<commit_message>
Added tests and description about reader in report
</commit_message>
<xml_diff>
--- a/PascalCompiler/PascalCompiler/docs/Отчет.docx
+++ b/PascalCompiler/PascalCompiler/docs/Отчет.docx
@@ -26,9 +26,9 @@
       </w:sdtEndPr>
       <w:sdtContent>
         <w:bookmarkEnd w:id="0" w:displacedByCustomXml="prev"/>
-        <w:bookmarkStart w:id="1" w:name="_Hlk30966014" w:displacedByCustomXml="prev"/>
+        <w:bookmarkStart w:id="1" w:name="_Hlk30838745" w:displacedByCustomXml="prev"/>
         <w:bookmarkEnd w:id="1" w:displacedByCustomXml="prev"/>
-        <w:bookmarkStart w:id="2" w:name="_Hlk30838745" w:displacedByCustomXml="prev"/>
+        <w:bookmarkStart w:id="2" w:name="_Hlk30966014" w:displacedByCustomXml="prev"/>
         <w:bookmarkEnd w:id="2" w:displacedByCustomXml="prev"/>
         <w:tbl>
           <w:tblPr>
@@ -439,7 +439,6 @@
                 <w:r>
                   <w:t xml:space="preserve"> </w:t>
                 </w:r>
-                <w:proofErr w:type="gramStart"/>
                 <w:r>
                   <w:t>И</w:t>
                 </w:r>
@@ -452,7 +451,6 @@
                 <w:r>
                   <w:t>.</w:t>
                 </w:r>
-                <w:proofErr w:type="gramEnd"/>
                 <w:r>
                   <w:t xml:space="preserve"> </w:t>
                 </w:r>
@@ -584,7 +582,6 @@
                 <w:r>
                   <w:t xml:space="preserve"> </w:t>
                 </w:r>
-                <w:proofErr w:type="gramStart"/>
                 <w:r>
                   <w:t>Ф</w:t>
                 </w:r>
@@ -597,7 +594,6 @@
                 <w:r>
                   <w:t>.</w:t>
                 </w:r>
-                <w:proofErr w:type="gramEnd"/>
                 <w:r>
                   <w:tab/>
                 </w:r>
@@ -781,7 +777,7 @@
     </w:sdt>
     <w:p>
       <w:pPr>
-        <w:pStyle w:val="22"/>
+        <w:pStyle w:val="23"/>
         <w:rPr>
           <w:noProof/>
         </w:rPr>
@@ -792,7 +788,7 @@
       <w:bookmarkStart w:id="6" w:name="_Toc64381799"/>
       <w:bookmarkStart w:id="7" w:name="_Toc67654466"/>
       <w:bookmarkStart w:id="8" w:name="_Toc68123648"/>
-      <w:bookmarkStart w:id="9" w:name="_Toc97149012"/>
+      <w:bookmarkStart w:id="9" w:name="_Toc97220105"/>
       <w:r>
         <w:rPr>
           <w:rFonts w:cs="Times New Roman"/>
@@ -842,92 +838,68 @@
           <w:tab w:val="right" w:leader="dot" w:pos="9345"/>
         </w:tabs>
         <w:rPr>
-          <w:rFonts w:ascii="Times New Roman" w:eastAsiaTheme="minorEastAsia" w:hAnsi="Times New Roman" w:cs="Times New Roman"/>
+          <w:rFonts w:eastAsiaTheme="minorEastAsia" w:cstheme="minorBidi"/>
           <w:noProof/>
           <w:kern w:val="0"/>
-          <w:sz w:val="28"/>
-          <w:szCs w:val="28"/>
+          <w:szCs w:val="22"/>
           <w:lang w:eastAsia="ru-RU" w:bidi="ar-SA"/>
         </w:rPr>
       </w:pPr>
-      <w:hyperlink w:anchor="_Toc97149012" w:history="1">
+      <w:hyperlink w:anchor="_Toc97220105" w:history="1">
         <w:r>
           <w:rPr>
             <w:rStyle w:val="ae"/>
-            <w:rFonts w:ascii="Times New Roman" w:hAnsi="Times New Roman" w:cs="Times New Roman"/>
+            <w:rFonts w:cs="Times New Roman"/>
             <w:bCs/>
             <w:noProof/>
-            <w:sz w:val="28"/>
-            <w:szCs w:val="28"/>
           </w:rPr>
           <w:t>СОДЕРЖАНИЕ</w:t>
         </w:r>
         <w:r>
           <w:rPr>
-            <w:rFonts w:ascii="Times New Roman" w:hAnsi="Times New Roman" w:cs="Times New Roman"/>
             <w:noProof/>
             <w:webHidden/>
-            <w:sz w:val="28"/>
-            <w:szCs w:val="28"/>
           </w:rPr>
           <w:tab/>
         </w:r>
         <w:r>
           <w:rPr>
-            <w:rFonts w:ascii="Times New Roman" w:hAnsi="Times New Roman" w:cs="Times New Roman"/>
             <w:noProof/>
             <w:webHidden/>
-            <w:sz w:val="28"/>
-            <w:szCs w:val="28"/>
           </w:rPr>
           <w:fldChar w:fldCharType="begin"/>
         </w:r>
         <w:r>
           <w:rPr>
-            <w:rFonts w:ascii="Times New Roman" w:hAnsi="Times New Roman" w:cs="Times New Roman"/>
             <w:noProof/>
             <w:webHidden/>
-            <w:sz w:val="28"/>
-            <w:szCs w:val="28"/>
-          </w:rPr>
-          <w:instrText xml:space="preserve"> PAGEREF _Toc97149012 \h </w:instrText>
-        </w:r>
-        <w:r>
-          <w:rPr>
-            <w:rFonts w:ascii="Times New Roman" w:hAnsi="Times New Roman" w:cs="Times New Roman"/>
+          </w:rPr>
+          <w:instrText xml:space="preserve"> PAGEREF _Toc97220105 \h </w:instrText>
+        </w:r>
+        <w:r>
+          <w:rPr>
             <w:noProof/>
             <w:webHidden/>
-            <w:sz w:val="28"/>
-            <w:szCs w:val="28"/>
-          </w:rPr>
-        </w:r>
-        <w:r>
-          <w:rPr>
-            <w:rFonts w:ascii="Times New Roman" w:hAnsi="Times New Roman" w:cs="Times New Roman"/>
+          </w:rPr>
+        </w:r>
+        <w:r>
+          <w:rPr>
             <w:noProof/>
             <w:webHidden/>
-            <w:sz w:val="28"/>
-            <w:szCs w:val="28"/>
           </w:rPr>
           <w:fldChar w:fldCharType="separate"/>
         </w:r>
         <w:r>
           <w:rPr>
-            <w:rFonts w:ascii="Times New Roman" w:hAnsi="Times New Roman" w:cs="Times New Roman"/>
             <w:noProof/>
             <w:webHidden/>
-            <w:sz w:val="28"/>
-            <w:szCs w:val="28"/>
           </w:rPr>
           <w:t>2</w:t>
         </w:r>
         <w:r>
           <w:rPr>
-            <w:rFonts w:ascii="Times New Roman" w:hAnsi="Times New Roman" w:cs="Times New Roman"/>
             <w:noProof/>
             <w:webHidden/>
-            <w:sz w:val="28"/>
-            <w:szCs w:val="28"/>
           </w:rPr>
           <w:fldChar w:fldCharType="end"/>
         </w:r>
@@ -940,102 +912,66 @@
           <w:tab w:val="right" w:leader="dot" w:pos="9345"/>
         </w:tabs>
         <w:rPr>
-          <w:rFonts w:ascii="Times New Roman" w:eastAsiaTheme="minorEastAsia" w:hAnsi="Times New Roman" w:cs="Times New Roman"/>
+          <w:rFonts w:eastAsiaTheme="minorEastAsia" w:cstheme="minorBidi"/>
           <w:noProof/>
           <w:kern w:val="0"/>
-          <w:sz w:val="28"/>
-          <w:szCs w:val="28"/>
+          <w:szCs w:val="22"/>
           <w:lang w:eastAsia="ru-RU" w:bidi="ar-SA"/>
         </w:rPr>
       </w:pPr>
-      <w:hyperlink w:anchor="_Toc97149013" w:history="1">
+      <w:hyperlink w:anchor="_Toc97220106" w:history="1">
         <w:r>
           <w:rPr>
             <w:rStyle w:val="ae"/>
-            <w:rFonts w:ascii="Times New Roman" w:hAnsi="Times New Roman" w:cs="Times New Roman"/>
-            <w:noProof/>
-            <w:sz w:val="28"/>
-            <w:szCs w:val="28"/>
-            <w:lang w:val="en-US"/>
-          </w:rPr>
-          <w:t xml:space="preserve">1 </w:t>
-        </w:r>
-        <w:r>
-          <w:rPr>
-            <w:rStyle w:val="ae"/>
-            <w:rFonts w:ascii="Times New Roman" w:hAnsi="Times New Roman" w:cs="Times New Roman"/>
-            <w:noProof/>
-            <w:sz w:val="28"/>
-            <w:szCs w:val="28"/>
-          </w:rPr>
-          <w:t>Постановка задачи</w:t>
-        </w:r>
-        <w:r>
-          <w:rPr>
-            <w:rFonts w:ascii="Times New Roman" w:hAnsi="Times New Roman" w:cs="Times New Roman"/>
+            <w:noProof/>
+          </w:rPr>
+          <w:t>1 Постановка задачи</w:t>
+        </w:r>
+        <w:r>
+          <w:rPr>
             <w:noProof/>
             <w:webHidden/>
-            <w:sz w:val="28"/>
-            <w:szCs w:val="28"/>
           </w:rPr>
           <w:tab/>
         </w:r>
         <w:r>
           <w:rPr>
-            <w:rFonts w:ascii="Times New Roman" w:hAnsi="Times New Roman" w:cs="Times New Roman"/>
             <w:noProof/>
             <w:webHidden/>
-            <w:sz w:val="28"/>
-            <w:szCs w:val="28"/>
           </w:rPr>
           <w:fldChar w:fldCharType="begin"/>
         </w:r>
         <w:r>
           <w:rPr>
-            <w:rFonts w:ascii="Times New Roman" w:hAnsi="Times New Roman" w:cs="Times New Roman"/>
             <w:noProof/>
             <w:webHidden/>
-            <w:sz w:val="28"/>
-            <w:szCs w:val="28"/>
-          </w:rPr>
-          <w:instrText xml:space="preserve"> PAGEREF _Toc97149013 \h </w:instrText>
-        </w:r>
-        <w:r>
-          <w:rPr>
-            <w:rFonts w:ascii="Times New Roman" w:hAnsi="Times New Roman" w:cs="Times New Roman"/>
+          </w:rPr>
+          <w:instrText xml:space="preserve"> PAGEREF _Toc97220106 \h </w:instrText>
+        </w:r>
+        <w:r>
+          <w:rPr>
             <w:noProof/>
             <w:webHidden/>
-            <w:sz w:val="28"/>
-            <w:szCs w:val="28"/>
-          </w:rPr>
-        </w:r>
-        <w:r>
-          <w:rPr>
-            <w:rFonts w:ascii="Times New Roman" w:hAnsi="Times New Roman" w:cs="Times New Roman"/>
+          </w:rPr>
+        </w:r>
+        <w:r>
+          <w:rPr>
             <w:noProof/>
             <w:webHidden/>
-            <w:sz w:val="28"/>
-            <w:szCs w:val="28"/>
           </w:rPr>
           <w:fldChar w:fldCharType="separate"/>
         </w:r>
         <w:r>
           <w:rPr>
-            <w:rFonts w:ascii="Times New Roman" w:hAnsi="Times New Roman" w:cs="Times New Roman"/>
             <w:noProof/>
             <w:webHidden/>
-            <w:sz w:val="28"/>
-            <w:szCs w:val="28"/>
           </w:rPr>
           <w:t>3</w:t>
         </w:r>
         <w:r>
           <w:rPr>
-            <w:rFonts w:ascii="Times New Roman" w:hAnsi="Times New Roman" w:cs="Times New Roman"/>
             <w:noProof/>
             <w:webHidden/>
-            <w:sz w:val="28"/>
-            <w:szCs w:val="28"/>
           </w:rPr>
           <w:fldChar w:fldCharType="end"/>
         </w:r>
@@ -1048,102 +984,66 @@
           <w:tab w:val="right" w:leader="dot" w:pos="9345"/>
         </w:tabs>
         <w:rPr>
-          <w:rFonts w:ascii="Times New Roman" w:eastAsiaTheme="minorEastAsia" w:hAnsi="Times New Roman" w:cs="Times New Roman"/>
+          <w:rFonts w:eastAsiaTheme="minorEastAsia" w:cstheme="minorBidi"/>
           <w:noProof/>
           <w:kern w:val="0"/>
-          <w:sz w:val="28"/>
-          <w:szCs w:val="28"/>
+          <w:szCs w:val="22"/>
           <w:lang w:eastAsia="ru-RU" w:bidi="ar-SA"/>
         </w:rPr>
       </w:pPr>
-      <w:hyperlink w:anchor="_Toc97149014" w:history="1">
+      <w:hyperlink w:anchor="_Toc97220107" w:history="1">
         <w:r>
           <w:rPr>
             <w:rStyle w:val="ae"/>
-            <w:rFonts w:ascii="Times New Roman" w:hAnsi="Times New Roman" w:cs="Times New Roman"/>
-            <w:noProof/>
-            <w:sz w:val="28"/>
-            <w:szCs w:val="28"/>
-            <w:lang w:val="en-US"/>
-          </w:rPr>
-          <w:t xml:space="preserve">2 </w:t>
-        </w:r>
-        <w:r>
-          <w:rPr>
-            <w:rStyle w:val="ae"/>
-            <w:rFonts w:ascii="Times New Roman" w:hAnsi="Times New Roman" w:cs="Times New Roman"/>
-            <w:noProof/>
-            <w:sz w:val="28"/>
-            <w:szCs w:val="28"/>
-          </w:rPr>
-          <w:t>Структура компилятора</w:t>
-        </w:r>
-        <w:r>
-          <w:rPr>
-            <w:rFonts w:ascii="Times New Roman" w:hAnsi="Times New Roman" w:cs="Times New Roman"/>
+            <w:noProof/>
+          </w:rPr>
+          <w:t>2 Структура компилятора</w:t>
+        </w:r>
+        <w:r>
+          <w:rPr>
             <w:noProof/>
             <w:webHidden/>
-            <w:sz w:val="28"/>
-            <w:szCs w:val="28"/>
           </w:rPr>
           <w:tab/>
         </w:r>
         <w:r>
           <w:rPr>
-            <w:rFonts w:ascii="Times New Roman" w:hAnsi="Times New Roman" w:cs="Times New Roman"/>
             <w:noProof/>
             <w:webHidden/>
-            <w:sz w:val="28"/>
-            <w:szCs w:val="28"/>
           </w:rPr>
           <w:fldChar w:fldCharType="begin"/>
         </w:r>
         <w:r>
           <w:rPr>
-            <w:rFonts w:ascii="Times New Roman" w:hAnsi="Times New Roman" w:cs="Times New Roman"/>
             <w:noProof/>
             <w:webHidden/>
-            <w:sz w:val="28"/>
-            <w:szCs w:val="28"/>
-          </w:rPr>
-          <w:instrText xml:space="preserve"> PAGEREF _Toc97149014 \h </w:instrText>
-        </w:r>
-        <w:r>
-          <w:rPr>
-            <w:rFonts w:ascii="Times New Roman" w:hAnsi="Times New Roman" w:cs="Times New Roman"/>
+          </w:rPr>
+          <w:instrText xml:space="preserve"> PAGEREF _Toc97220107 \h </w:instrText>
+        </w:r>
+        <w:r>
+          <w:rPr>
             <w:noProof/>
             <w:webHidden/>
-            <w:sz w:val="28"/>
-            <w:szCs w:val="28"/>
-          </w:rPr>
-        </w:r>
-        <w:r>
-          <w:rPr>
-            <w:rFonts w:ascii="Times New Roman" w:hAnsi="Times New Roman" w:cs="Times New Roman"/>
+          </w:rPr>
+        </w:r>
+        <w:r>
+          <w:rPr>
             <w:noProof/>
             <w:webHidden/>
-            <w:sz w:val="28"/>
-            <w:szCs w:val="28"/>
           </w:rPr>
           <w:fldChar w:fldCharType="separate"/>
         </w:r>
         <w:r>
           <w:rPr>
-            <w:rFonts w:ascii="Times New Roman" w:hAnsi="Times New Roman" w:cs="Times New Roman"/>
             <w:noProof/>
             <w:webHidden/>
-            <w:sz w:val="28"/>
-            <w:szCs w:val="28"/>
           </w:rPr>
           <w:t>5</w:t>
         </w:r>
         <w:r>
           <w:rPr>
-            <w:rFonts w:ascii="Times New Roman" w:hAnsi="Times New Roman" w:cs="Times New Roman"/>
             <w:noProof/>
             <w:webHidden/>
-            <w:sz w:val="28"/>
-            <w:szCs w:val="28"/>
           </w:rPr>
           <w:fldChar w:fldCharType="end"/>
         </w:r>
@@ -1156,113 +1056,74 @@
           <w:tab w:val="right" w:leader="dot" w:pos="9345"/>
         </w:tabs>
         <w:rPr>
-          <w:rFonts w:ascii="Times New Roman" w:eastAsiaTheme="minorEastAsia" w:hAnsi="Times New Roman" w:cs="Times New Roman"/>
+          <w:rFonts w:eastAsiaTheme="minorEastAsia" w:cstheme="minorBidi"/>
           <w:noProof/>
           <w:kern w:val="0"/>
-          <w:sz w:val="28"/>
-          <w:szCs w:val="28"/>
+          <w:szCs w:val="22"/>
           <w:lang w:eastAsia="ru-RU" w:bidi="ar-SA"/>
         </w:rPr>
       </w:pPr>
-      <w:hyperlink w:anchor="_Toc97149015" w:history="1">
+      <w:hyperlink w:anchor="_Toc97220108" w:history="1">
         <w:r>
           <w:rPr>
             <w:rStyle w:val="ae"/>
-            <w:rFonts w:ascii="Times New Roman" w:hAnsi="Times New Roman" w:cs="Times New Roman"/>
-            <w:noProof/>
-            <w:sz w:val="28"/>
-            <w:szCs w:val="28"/>
+            <w:noProof/>
+          </w:rPr>
+          <w:t xml:space="preserve">3 Описание языка </w:t>
+        </w:r>
+        <w:r>
+          <w:rPr>
+            <w:rStyle w:val="ae"/>
+            <w:noProof/>
             <w:lang w:val="en-US"/>
           </w:rPr>
-          <w:t xml:space="preserve">3 </w:t>
-        </w:r>
-        <w:r>
-          <w:rPr>
-            <w:rStyle w:val="ae"/>
-            <w:rFonts w:ascii="Times New Roman" w:hAnsi="Times New Roman" w:cs="Times New Roman"/>
-            <w:noProof/>
-            <w:sz w:val="28"/>
-            <w:szCs w:val="28"/>
-          </w:rPr>
-          <w:t xml:space="preserve">Описание языка </w:t>
-        </w:r>
-        <w:r>
-          <w:rPr>
-            <w:rStyle w:val="ae"/>
-            <w:rFonts w:ascii="Times New Roman" w:hAnsi="Times New Roman" w:cs="Times New Roman"/>
-            <w:noProof/>
-            <w:sz w:val="28"/>
-            <w:szCs w:val="28"/>
-            <w:lang w:val="en-US"/>
-          </w:rPr>
           <w:t>Pascal</w:t>
         </w:r>
         <w:r>
           <w:rPr>
-            <w:rFonts w:ascii="Times New Roman" w:hAnsi="Times New Roman" w:cs="Times New Roman"/>
             <w:noProof/>
             <w:webHidden/>
-            <w:sz w:val="28"/>
-            <w:szCs w:val="28"/>
           </w:rPr>
           <w:tab/>
         </w:r>
         <w:r>
           <w:rPr>
-            <w:rFonts w:ascii="Times New Roman" w:hAnsi="Times New Roman" w:cs="Times New Roman"/>
             <w:noProof/>
             <w:webHidden/>
-            <w:sz w:val="28"/>
-            <w:szCs w:val="28"/>
           </w:rPr>
           <w:fldChar w:fldCharType="begin"/>
         </w:r>
         <w:r>
           <w:rPr>
-            <w:rFonts w:ascii="Times New Roman" w:hAnsi="Times New Roman" w:cs="Times New Roman"/>
             <w:noProof/>
             <w:webHidden/>
-            <w:sz w:val="28"/>
-            <w:szCs w:val="28"/>
-          </w:rPr>
-          <w:instrText xml:space="preserve"> PAGEREF _Toc97149015 \h </w:instrText>
-        </w:r>
-        <w:r>
-          <w:rPr>
-            <w:rFonts w:ascii="Times New Roman" w:hAnsi="Times New Roman" w:cs="Times New Roman"/>
+          </w:rPr>
+          <w:instrText xml:space="preserve"> PAGEREF _Toc97220108 \h </w:instrText>
+        </w:r>
+        <w:r>
+          <w:rPr>
             <w:noProof/>
             <w:webHidden/>
-            <w:sz w:val="28"/>
-            <w:szCs w:val="28"/>
-          </w:rPr>
-        </w:r>
-        <w:r>
-          <w:rPr>
-            <w:rFonts w:ascii="Times New Roman" w:hAnsi="Times New Roman" w:cs="Times New Roman"/>
+          </w:rPr>
+        </w:r>
+        <w:r>
+          <w:rPr>
             <w:noProof/>
             <w:webHidden/>
-            <w:sz w:val="28"/>
-            <w:szCs w:val="28"/>
           </w:rPr>
           <w:fldChar w:fldCharType="separate"/>
         </w:r>
         <w:r>
           <w:rPr>
-            <w:rFonts w:ascii="Times New Roman" w:hAnsi="Times New Roman" w:cs="Times New Roman"/>
             <w:noProof/>
             <w:webHidden/>
-            <w:sz w:val="28"/>
-            <w:szCs w:val="28"/>
           </w:rPr>
           <w:t>8</w:t>
         </w:r>
         <w:r>
           <w:rPr>
-            <w:rFonts w:ascii="Times New Roman" w:hAnsi="Times New Roman" w:cs="Times New Roman"/>
             <w:noProof/>
             <w:webHidden/>
-            <w:sz w:val="28"/>
-            <w:szCs w:val="28"/>
           </w:rPr>
           <w:fldChar w:fldCharType="end"/>
         </w:r>
@@ -1275,91 +1136,358 @@
           <w:tab w:val="right" w:leader="dot" w:pos="9345"/>
         </w:tabs>
         <w:rPr>
-          <w:rFonts w:ascii="Times New Roman" w:eastAsiaTheme="minorEastAsia" w:hAnsi="Times New Roman" w:cs="Times New Roman"/>
+          <w:rFonts w:eastAsiaTheme="minorEastAsia" w:cstheme="minorBidi"/>
           <w:noProof/>
           <w:kern w:val="0"/>
-          <w:sz w:val="28"/>
-          <w:szCs w:val="28"/>
+          <w:szCs w:val="22"/>
           <w:lang w:eastAsia="ru-RU" w:bidi="ar-SA"/>
         </w:rPr>
       </w:pPr>
-      <w:hyperlink w:anchor="_Toc97149016" w:history="1">
+      <w:hyperlink w:anchor="_Toc97220109" w:history="1">
         <w:r>
           <w:rPr>
             <w:rStyle w:val="ae"/>
-            <w:rFonts w:ascii="Times New Roman" w:hAnsi="Times New Roman" w:cs="Times New Roman"/>
-            <w:noProof/>
-            <w:sz w:val="28"/>
-            <w:szCs w:val="28"/>
+            <w:noProof/>
           </w:rPr>
           <w:t>4 Модуль ввода-вывода</w:t>
         </w:r>
         <w:r>
           <w:rPr>
-            <w:rFonts w:ascii="Times New Roman" w:hAnsi="Times New Roman" w:cs="Times New Roman"/>
             <w:noProof/>
             <w:webHidden/>
-            <w:sz w:val="28"/>
-            <w:szCs w:val="28"/>
           </w:rPr>
           <w:tab/>
         </w:r>
         <w:r>
           <w:rPr>
-            <w:rFonts w:ascii="Times New Roman" w:hAnsi="Times New Roman" w:cs="Times New Roman"/>
             <w:noProof/>
             <w:webHidden/>
-            <w:sz w:val="28"/>
-            <w:szCs w:val="28"/>
           </w:rPr>
           <w:fldChar w:fldCharType="begin"/>
         </w:r>
         <w:r>
           <w:rPr>
-            <w:rFonts w:ascii="Times New Roman" w:hAnsi="Times New Roman" w:cs="Times New Roman"/>
             <w:noProof/>
             <w:webHidden/>
-            <w:sz w:val="28"/>
-            <w:szCs w:val="28"/>
-          </w:rPr>
-          <w:instrText xml:space="preserve"> PAGEREF _Toc97149016 \h </w:instrText>
-        </w:r>
-        <w:r>
-          <w:rPr>
-            <w:rFonts w:ascii="Times New Roman" w:hAnsi="Times New Roman" w:cs="Times New Roman"/>
+          </w:rPr>
+          <w:instrText xml:space="preserve"> PAGEREF _Toc97220109 \h </w:instrText>
+        </w:r>
+        <w:r>
+          <w:rPr>
             <w:noProof/>
             <w:webHidden/>
-            <w:sz w:val="28"/>
-            <w:szCs w:val="28"/>
-          </w:rPr>
-        </w:r>
-        <w:r>
-          <w:rPr>
-            <w:rFonts w:ascii="Times New Roman" w:hAnsi="Times New Roman" w:cs="Times New Roman"/>
+          </w:rPr>
+        </w:r>
+        <w:r>
+          <w:rPr>
             <w:noProof/>
             <w:webHidden/>
-            <w:sz w:val="28"/>
-            <w:szCs w:val="28"/>
           </w:rPr>
           <w:fldChar w:fldCharType="separate"/>
         </w:r>
         <w:r>
           <w:rPr>
-            <w:rFonts w:ascii="Times New Roman" w:hAnsi="Times New Roman" w:cs="Times New Roman"/>
             <w:noProof/>
             <w:webHidden/>
-            <w:sz w:val="28"/>
-            <w:szCs w:val="28"/>
           </w:rPr>
           <w:t>9</w:t>
         </w:r>
         <w:r>
           <w:rPr>
-            <w:rFonts w:ascii="Times New Roman" w:hAnsi="Times New Roman" w:cs="Times New Roman"/>
             <w:noProof/>
             <w:webHidden/>
-            <w:sz w:val="28"/>
-            <w:szCs w:val="28"/>
+          </w:rPr>
+          <w:fldChar w:fldCharType="end"/>
+        </w:r>
+      </w:hyperlink>
+    </w:p>
+    <w:p>
+      <w:pPr>
+        <w:pStyle w:val="22"/>
+        <w:tabs>
+          <w:tab w:val="right" w:leader="dot" w:pos="9345"/>
+        </w:tabs>
+        <w:rPr>
+          <w:rFonts w:asciiTheme="minorHAnsi" w:eastAsiaTheme="minorEastAsia" w:hAnsiTheme="minorHAnsi" w:cstheme="minorBidi"/>
+          <w:noProof/>
+          <w:kern w:val="0"/>
+          <w:sz w:val="22"/>
+          <w:szCs w:val="22"/>
+          <w:lang w:eastAsia="ru-RU" w:bidi="ar-SA"/>
+        </w:rPr>
+      </w:pPr>
+      <w:hyperlink w:anchor="_Toc97220110" w:history="1">
+        <w:r>
+          <w:rPr>
+            <w:rStyle w:val="ae"/>
+            <w:noProof/>
+          </w:rPr>
+          <w:t>4.1 Модуль ввода</w:t>
+        </w:r>
+        <w:r>
+          <w:rPr>
+            <w:noProof/>
+            <w:webHidden/>
+          </w:rPr>
+          <w:tab/>
+        </w:r>
+        <w:r>
+          <w:rPr>
+            <w:noProof/>
+            <w:webHidden/>
+          </w:rPr>
+          <w:fldChar w:fldCharType="begin"/>
+        </w:r>
+        <w:r>
+          <w:rPr>
+            <w:noProof/>
+            <w:webHidden/>
+          </w:rPr>
+          <w:instrText xml:space="preserve"> PAGEREF _Toc97220110 \h </w:instrText>
+        </w:r>
+        <w:r>
+          <w:rPr>
+            <w:noProof/>
+            <w:webHidden/>
+          </w:rPr>
+        </w:r>
+        <w:r>
+          <w:rPr>
+            <w:noProof/>
+            <w:webHidden/>
+          </w:rPr>
+          <w:fldChar w:fldCharType="separate"/>
+        </w:r>
+        <w:r>
+          <w:rPr>
+            <w:noProof/>
+            <w:webHidden/>
+          </w:rPr>
+          <w:t>9</w:t>
+        </w:r>
+        <w:r>
+          <w:rPr>
+            <w:noProof/>
+            <w:webHidden/>
+          </w:rPr>
+          <w:fldChar w:fldCharType="end"/>
+        </w:r>
+      </w:hyperlink>
+    </w:p>
+    <w:p>
+      <w:pPr>
+        <w:pStyle w:val="31"/>
+        <w:tabs>
+          <w:tab w:val="right" w:leader="dot" w:pos="9345"/>
+        </w:tabs>
+        <w:rPr>
+          <w:rFonts w:asciiTheme="minorHAnsi" w:eastAsiaTheme="minorEastAsia" w:hAnsiTheme="minorHAnsi" w:cstheme="minorBidi"/>
+          <w:noProof/>
+          <w:kern w:val="0"/>
+          <w:sz w:val="22"/>
+          <w:szCs w:val="22"/>
+          <w:lang w:eastAsia="ru-RU" w:bidi="ar-SA"/>
+        </w:rPr>
+      </w:pPr>
+      <w:hyperlink w:anchor="_Toc97220111" w:history="1">
+        <w:r>
+          <w:rPr>
+            <w:rStyle w:val="ae"/>
+            <w:noProof/>
+          </w:rPr>
+          <w:t>4.1.1 Проектирование</w:t>
+        </w:r>
+        <w:r>
+          <w:rPr>
+            <w:noProof/>
+            <w:webHidden/>
+          </w:rPr>
+          <w:tab/>
+        </w:r>
+        <w:r>
+          <w:rPr>
+            <w:noProof/>
+            <w:webHidden/>
+          </w:rPr>
+          <w:fldChar w:fldCharType="begin"/>
+        </w:r>
+        <w:r>
+          <w:rPr>
+            <w:noProof/>
+            <w:webHidden/>
+          </w:rPr>
+          <w:instrText xml:space="preserve"> PAGEREF _Toc97220111 \h </w:instrText>
+        </w:r>
+        <w:r>
+          <w:rPr>
+            <w:noProof/>
+            <w:webHidden/>
+          </w:rPr>
+        </w:r>
+        <w:r>
+          <w:rPr>
+            <w:noProof/>
+            <w:webHidden/>
+          </w:rPr>
+          <w:fldChar w:fldCharType="separate"/>
+        </w:r>
+        <w:r>
+          <w:rPr>
+            <w:noProof/>
+            <w:webHidden/>
+          </w:rPr>
+          <w:t>9</w:t>
+        </w:r>
+        <w:r>
+          <w:rPr>
+            <w:noProof/>
+            <w:webHidden/>
+          </w:rPr>
+          <w:fldChar w:fldCharType="end"/>
+        </w:r>
+      </w:hyperlink>
+    </w:p>
+    <w:p>
+      <w:pPr>
+        <w:pStyle w:val="31"/>
+        <w:tabs>
+          <w:tab w:val="right" w:leader="dot" w:pos="9345"/>
+        </w:tabs>
+        <w:rPr>
+          <w:rFonts w:asciiTheme="minorHAnsi" w:eastAsiaTheme="minorEastAsia" w:hAnsiTheme="minorHAnsi" w:cstheme="minorBidi"/>
+          <w:noProof/>
+          <w:kern w:val="0"/>
+          <w:sz w:val="22"/>
+          <w:szCs w:val="22"/>
+          <w:lang w:eastAsia="ru-RU" w:bidi="ar-SA"/>
+        </w:rPr>
+      </w:pPr>
+      <w:hyperlink w:anchor="_Toc97220112" w:history="1">
+        <w:r>
+          <w:rPr>
+            <w:rStyle w:val="ae"/>
+            <w:noProof/>
+          </w:rPr>
+          <w:t>4.1.2 Тестирование</w:t>
+        </w:r>
+        <w:r>
+          <w:rPr>
+            <w:noProof/>
+            <w:webHidden/>
+          </w:rPr>
+          <w:tab/>
+        </w:r>
+        <w:r>
+          <w:rPr>
+            <w:noProof/>
+            <w:webHidden/>
+          </w:rPr>
+          <w:fldChar w:fldCharType="begin"/>
+        </w:r>
+        <w:r>
+          <w:rPr>
+            <w:noProof/>
+            <w:webHidden/>
+          </w:rPr>
+          <w:instrText xml:space="preserve"> PAGEREF _Toc97220112 \h </w:instrText>
+        </w:r>
+        <w:r>
+          <w:rPr>
+            <w:noProof/>
+            <w:webHidden/>
+          </w:rPr>
+        </w:r>
+        <w:r>
+          <w:rPr>
+            <w:noProof/>
+            <w:webHidden/>
+          </w:rPr>
+          <w:fldChar w:fldCharType="separate"/>
+        </w:r>
+        <w:r>
+          <w:rPr>
+            <w:noProof/>
+            <w:webHidden/>
+          </w:rPr>
+          <w:t>9</w:t>
+        </w:r>
+        <w:r>
+          <w:rPr>
+            <w:noProof/>
+            <w:webHidden/>
+          </w:rPr>
+          <w:fldChar w:fldCharType="end"/>
+        </w:r>
+      </w:hyperlink>
+    </w:p>
+    <w:p>
+      <w:pPr>
+        <w:pStyle w:val="22"/>
+        <w:tabs>
+          <w:tab w:val="right" w:leader="dot" w:pos="9345"/>
+        </w:tabs>
+        <w:rPr>
+          <w:rFonts w:asciiTheme="minorHAnsi" w:eastAsiaTheme="minorEastAsia" w:hAnsiTheme="minorHAnsi" w:cstheme="minorBidi"/>
+          <w:noProof/>
+          <w:kern w:val="0"/>
+          <w:sz w:val="22"/>
+          <w:szCs w:val="22"/>
+          <w:lang w:eastAsia="ru-RU" w:bidi="ar-SA"/>
+        </w:rPr>
+      </w:pPr>
+      <w:hyperlink w:anchor="_Toc97220113" w:history="1">
+        <w:r>
+          <w:rPr>
+            <w:rStyle w:val="ae"/>
+            <w:noProof/>
+          </w:rPr>
+          <w:t>4.2 Модуль вывода</w:t>
+        </w:r>
+        <w:r>
+          <w:rPr>
+            <w:noProof/>
+            <w:webHidden/>
+          </w:rPr>
+          <w:tab/>
+        </w:r>
+        <w:r>
+          <w:rPr>
+            <w:noProof/>
+            <w:webHidden/>
+          </w:rPr>
+          <w:fldChar w:fldCharType="begin"/>
+        </w:r>
+        <w:r>
+          <w:rPr>
+            <w:noProof/>
+            <w:webHidden/>
+          </w:rPr>
+          <w:instrText xml:space="preserve"> PAGEREF _Toc97220113 \h </w:instrText>
+        </w:r>
+        <w:r>
+          <w:rPr>
+            <w:noProof/>
+            <w:webHidden/>
+          </w:rPr>
+        </w:r>
+        <w:r>
+          <w:rPr>
+            <w:noProof/>
+            <w:webHidden/>
+          </w:rPr>
+          <w:fldChar w:fldCharType="separate"/>
+        </w:r>
+        <w:r>
+          <w:rPr>
+            <w:noProof/>
+            <w:webHidden/>
+          </w:rPr>
+          <w:t>9</w:t>
+        </w:r>
+        <w:r>
+          <w:rPr>
+            <w:noProof/>
+            <w:webHidden/>
           </w:rPr>
           <w:fldChar w:fldCharType="end"/>
         </w:r>
@@ -1372,91 +1500,66 @@
           <w:tab w:val="right" w:leader="dot" w:pos="9345"/>
         </w:tabs>
         <w:rPr>
-          <w:rFonts w:ascii="Times New Roman" w:eastAsiaTheme="minorEastAsia" w:hAnsi="Times New Roman" w:cs="Times New Roman"/>
+          <w:rFonts w:eastAsiaTheme="minorEastAsia" w:cstheme="minorBidi"/>
           <w:noProof/>
           <w:kern w:val="0"/>
-          <w:sz w:val="28"/>
-          <w:szCs w:val="28"/>
+          <w:szCs w:val="22"/>
           <w:lang w:eastAsia="ru-RU" w:bidi="ar-SA"/>
         </w:rPr>
       </w:pPr>
-      <w:hyperlink w:anchor="_Toc97149017" w:history="1">
+      <w:hyperlink w:anchor="_Toc97220114" w:history="1">
         <w:r>
           <w:rPr>
             <w:rStyle w:val="ae"/>
-            <w:rFonts w:ascii="Times New Roman" w:hAnsi="Times New Roman" w:cs="Times New Roman"/>
-            <w:noProof/>
-            <w:sz w:val="28"/>
-            <w:szCs w:val="28"/>
+            <w:noProof/>
           </w:rPr>
           <w:t>5 Лексический анализатор</w:t>
         </w:r>
         <w:r>
           <w:rPr>
-            <w:rFonts w:ascii="Times New Roman" w:hAnsi="Times New Roman" w:cs="Times New Roman"/>
             <w:noProof/>
             <w:webHidden/>
-            <w:sz w:val="28"/>
-            <w:szCs w:val="28"/>
           </w:rPr>
           <w:tab/>
         </w:r>
         <w:r>
           <w:rPr>
-            <w:rFonts w:ascii="Times New Roman" w:hAnsi="Times New Roman" w:cs="Times New Roman"/>
             <w:noProof/>
             <w:webHidden/>
-            <w:sz w:val="28"/>
-            <w:szCs w:val="28"/>
           </w:rPr>
           <w:fldChar w:fldCharType="begin"/>
         </w:r>
         <w:r>
           <w:rPr>
-            <w:rFonts w:ascii="Times New Roman" w:hAnsi="Times New Roman" w:cs="Times New Roman"/>
             <w:noProof/>
             <w:webHidden/>
-            <w:sz w:val="28"/>
-            <w:szCs w:val="28"/>
-          </w:rPr>
-          <w:instrText xml:space="preserve"> PAGEREF _Toc97149017 \h </w:instrText>
-        </w:r>
-        <w:r>
-          <w:rPr>
-            <w:rFonts w:ascii="Times New Roman" w:hAnsi="Times New Roman" w:cs="Times New Roman"/>
+          </w:rPr>
+          <w:instrText xml:space="preserve"> PAGEREF _Toc97220114 \h </w:instrText>
+        </w:r>
+        <w:r>
+          <w:rPr>
             <w:noProof/>
             <w:webHidden/>
-            <w:sz w:val="28"/>
-            <w:szCs w:val="28"/>
-          </w:rPr>
-        </w:r>
-        <w:r>
-          <w:rPr>
-            <w:rFonts w:ascii="Times New Roman" w:hAnsi="Times New Roman" w:cs="Times New Roman"/>
+          </w:rPr>
+        </w:r>
+        <w:r>
+          <w:rPr>
             <w:noProof/>
             <w:webHidden/>
-            <w:sz w:val="28"/>
-            <w:szCs w:val="28"/>
           </w:rPr>
           <w:fldChar w:fldCharType="separate"/>
         </w:r>
         <w:r>
           <w:rPr>
-            <w:rFonts w:ascii="Times New Roman" w:hAnsi="Times New Roman" w:cs="Times New Roman"/>
             <w:noProof/>
             <w:webHidden/>
-            <w:sz w:val="28"/>
-            <w:szCs w:val="28"/>
           </w:rPr>
           <w:t>10</w:t>
         </w:r>
         <w:r>
           <w:rPr>
-            <w:rFonts w:ascii="Times New Roman" w:hAnsi="Times New Roman" w:cs="Times New Roman"/>
             <w:noProof/>
             <w:webHidden/>
-            <w:sz w:val="28"/>
-            <w:szCs w:val="28"/>
           </w:rPr>
           <w:fldChar w:fldCharType="end"/>
         </w:r>
@@ -1469,91 +1572,66 @@
           <w:tab w:val="right" w:leader="dot" w:pos="9345"/>
         </w:tabs>
         <w:rPr>
-          <w:rFonts w:ascii="Times New Roman" w:eastAsiaTheme="minorEastAsia" w:hAnsi="Times New Roman" w:cs="Times New Roman"/>
+          <w:rFonts w:eastAsiaTheme="minorEastAsia" w:cstheme="minorBidi"/>
           <w:noProof/>
           <w:kern w:val="0"/>
-          <w:sz w:val="28"/>
-          <w:szCs w:val="28"/>
+          <w:szCs w:val="22"/>
           <w:lang w:eastAsia="ru-RU" w:bidi="ar-SA"/>
         </w:rPr>
       </w:pPr>
-      <w:hyperlink w:anchor="_Toc97149018" w:history="1">
+      <w:hyperlink w:anchor="_Toc97220115" w:history="1">
         <w:r>
           <w:rPr>
             <w:rStyle w:val="ae"/>
-            <w:rFonts w:ascii="Times New Roman" w:hAnsi="Times New Roman" w:cs="Times New Roman"/>
-            <w:noProof/>
-            <w:sz w:val="28"/>
-            <w:szCs w:val="28"/>
+            <w:noProof/>
           </w:rPr>
           <w:t>6 Синтаксический анализатор</w:t>
         </w:r>
         <w:r>
           <w:rPr>
-            <w:rFonts w:ascii="Times New Roman" w:hAnsi="Times New Roman" w:cs="Times New Roman"/>
             <w:noProof/>
             <w:webHidden/>
-            <w:sz w:val="28"/>
-            <w:szCs w:val="28"/>
           </w:rPr>
           <w:tab/>
         </w:r>
         <w:r>
           <w:rPr>
-            <w:rFonts w:ascii="Times New Roman" w:hAnsi="Times New Roman" w:cs="Times New Roman"/>
             <w:noProof/>
             <w:webHidden/>
-            <w:sz w:val="28"/>
-            <w:szCs w:val="28"/>
           </w:rPr>
           <w:fldChar w:fldCharType="begin"/>
         </w:r>
         <w:r>
           <w:rPr>
-            <w:rFonts w:ascii="Times New Roman" w:hAnsi="Times New Roman" w:cs="Times New Roman"/>
             <w:noProof/>
             <w:webHidden/>
-            <w:sz w:val="28"/>
-            <w:szCs w:val="28"/>
-          </w:rPr>
-          <w:instrText xml:space="preserve"> PAGEREF _Toc97149018 \h </w:instrText>
-        </w:r>
-        <w:r>
-          <w:rPr>
-            <w:rFonts w:ascii="Times New Roman" w:hAnsi="Times New Roman" w:cs="Times New Roman"/>
+          </w:rPr>
+          <w:instrText xml:space="preserve"> PAGEREF _Toc97220115 \h </w:instrText>
+        </w:r>
+        <w:r>
+          <w:rPr>
             <w:noProof/>
             <w:webHidden/>
-            <w:sz w:val="28"/>
-            <w:szCs w:val="28"/>
-          </w:rPr>
-        </w:r>
-        <w:r>
-          <w:rPr>
-            <w:rFonts w:ascii="Times New Roman" w:hAnsi="Times New Roman" w:cs="Times New Roman"/>
+          </w:rPr>
+        </w:r>
+        <w:r>
+          <w:rPr>
             <w:noProof/>
             <w:webHidden/>
-            <w:sz w:val="28"/>
-            <w:szCs w:val="28"/>
           </w:rPr>
           <w:fldChar w:fldCharType="separate"/>
         </w:r>
         <w:r>
           <w:rPr>
-            <w:rFonts w:ascii="Times New Roman" w:hAnsi="Times New Roman" w:cs="Times New Roman"/>
             <w:noProof/>
             <w:webHidden/>
-            <w:sz w:val="28"/>
-            <w:szCs w:val="28"/>
           </w:rPr>
           <w:t>11</w:t>
         </w:r>
         <w:r>
           <w:rPr>
-            <w:rFonts w:ascii="Times New Roman" w:hAnsi="Times New Roman" w:cs="Times New Roman"/>
             <w:noProof/>
             <w:webHidden/>
-            <w:sz w:val="28"/>
-            <w:szCs w:val="28"/>
           </w:rPr>
           <w:fldChar w:fldCharType="end"/>
         </w:r>
@@ -1566,91 +1644,66 @@
           <w:tab w:val="right" w:leader="dot" w:pos="9345"/>
         </w:tabs>
         <w:rPr>
-          <w:rFonts w:ascii="Times New Roman" w:eastAsiaTheme="minorEastAsia" w:hAnsi="Times New Roman" w:cs="Times New Roman"/>
+          <w:rFonts w:eastAsiaTheme="minorEastAsia" w:cstheme="minorBidi"/>
           <w:noProof/>
           <w:kern w:val="0"/>
-          <w:sz w:val="28"/>
-          <w:szCs w:val="28"/>
+          <w:szCs w:val="22"/>
           <w:lang w:eastAsia="ru-RU" w:bidi="ar-SA"/>
         </w:rPr>
       </w:pPr>
-      <w:hyperlink w:anchor="_Toc97149019" w:history="1">
+      <w:hyperlink w:anchor="_Toc97220116" w:history="1">
         <w:r>
           <w:rPr>
             <w:rStyle w:val="ae"/>
-            <w:rFonts w:ascii="Times New Roman" w:hAnsi="Times New Roman" w:cs="Times New Roman"/>
-            <w:noProof/>
-            <w:sz w:val="28"/>
-            <w:szCs w:val="28"/>
+            <w:noProof/>
           </w:rPr>
           <w:t>7 Семантический анализатор</w:t>
         </w:r>
         <w:r>
           <w:rPr>
-            <w:rFonts w:ascii="Times New Roman" w:hAnsi="Times New Roman" w:cs="Times New Roman"/>
             <w:noProof/>
             <w:webHidden/>
-            <w:sz w:val="28"/>
-            <w:szCs w:val="28"/>
           </w:rPr>
           <w:tab/>
         </w:r>
         <w:r>
           <w:rPr>
-            <w:rFonts w:ascii="Times New Roman" w:hAnsi="Times New Roman" w:cs="Times New Roman"/>
             <w:noProof/>
             <w:webHidden/>
-            <w:sz w:val="28"/>
-            <w:szCs w:val="28"/>
           </w:rPr>
           <w:fldChar w:fldCharType="begin"/>
         </w:r>
         <w:r>
           <w:rPr>
-            <w:rFonts w:ascii="Times New Roman" w:hAnsi="Times New Roman" w:cs="Times New Roman"/>
             <w:noProof/>
             <w:webHidden/>
-            <w:sz w:val="28"/>
-            <w:szCs w:val="28"/>
-          </w:rPr>
-          <w:instrText xml:space="preserve"> PAGEREF _Toc97149019 \h </w:instrText>
-        </w:r>
-        <w:r>
-          <w:rPr>
-            <w:rFonts w:ascii="Times New Roman" w:hAnsi="Times New Roman" w:cs="Times New Roman"/>
+          </w:rPr>
+          <w:instrText xml:space="preserve"> PAGEREF _Toc97220116 \h </w:instrText>
+        </w:r>
+        <w:r>
+          <w:rPr>
             <w:noProof/>
             <w:webHidden/>
-            <w:sz w:val="28"/>
-            <w:szCs w:val="28"/>
-          </w:rPr>
-        </w:r>
-        <w:r>
-          <w:rPr>
-            <w:rFonts w:ascii="Times New Roman" w:hAnsi="Times New Roman" w:cs="Times New Roman"/>
+          </w:rPr>
+        </w:r>
+        <w:r>
+          <w:rPr>
             <w:noProof/>
             <w:webHidden/>
-            <w:sz w:val="28"/>
-            <w:szCs w:val="28"/>
           </w:rPr>
           <w:fldChar w:fldCharType="separate"/>
         </w:r>
         <w:r>
           <w:rPr>
-            <w:rFonts w:ascii="Times New Roman" w:hAnsi="Times New Roman" w:cs="Times New Roman"/>
             <w:noProof/>
             <w:webHidden/>
-            <w:sz w:val="28"/>
-            <w:szCs w:val="28"/>
           </w:rPr>
           <w:t>12</w:t>
         </w:r>
         <w:r>
           <w:rPr>
-            <w:rFonts w:ascii="Times New Roman" w:hAnsi="Times New Roman" w:cs="Times New Roman"/>
             <w:noProof/>
             <w:webHidden/>
-            <w:sz w:val="28"/>
-            <w:szCs w:val="28"/>
           </w:rPr>
           <w:fldChar w:fldCharType="end"/>
         </w:r>
@@ -1663,91 +1716,66 @@
           <w:tab w:val="right" w:leader="dot" w:pos="9345"/>
         </w:tabs>
         <w:rPr>
-          <w:rFonts w:ascii="Times New Roman" w:eastAsiaTheme="minorEastAsia" w:hAnsi="Times New Roman" w:cs="Times New Roman"/>
+          <w:rFonts w:eastAsiaTheme="minorEastAsia" w:cstheme="minorBidi"/>
           <w:noProof/>
           <w:kern w:val="0"/>
-          <w:sz w:val="28"/>
-          <w:szCs w:val="28"/>
+          <w:szCs w:val="22"/>
           <w:lang w:eastAsia="ru-RU" w:bidi="ar-SA"/>
         </w:rPr>
       </w:pPr>
-      <w:hyperlink w:anchor="_Toc97149020" w:history="1">
+      <w:hyperlink w:anchor="_Toc97220117" w:history="1">
         <w:r>
           <w:rPr>
             <w:rStyle w:val="ae"/>
-            <w:rFonts w:ascii="Times New Roman" w:hAnsi="Times New Roman" w:cs="Times New Roman"/>
-            <w:noProof/>
-            <w:sz w:val="28"/>
-            <w:szCs w:val="28"/>
+            <w:noProof/>
           </w:rPr>
           <w:t>8 Генерация кода</w:t>
         </w:r>
         <w:r>
           <w:rPr>
-            <w:rFonts w:ascii="Times New Roman" w:hAnsi="Times New Roman" w:cs="Times New Roman"/>
             <w:noProof/>
             <w:webHidden/>
-            <w:sz w:val="28"/>
-            <w:szCs w:val="28"/>
           </w:rPr>
           <w:tab/>
         </w:r>
         <w:r>
           <w:rPr>
-            <w:rFonts w:ascii="Times New Roman" w:hAnsi="Times New Roman" w:cs="Times New Roman"/>
             <w:noProof/>
             <w:webHidden/>
-            <w:sz w:val="28"/>
-            <w:szCs w:val="28"/>
           </w:rPr>
           <w:fldChar w:fldCharType="begin"/>
         </w:r>
         <w:r>
           <w:rPr>
-            <w:rFonts w:ascii="Times New Roman" w:hAnsi="Times New Roman" w:cs="Times New Roman"/>
             <w:noProof/>
             <w:webHidden/>
-            <w:sz w:val="28"/>
-            <w:szCs w:val="28"/>
-          </w:rPr>
-          <w:instrText xml:space="preserve"> PAGEREF _Toc97149020 \h </w:instrText>
-        </w:r>
-        <w:r>
-          <w:rPr>
-            <w:rFonts w:ascii="Times New Roman" w:hAnsi="Times New Roman" w:cs="Times New Roman"/>
+          </w:rPr>
+          <w:instrText xml:space="preserve"> PAGEREF _Toc97220117 \h </w:instrText>
+        </w:r>
+        <w:r>
+          <w:rPr>
             <w:noProof/>
             <w:webHidden/>
-            <w:sz w:val="28"/>
-            <w:szCs w:val="28"/>
-          </w:rPr>
-        </w:r>
-        <w:r>
-          <w:rPr>
-            <w:rFonts w:ascii="Times New Roman" w:hAnsi="Times New Roman" w:cs="Times New Roman"/>
+          </w:rPr>
+        </w:r>
+        <w:r>
+          <w:rPr>
             <w:noProof/>
             <w:webHidden/>
-            <w:sz w:val="28"/>
-            <w:szCs w:val="28"/>
           </w:rPr>
           <w:fldChar w:fldCharType="separate"/>
         </w:r>
         <w:r>
           <w:rPr>
-            <w:rFonts w:ascii="Times New Roman" w:hAnsi="Times New Roman" w:cs="Times New Roman"/>
             <w:noProof/>
             <w:webHidden/>
-            <w:sz w:val="28"/>
-            <w:szCs w:val="28"/>
           </w:rPr>
           <w:t>13</w:t>
         </w:r>
         <w:r>
           <w:rPr>
-            <w:rFonts w:ascii="Times New Roman" w:hAnsi="Times New Roman" w:cs="Times New Roman"/>
             <w:noProof/>
             <w:webHidden/>
-            <w:sz w:val="28"/>
-            <w:szCs w:val="28"/>
           </w:rPr>
           <w:fldChar w:fldCharType="end"/>
         </w:r>
@@ -1778,19 +1806,16 @@
     </w:p>
     <w:p>
       <w:pPr>
-        <w:pStyle w:val="22"/>
+        <w:pStyle w:val="23"/>
       </w:pPr>
       <w:bookmarkStart w:id="10" w:name="_Hlk66887621"/>
       <w:r>
         <w:lastRenderedPageBreak/>
         <w:t xml:space="preserve"> </w:t>
       </w:r>
-      <w:bookmarkStart w:id="11" w:name="_Toc97149013"/>
+      <w:bookmarkStart w:id="11" w:name="_Toc97220106"/>
       <w:bookmarkEnd w:id="10"/>
       <w:r>
-        <w:rPr>
-          <w:lang w:val="en-US"/>
-        </w:rPr>
         <w:t xml:space="preserve">1 </w:t>
       </w:r>
       <w:r>
@@ -2007,15 +2032,7 @@
         <w:t>Общая дополнительная часть.</w:t>
       </w:r>
       <w:r>
-        <w:t xml:space="preserve"> Раздел описания типов. Выражение (полностью, включая арифметические, логические операции, сравнения и </w:t>
-      </w:r>
-      <w:proofErr w:type="gramStart"/>
-      <w:r>
-        <w:t>т.д.</w:t>
-      </w:r>
-      <w:proofErr w:type="gramEnd"/>
-      <w:r>
-        <w:t>, но только над константами и простыми переменными (не индексированные, не поля записи, не указатели)). Условный оператор (</w:t>
+        <w:t xml:space="preserve"> Раздел описания типов. Выражение (полностью, включая арифметические, логические операции, сравнения и т.д., но только над константами и простыми переменными (не индексированные, не поля записи, не указатели)). Условный оператор (</w:t>
       </w:r>
       <w:r>
         <w:rPr>
@@ -2069,13 +2086,10 @@
     </w:p>
     <w:p>
       <w:pPr>
-        <w:pStyle w:val="22"/>
-      </w:pPr>
-      <w:bookmarkStart w:id="12" w:name="_Toc97149014"/>
-      <w:r>
-        <w:rPr>
-          <w:lang w:val="en-US"/>
-        </w:rPr>
+        <w:pStyle w:val="23"/>
+      </w:pPr>
+      <w:bookmarkStart w:id="12" w:name="_Toc97220107"/>
+      <w:r>
         <w:lastRenderedPageBreak/>
         <w:t xml:space="preserve">2 </w:t>
       </w:r>
@@ -2459,13 +2473,10 @@
     </w:p>
     <w:p>
       <w:pPr>
-        <w:pStyle w:val="22"/>
-      </w:pPr>
-      <w:bookmarkStart w:id="13" w:name="_Toc97149015"/>
-      <w:r>
-        <w:rPr>
-          <w:lang w:val="en-US"/>
-        </w:rPr>
+        <w:pStyle w:val="23"/>
+      </w:pPr>
+      <w:bookmarkStart w:id="13" w:name="_Toc97220108"/>
+      <w:r>
         <w:lastRenderedPageBreak/>
         <w:t xml:space="preserve">3 </w:t>
       </w:r>
@@ -2504,9 +2515,9 @@
     </w:p>
     <w:p>
       <w:pPr>
-        <w:pStyle w:val="22"/>
-      </w:pPr>
-      <w:bookmarkStart w:id="14" w:name="_Toc97149016"/>
+        <w:pStyle w:val="23"/>
+      </w:pPr>
+      <w:bookmarkStart w:id="14" w:name="_Toc97220109"/>
       <w:r>
         <w:lastRenderedPageBreak/>
         <w:t>4 Модуль ввода-вывода</w:t>
@@ -2515,11 +2526,1601 @@
     </w:p>
     <w:p>
       <w:pPr>
+        <w:pStyle w:val="120"/>
+        <w:ind w:firstLine="0"/>
+        <w:jc w:val="center"/>
+      </w:pPr>
+      <w:bookmarkStart w:id="15" w:name="_Toc97220110"/>
+      <w:r>
+        <w:t>4.1 Модуль ввода</w:t>
+      </w:r>
+      <w:bookmarkEnd w:id="15"/>
+    </w:p>
+    <w:p>
+      <w:pPr>
+        <w:pStyle w:val="3"/>
+        <w:ind w:firstLine="0"/>
+        <w:jc w:val="center"/>
+      </w:pPr>
+      <w:bookmarkStart w:id="16" w:name="_Toc97220111"/>
+      <w:r>
+        <w:t>4.1.1 Проектирование</w:t>
+      </w:r>
+      <w:bookmarkEnd w:id="16"/>
+    </w:p>
+    <w:p>
+      <w:pPr>
         <w:pStyle w:val="af7"/>
       </w:pPr>
       <w:r>
-        <w:t>Здесь описание модуля ввода-вывода.</w:t>
-      </w:r>
+        <w:t xml:space="preserve">Для реализации модуля ввода создадим класс </w:t>
+      </w:r>
+      <w:r>
+        <w:rPr>
+          <w:lang w:val="en-US"/>
+        </w:rPr>
+        <w:t>Reader</w:t>
+      </w:r>
+      <w:r>
+        <w:t>, который будет содержать следующие поля и методы</w:t>
+      </w:r>
+      <w:r>
+        <w:t>:</w:t>
+      </w:r>
+    </w:p>
+    <w:p>
+      <w:pPr>
+        <w:suppressAutoHyphens w:val="0"/>
+        <w:autoSpaceDE w:val="0"/>
+        <w:autoSpaceDN w:val="0"/>
+        <w:adjustRightInd w:val="0"/>
+        <w:ind w:left="709"/>
+        <w:rPr>
+          <w:rFonts w:ascii="Cascadia Mono" w:hAnsi="Cascadia Mono" w:cs="Cascadia Mono"/>
+          <w:color w:val="000000"/>
+          <w:kern w:val="0"/>
+          <w:sz w:val="19"/>
+          <w:szCs w:val="19"/>
+          <w:lang w:val="en-US" w:bidi="ar-SA"/>
+        </w:rPr>
+      </w:pPr>
+      <w:r>
+        <w:rPr>
+          <w:rFonts w:ascii="Cascadia Mono" w:hAnsi="Cascadia Mono" w:cs="Cascadia Mono"/>
+          <w:color w:val="0000FF"/>
+          <w:kern w:val="0"/>
+          <w:sz w:val="19"/>
+          <w:szCs w:val="19"/>
+          <w:lang w:val="en-US" w:bidi="ar-SA"/>
+        </w:rPr>
+        <w:t>class</w:t>
+      </w:r>
+      <w:r>
+        <w:rPr>
+          <w:rFonts w:ascii="Cascadia Mono" w:hAnsi="Cascadia Mono" w:cs="Cascadia Mono"/>
+          <w:color w:val="000000"/>
+          <w:kern w:val="0"/>
+          <w:sz w:val="19"/>
+          <w:szCs w:val="19"/>
+          <w:lang w:val="en-US" w:bidi="ar-SA"/>
+        </w:rPr>
+        <w:t xml:space="preserve"> </w:t>
+      </w:r>
+      <w:r>
+        <w:rPr>
+          <w:rFonts w:ascii="Cascadia Mono" w:hAnsi="Cascadia Mono" w:cs="Cascadia Mono"/>
+          <w:color w:val="2B91AF"/>
+          <w:kern w:val="0"/>
+          <w:sz w:val="19"/>
+          <w:szCs w:val="19"/>
+          <w:lang w:val="en-US" w:bidi="ar-SA"/>
+        </w:rPr>
+        <w:t>Reader</w:t>
+      </w:r>
+      <w:r>
+        <w:rPr>
+          <w:rFonts w:ascii="Cascadia Mono" w:hAnsi="Cascadia Mono" w:cs="Cascadia Mono"/>
+          <w:color w:val="000000"/>
+          <w:kern w:val="0"/>
+          <w:sz w:val="19"/>
+          <w:szCs w:val="19"/>
+          <w:lang w:val="en-US" w:bidi="ar-SA"/>
+        </w:rPr>
+        <w:t xml:space="preserve"> {</w:t>
+      </w:r>
+    </w:p>
+    <w:p>
+      <w:pPr>
+        <w:suppressAutoHyphens w:val="0"/>
+        <w:autoSpaceDE w:val="0"/>
+        <w:autoSpaceDN w:val="0"/>
+        <w:adjustRightInd w:val="0"/>
+        <w:ind w:left="709"/>
+        <w:rPr>
+          <w:rFonts w:ascii="Cascadia Mono" w:hAnsi="Cascadia Mono" w:cs="Cascadia Mono"/>
+          <w:color w:val="000000"/>
+          <w:kern w:val="0"/>
+          <w:sz w:val="19"/>
+          <w:szCs w:val="19"/>
+          <w:lang w:val="en-US" w:bidi="ar-SA"/>
+        </w:rPr>
+      </w:pPr>
+      <w:r>
+        <w:rPr>
+          <w:rFonts w:ascii="Cascadia Mono" w:hAnsi="Cascadia Mono" w:cs="Cascadia Mono"/>
+          <w:color w:val="0000FF"/>
+          <w:kern w:val="0"/>
+          <w:sz w:val="19"/>
+          <w:szCs w:val="19"/>
+          <w:lang w:val="en-US" w:bidi="ar-SA"/>
+        </w:rPr>
+        <w:t>public</w:t>
+      </w:r>
+      <w:r>
+        <w:rPr>
+          <w:rFonts w:ascii="Cascadia Mono" w:hAnsi="Cascadia Mono" w:cs="Cascadia Mono"/>
+          <w:color w:val="000000"/>
+          <w:kern w:val="0"/>
+          <w:sz w:val="19"/>
+          <w:szCs w:val="19"/>
+          <w:lang w:val="en-US" w:bidi="ar-SA"/>
+        </w:rPr>
+        <w:t>:</w:t>
+      </w:r>
+    </w:p>
+    <w:p>
+      <w:pPr>
+        <w:suppressAutoHyphens w:val="0"/>
+        <w:autoSpaceDE w:val="0"/>
+        <w:autoSpaceDN w:val="0"/>
+        <w:adjustRightInd w:val="0"/>
+        <w:ind w:left="709"/>
+        <w:rPr>
+          <w:rFonts w:ascii="Cascadia Mono" w:hAnsi="Cascadia Mono" w:cs="Cascadia Mono"/>
+          <w:color w:val="000000"/>
+          <w:kern w:val="0"/>
+          <w:sz w:val="19"/>
+          <w:szCs w:val="19"/>
+          <w:lang w:val="en-US" w:bidi="ar-SA"/>
+        </w:rPr>
+      </w:pPr>
+    </w:p>
+    <w:p>
+      <w:pPr>
+        <w:suppressAutoHyphens w:val="0"/>
+        <w:autoSpaceDE w:val="0"/>
+        <w:autoSpaceDN w:val="0"/>
+        <w:adjustRightInd w:val="0"/>
+        <w:ind w:left="709"/>
+        <w:rPr>
+          <w:rFonts w:ascii="Cascadia Mono" w:hAnsi="Cascadia Mono" w:cs="Cascadia Mono"/>
+          <w:color w:val="000000"/>
+          <w:kern w:val="0"/>
+          <w:sz w:val="19"/>
+          <w:szCs w:val="19"/>
+          <w:lang w:val="en-US" w:bidi="ar-SA"/>
+        </w:rPr>
+      </w:pPr>
+      <w:r>
+        <w:rPr>
+          <w:rFonts w:ascii="Cascadia Mono" w:hAnsi="Cascadia Mono" w:cs="Cascadia Mono"/>
+          <w:color w:val="000000"/>
+          <w:kern w:val="0"/>
+          <w:sz w:val="19"/>
+          <w:szCs w:val="19"/>
+          <w:lang w:val="en-US" w:bidi="ar-SA"/>
+        </w:rPr>
+        <w:tab/>
+        <w:t>Reader(std::</w:t>
+      </w:r>
+      <w:proofErr w:type="spellStart"/>
+      <w:r>
+        <w:rPr>
+          <w:rFonts w:ascii="Cascadia Mono" w:hAnsi="Cascadia Mono" w:cs="Cascadia Mono"/>
+          <w:color w:val="2B91AF"/>
+          <w:kern w:val="0"/>
+          <w:sz w:val="19"/>
+          <w:szCs w:val="19"/>
+          <w:lang w:val="en-US" w:bidi="ar-SA"/>
+        </w:rPr>
+        <w:t>istream</w:t>
+      </w:r>
+      <w:proofErr w:type="spellEnd"/>
+      <w:r>
+        <w:rPr>
+          <w:rFonts w:ascii="Cascadia Mono" w:hAnsi="Cascadia Mono" w:cs="Cascadia Mono"/>
+          <w:color w:val="000000"/>
+          <w:kern w:val="0"/>
+          <w:sz w:val="19"/>
+          <w:szCs w:val="19"/>
+          <w:lang w:val="en-US" w:bidi="ar-SA"/>
+        </w:rPr>
+        <w:t xml:space="preserve">&amp; </w:t>
+      </w:r>
+      <w:r>
+        <w:rPr>
+          <w:rFonts w:ascii="Cascadia Mono" w:hAnsi="Cascadia Mono" w:cs="Cascadia Mono"/>
+          <w:color w:val="808080"/>
+          <w:kern w:val="0"/>
+          <w:sz w:val="19"/>
+          <w:szCs w:val="19"/>
+          <w:lang w:val="en-US" w:bidi="ar-SA"/>
+        </w:rPr>
+        <w:t>stream</w:t>
+      </w:r>
+      <w:r>
+        <w:rPr>
+          <w:rFonts w:ascii="Cascadia Mono" w:hAnsi="Cascadia Mono" w:cs="Cascadia Mono"/>
+          <w:color w:val="000000"/>
+          <w:kern w:val="0"/>
+          <w:sz w:val="19"/>
+          <w:szCs w:val="19"/>
+          <w:lang w:val="en-US" w:bidi="ar-SA"/>
+        </w:rPr>
+        <w:t>);</w:t>
+      </w:r>
+    </w:p>
+    <w:p>
+      <w:pPr>
+        <w:suppressAutoHyphens w:val="0"/>
+        <w:autoSpaceDE w:val="0"/>
+        <w:autoSpaceDN w:val="0"/>
+        <w:adjustRightInd w:val="0"/>
+        <w:ind w:left="709"/>
+        <w:rPr>
+          <w:rFonts w:ascii="Cascadia Mono" w:hAnsi="Cascadia Mono" w:cs="Cascadia Mono"/>
+          <w:color w:val="000000"/>
+          <w:kern w:val="0"/>
+          <w:sz w:val="19"/>
+          <w:szCs w:val="19"/>
+          <w:lang w:val="en-US" w:bidi="ar-SA"/>
+        </w:rPr>
+      </w:pPr>
+      <w:r>
+        <w:rPr>
+          <w:rFonts w:ascii="Cascadia Mono" w:hAnsi="Cascadia Mono" w:cs="Cascadia Mono"/>
+          <w:color w:val="000000"/>
+          <w:kern w:val="0"/>
+          <w:sz w:val="19"/>
+          <w:szCs w:val="19"/>
+          <w:lang w:val="en-US" w:bidi="ar-SA"/>
+        </w:rPr>
+        <w:tab/>
+        <w:t>~Reader();</w:t>
+      </w:r>
+    </w:p>
+    <w:p>
+      <w:pPr>
+        <w:suppressAutoHyphens w:val="0"/>
+        <w:autoSpaceDE w:val="0"/>
+        <w:autoSpaceDN w:val="0"/>
+        <w:adjustRightInd w:val="0"/>
+        <w:ind w:left="709"/>
+        <w:rPr>
+          <w:rFonts w:ascii="Cascadia Mono" w:hAnsi="Cascadia Mono" w:cs="Cascadia Mono"/>
+          <w:color w:val="000000"/>
+          <w:kern w:val="0"/>
+          <w:sz w:val="19"/>
+          <w:szCs w:val="19"/>
+          <w:lang w:val="en-US" w:bidi="ar-SA"/>
+        </w:rPr>
+      </w:pPr>
+    </w:p>
+    <w:p>
+      <w:pPr>
+        <w:suppressAutoHyphens w:val="0"/>
+        <w:autoSpaceDE w:val="0"/>
+        <w:autoSpaceDN w:val="0"/>
+        <w:adjustRightInd w:val="0"/>
+        <w:ind w:left="709"/>
+        <w:rPr>
+          <w:rFonts w:ascii="Cascadia Mono" w:hAnsi="Cascadia Mono" w:cs="Cascadia Mono"/>
+          <w:color w:val="000000"/>
+          <w:kern w:val="0"/>
+          <w:sz w:val="19"/>
+          <w:szCs w:val="19"/>
+          <w:lang w:val="en-US" w:bidi="ar-SA"/>
+        </w:rPr>
+      </w:pPr>
+      <w:r>
+        <w:rPr>
+          <w:rFonts w:ascii="Cascadia Mono" w:hAnsi="Cascadia Mono" w:cs="Cascadia Mono"/>
+          <w:color w:val="000000"/>
+          <w:kern w:val="0"/>
+          <w:sz w:val="19"/>
+          <w:szCs w:val="19"/>
+          <w:lang w:val="en-US" w:bidi="ar-SA"/>
+        </w:rPr>
+        <w:tab/>
+        <w:t>std::</w:t>
+      </w:r>
+      <w:r>
+        <w:rPr>
+          <w:rFonts w:ascii="Cascadia Mono" w:hAnsi="Cascadia Mono" w:cs="Cascadia Mono"/>
+          <w:color w:val="2B91AF"/>
+          <w:kern w:val="0"/>
+          <w:sz w:val="19"/>
+          <w:szCs w:val="19"/>
+          <w:lang w:val="en-US" w:bidi="ar-SA"/>
+        </w:rPr>
+        <w:t>pair</w:t>
+      </w:r>
+      <w:r>
+        <w:rPr>
+          <w:rFonts w:ascii="Cascadia Mono" w:hAnsi="Cascadia Mono" w:cs="Cascadia Mono"/>
+          <w:color w:val="000000"/>
+          <w:kern w:val="0"/>
+          <w:sz w:val="19"/>
+          <w:szCs w:val="19"/>
+          <w:lang w:val="en-US" w:bidi="ar-SA"/>
+        </w:rPr>
+        <w:t>&lt;</w:t>
+      </w:r>
+      <w:r>
+        <w:rPr>
+          <w:rFonts w:ascii="Cascadia Mono" w:hAnsi="Cascadia Mono" w:cs="Cascadia Mono"/>
+          <w:color w:val="0000FF"/>
+          <w:kern w:val="0"/>
+          <w:sz w:val="19"/>
+          <w:szCs w:val="19"/>
+          <w:lang w:val="en-US" w:bidi="ar-SA"/>
+        </w:rPr>
+        <w:t>char</w:t>
+      </w:r>
+      <w:r>
+        <w:rPr>
+          <w:rFonts w:ascii="Cascadia Mono" w:hAnsi="Cascadia Mono" w:cs="Cascadia Mono"/>
+          <w:color w:val="000000"/>
+          <w:kern w:val="0"/>
+          <w:sz w:val="19"/>
+          <w:szCs w:val="19"/>
+          <w:lang w:val="en-US" w:bidi="ar-SA"/>
+        </w:rPr>
+        <w:t xml:space="preserve">, </w:t>
+      </w:r>
+      <w:proofErr w:type="spellStart"/>
+      <w:r>
+        <w:rPr>
+          <w:rFonts w:ascii="Cascadia Mono" w:hAnsi="Cascadia Mono" w:cs="Cascadia Mono"/>
+          <w:color w:val="2B91AF"/>
+          <w:kern w:val="0"/>
+          <w:sz w:val="19"/>
+          <w:szCs w:val="19"/>
+          <w:lang w:val="en-US" w:bidi="ar-SA"/>
+        </w:rPr>
+        <w:t>TextPosition</w:t>
+      </w:r>
+      <w:proofErr w:type="spellEnd"/>
+      <w:r>
+        <w:rPr>
+          <w:rFonts w:ascii="Cascadia Mono" w:hAnsi="Cascadia Mono" w:cs="Cascadia Mono"/>
+          <w:color w:val="000000"/>
+          <w:kern w:val="0"/>
+          <w:sz w:val="19"/>
+          <w:szCs w:val="19"/>
+          <w:lang w:val="en-US" w:bidi="ar-SA"/>
+        </w:rPr>
+        <w:t>&gt; get();</w:t>
+      </w:r>
+    </w:p>
+    <w:p>
+      <w:pPr>
+        <w:suppressAutoHyphens w:val="0"/>
+        <w:autoSpaceDE w:val="0"/>
+        <w:autoSpaceDN w:val="0"/>
+        <w:adjustRightInd w:val="0"/>
+        <w:ind w:left="709"/>
+        <w:rPr>
+          <w:rFonts w:ascii="Cascadia Mono" w:hAnsi="Cascadia Mono" w:cs="Cascadia Mono"/>
+          <w:color w:val="000000"/>
+          <w:kern w:val="0"/>
+          <w:sz w:val="19"/>
+          <w:szCs w:val="19"/>
+          <w:lang w:val="en-US" w:bidi="ar-SA"/>
+        </w:rPr>
+      </w:pPr>
+    </w:p>
+    <w:p>
+      <w:pPr>
+        <w:suppressAutoHyphens w:val="0"/>
+        <w:autoSpaceDE w:val="0"/>
+        <w:autoSpaceDN w:val="0"/>
+        <w:adjustRightInd w:val="0"/>
+        <w:ind w:left="709"/>
+        <w:rPr>
+          <w:rFonts w:ascii="Cascadia Mono" w:hAnsi="Cascadia Mono" w:cs="Cascadia Mono"/>
+          <w:color w:val="000000"/>
+          <w:kern w:val="0"/>
+          <w:sz w:val="19"/>
+          <w:szCs w:val="19"/>
+          <w:lang w:val="en-US" w:bidi="ar-SA"/>
+        </w:rPr>
+      </w:pPr>
+      <w:r>
+        <w:rPr>
+          <w:rFonts w:ascii="Cascadia Mono" w:hAnsi="Cascadia Mono" w:cs="Cascadia Mono"/>
+          <w:color w:val="0000FF"/>
+          <w:kern w:val="0"/>
+          <w:sz w:val="19"/>
+          <w:szCs w:val="19"/>
+          <w:lang w:val="en-US" w:bidi="ar-SA"/>
+        </w:rPr>
+        <w:t>private</w:t>
+      </w:r>
+      <w:r>
+        <w:rPr>
+          <w:rFonts w:ascii="Cascadia Mono" w:hAnsi="Cascadia Mono" w:cs="Cascadia Mono"/>
+          <w:color w:val="000000"/>
+          <w:kern w:val="0"/>
+          <w:sz w:val="19"/>
+          <w:szCs w:val="19"/>
+          <w:lang w:val="en-US" w:bidi="ar-SA"/>
+        </w:rPr>
+        <w:t>:</w:t>
+      </w:r>
+    </w:p>
+    <w:p>
+      <w:pPr>
+        <w:suppressAutoHyphens w:val="0"/>
+        <w:autoSpaceDE w:val="0"/>
+        <w:autoSpaceDN w:val="0"/>
+        <w:adjustRightInd w:val="0"/>
+        <w:ind w:left="709"/>
+        <w:rPr>
+          <w:rFonts w:ascii="Cascadia Mono" w:hAnsi="Cascadia Mono" w:cs="Cascadia Mono"/>
+          <w:color w:val="000000"/>
+          <w:kern w:val="0"/>
+          <w:sz w:val="19"/>
+          <w:szCs w:val="19"/>
+          <w:lang w:val="en-US" w:bidi="ar-SA"/>
+        </w:rPr>
+      </w:pPr>
+      <w:r>
+        <w:rPr>
+          <w:rFonts w:ascii="Cascadia Mono" w:hAnsi="Cascadia Mono" w:cs="Cascadia Mono"/>
+          <w:color w:val="000000"/>
+          <w:kern w:val="0"/>
+          <w:sz w:val="19"/>
+          <w:szCs w:val="19"/>
+          <w:lang w:val="en-US" w:bidi="ar-SA"/>
+        </w:rPr>
+        <w:tab/>
+        <w:t>std::</w:t>
+      </w:r>
+      <w:proofErr w:type="spellStart"/>
+      <w:r>
+        <w:rPr>
+          <w:rFonts w:ascii="Cascadia Mono" w:hAnsi="Cascadia Mono" w:cs="Cascadia Mono"/>
+          <w:color w:val="2B91AF"/>
+          <w:kern w:val="0"/>
+          <w:sz w:val="19"/>
+          <w:szCs w:val="19"/>
+          <w:lang w:val="en-US" w:bidi="ar-SA"/>
+        </w:rPr>
+        <w:t>istream</w:t>
+      </w:r>
+      <w:proofErr w:type="spellEnd"/>
+      <w:r>
+        <w:rPr>
+          <w:rFonts w:ascii="Cascadia Mono" w:hAnsi="Cascadia Mono" w:cs="Cascadia Mono"/>
+          <w:color w:val="000000"/>
+          <w:kern w:val="0"/>
+          <w:sz w:val="19"/>
+          <w:szCs w:val="19"/>
+          <w:lang w:val="en-US" w:bidi="ar-SA"/>
+        </w:rPr>
+        <w:t>&amp; stream;</w:t>
+      </w:r>
+    </w:p>
+    <w:p>
+      <w:pPr>
+        <w:suppressAutoHyphens w:val="0"/>
+        <w:autoSpaceDE w:val="0"/>
+        <w:autoSpaceDN w:val="0"/>
+        <w:adjustRightInd w:val="0"/>
+        <w:ind w:left="709"/>
+        <w:rPr>
+          <w:rFonts w:ascii="Cascadia Mono" w:hAnsi="Cascadia Mono" w:cs="Cascadia Mono"/>
+          <w:color w:val="000000"/>
+          <w:kern w:val="0"/>
+          <w:sz w:val="19"/>
+          <w:szCs w:val="19"/>
+          <w:lang w:val="en-US" w:bidi="ar-SA"/>
+        </w:rPr>
+      </w:pPr>
+      <w:r>
+        <w:rPr>
+          <w:rFonts w:ascii="Cascadia Mono" w:hAnsi="Cascadia Mono" w:cs="Cascadia Mono"/>
+          <w:color w:val="000000"/>
+          <w:kern w:val="0"/>
+          <w:sz w:val="19"/>
+          <w:szCs w:val="19"/>
+          <w:lang w:val="en-US" w:bidi="ar-SA"/>
+        </w:rPr>
+        <w:tab/>
+      </w:r>
+      <w:proofErr w:type="spellStart"/>
+      <w:r>
+        <w:rPr>
+          <w:rFonts w:ascii="Cascadia Mono" w:hAnsi="Cascadia Mono" w:cs="Cascadia Mono"/>
+          <w:color w:val="2B91AF"/>
+          <w:kern w:val="0"/>
+          <w:sz w:val="19"/>
+          <w:szCs w:val="19"/>
+          <w:lang w:val="en-US" w:bidi="ar-SA"/>
+        </w:rPr>
+        <w:t>TextPosition</w:t>
+      </w:r>
+      <w:proofErr w:type="spellEnd"/>
+      <w:r>
+        <w:rPr>
+          <w:rFonts w:ascii="Cascadia Mono" w:hAnsi="Cascadia Mono" w:cs="Cascadia Mono"/>
+          <w:color w:val="000000"/>
+          <w:kern w:val="0"/>
+          <w:sz w:val="19"/>
+          <w:szCs w:val="19"/>
+          <w:lang w:val="en-US" w:bidi="ar-SA"/>
+        </w:rPr>
+        <w:t xml:space="preserve"> pos;</w:t>
+      </w:r>
+    </w:p>
+    <w:p>
+      <w:pPr>
+        <w:pStyle w:val="af7"/>
+        <w:rPr>
+          <w:rFonts w:ascii="Cascadia Mono" w:hAnsi="Cascadia Mono" w:cs="Cascadia Mono"/>
+          <w:color w:val="000000"/>
+          <w:sz w:val="19"/>
+          <w:szCs w:val="19"/>
+        </w:rPr>
+      </w:pPr>
+      <w:r>
+        <w:rPr>
+          <w:rFonts w:ascii="Cascadia Mono" w:hAnsi="Cascadia Mono" w:cs="Cascadia Mono"/>
+          <w:color w:val="000000"/>
+          <w:sz w:val="19"/>
+          <w:szCs w:val="19"/>
+        </w:rPr>
+        <w:t>};</w:t>
+      </w:r>
+    </w:p>
+    <w:p>
+      <w:pPr>
+        <w:pStyle w:val="af7"/>
+        <w:rPr>
+          <w:lang w:val="en-US"/>
+        </w:rPr>
+      </w:pPr>
+      <w:r>
+        <w:rPr>
+          <w:lang w:val="en-US"/>
+        </w:rPr>
+        <w:t>stream</w:t>
+      </w:r>
+      <w:r>
+        <w:t xml:space="preserve"> </w:t>
+      </w:r>
+      <w:r>
+        <w:t xml:space="preserve">хранит в себе ссылку на поток ввода, таким образом </w:t>
+      </w:r>
+      <w:r>
+        <w:t>в качестве ввода могут использоваться различные источники (</w:t>
+      </w:r>
+      <w:r>
+        <w:t xml:space="preserve">из файла, из строки, из консоли и т.д.). </w:t>
+      </w:r>
+    </w:p>
+    <w:p>
+      <w:pPr>
+        <w:pStyle w:val="af7"/>
+        <w:rPr>
+          <w:rFonts w:ascii="Cascadia Mono" w:eastAsia="Noto Serif CJK SC" w:hAnsi="Cascadia Mono" w:cs="Cascadia Mono"/>
+          <w:color w:val="0000FF"/>
+          <w:sz w:val="19"/>
+          <w:szCs w:val="19"/>
+          <w:lang w:val="en-US" w:eastAsia="zh-CN"/>
+        </w:rPr>
+      </w:pPr>
+      <w:r>
+        <w:rPr>
+          <w:lang w:val="en-US"/>
+        </w:rPr>
+        <w:t>pos</w:t>
+      </w:r>
+      <w:r>
+        <w:t xml:space="preserve"> </w:t>
+      </w:r>
+      <w:r>
+        <w:t>хранит в себе информацию о текущей позиции в тексте и имеет следующее описание</w:t>
+      </w:r>
+      <w:r>
+        <w:t>:</w:t>
+      </w:r>
+    </w:p>
+    <w:p>
+      <w:pPr>
+        <w:suppressAutoHyphens w:val="0"/>
+        <w:autoSpaceDE w:val="0"/>
+        <w:autoSpaceDN w:val="0"/>
+        <w:adjustRightInd w:val="0"/>
+        <w:ind w:left="709"/>
+        <w:rPr>
+          <w:rFonts w:ascii="Cascadia Mono" w:hAnsi="Cascadia Mono" w:cs="Cascadia Mono"/>
+          <w:color w:val="000000"/>
+          <w:kern w:val="0"/>
+          <w:sz w:val="19"/>
+          <w:szCs w:val="19"/>
+          <w:lang w:val="en-US" w:bidi="ar-SA"/>
+        </w:rPr>
+      </w:pPr>
+      <w:r>
+        <w:rPr>
+          <w:rFonts w:ascii="Cascadia Mono" w:hAnsi="Cascadia Mono" w:cs="Cascadia Mono"/>
+          <w:color w:val="0000FF"/>
+          <w:kern w:val="0"/>
+          <w:sz w:val="19"/>
+          <w:szCs w:val="19"/>
+          <w:lang w:val="en-US" w:bidi="ar-SA"/>
+        </w:rPr>
+        <w:t>struct</w:t>
+      </w:r>
+      <w:r>
+        <w:rPr>
+          <w:rFonts w:ascii="Cascadia Mono" w:hAnsi="Cascadia Mono" w:cs="Cascadia Mono"/>
+          <w:color w:val="000000"/>
+          <w:kern w:val="0"/>
+          <w:sz w:val="19"/>
+          <w:szCs w:val="19"/>
+          <w:lang w:val="en-US" w:bidi="ar-SA"/>
+        </w:rPr>
+        <w:t xml:space="preserve"> </w:t>
+      </w:r>
+      <w:proofErr w:type="spellStart"/>
+      <w:r>
+        <w:rPr>
+          <w:rFonts w:ascii="Cascadia Mono" w:hAnsi="Cascadia Mono" w:cs="Cascadia Mono"/>
+          <w:color w:val="2B91AF"/>
+          <w:kern w:val="0"/>
+          <w:sz w:val="19"/>
+          <w:szCs w:val="19"/>
+          <w:lang w:val="en-US" w:bidi="ar-SA"/>
+        </w:rPr>
+        <w:t>TextPosition</w:t>
+      </w:r>
+      <w:proofErr w:type="spellEnd"/>
+      <w:r>
+        <w:rPr>
+          <w:rFonts w:ascii="Cascadia Mono" w:hAnsi="Cascadia Mono" w:cs="Cascadia Mono"/>
+          <w:color w:val="000000"/>
+          <w:kern w:val="0"/>
+          <w:sz w:val="19"/>
+          <w:szCs w:val="19"/>
+          <w:lang w:val="en-US" w:bidi="ar-SA"/>
+        </w:rPr>
+        <w:t xml:space="preserve"> {</w:t>
+      </w:r>
+    </w:p>
+    <w:p>
+      <w:pPr>
+        <w:suppressAutoHyphens w:val="0"/>
+        <w:autoSpaceDE w:val="0"/>
+        <w:autoSpaceDN w:val="0"/>
+        <w:adjustRightInd w:val="0"/>
+        <w:ind w:left="709"/>
+        <w:rPr>
+          <w:rFonts w:ascii="Cascadia Mono" w:hAnsi="Cascadia Mono" w:cs="Cascadia Mono"/>
+          <w:color w:val="000000"/>
+          <w:kern w:val="0"/>
+          <w:sz w:val="19"/>
+          <w:szCs w:val="19"/>
+          <w:lang w:val="en-US" w:bidi="ar-SA"/>
+        </w:rPr>
+      </w:pPr>
+      <w:r>
+        <w:rPr>
+          <w:rFonts w:ascii="Cascadia Mono" w:hAnsi="Cascadia Mono" w:cs="Cascadia Mono"/>
+          <w:color w:val="000000"/>
+          <w:kern w:val="0"/>
+          <w:sz w:val="19"/>
+          <w:szCs w:val="19"/>
+          <w:lang w:val="en-US" w:bidi="ar-SA"/>
+        </w:rPr>
+        <w:tab/>
+      </w:r>
+      <w:r>
+        <w:rPr>
+          <w:rFonts w:ascii="Cascadia Mono" w:hAnsi="Cascadia Mono" w:cs="Cascadia Mono"/>
+          <w:color w:val="0000FF"/>
+          <w:kern w:val="0"/>
+          <w:sz w:val="19"/>
+          <w:szCs w:val="19"/>
+          <w:lang w:val="en-US" w:bidi="ar-SA"/>
+        </w:rPr>
+        <w:t>int</w:t>
+      </w:r>
+      <w:r>
+        <w:rPr>
+          <w:rFonts w:ascii="Cascadia Mono" w:hAnsi="Cascadia Mono" w:cs="Cascadia Mono"/>
+          <w:color w:val="000000"/>
+          <w:kern w:val="0"/>
+          <w:sz w:val="19"/>
+          <w:szCs w:val="19"/>
+          <w:lang w:val="en-US" w:bidi="ar-SA"/>
+        </w:rPr>
+        <w:t xml:space="preserve"> </w:t>
+      </w:r>
+      <w:proofErr w:type="spellStart"/>
+      <w:r>
+        <w:rPr>
+          <w:rFonts w:ascii="Cascadia Mono" w:hAnsi="Cascadia Mono" w:cs="Cascadia Mono"/>
+          <w:color w:val="000000"/>
+          <w:kern w:val="0"/>
+          <w:sz w:val="19"/>
+          <w:szCs w:val="19"/>
+          <w:lang w:val="en-US" w:bidi="ar-SA"/>
+        </w:rPr>
+        <w:t>lineIndex</w:t>
+      </w:r>
+      <w:proofErr w:type="spellEnd"/>
+      <w:r>
+        <w:rPr>
+          <w:rFonts w:ascii="Cascadia Mono" w:hAnsi="Cascadia Mono" w:cs="Cascadia Mono"/>
+          <w:color w:val="000000"/>
+          <w:kern w:val="0"/>
+          <w:sz w:val="19"/>
+          <w:szCs w:val="19"/>
+          <w:lang w:val="en-US" w:bidi="ar-SA"/>
+        </w:rPr>
+        <w:t>;</w:t>
+      </w:r>
+    </w:p>
+    <w:p>
+      <w:pPr>
+        <w:suppressAutoHyphens w:val="0"/>
+        <w:autoSpaceDE w:val="0"/>
+        <w:autoSpaceDN w:val="0"/>
+        <w:adjustRightInd w:val="0"/>
+        <w:ind w:left="709"/>
+        <w:rPr>
+          <w:rFonts w:ascii="Cascadia Mono" w:hAnsi="Cascadia Mono" w:cs="Cascadia Mono"/>
+          <w:color w:val="000000"/>
+          <w:kern w:val="0"/>
+          <w:sz w:val="19"/>
+          <w:szCs w:val="19"/>
+          <w:lang w:val="en-US" w:bidi="ar-SA"/>
+        </w:rPr>
+      </w:pPr>
+      <w:r>
+        <w:rPr>
+          <w:rFonts w:ascii="Cascadia Mono" w:hAnsi="Cascadia Mono" w:cs="Cascadia Mono"/>
+          <w:color w:val="000000"/>
+          <w:kern w:val="0"/>
+          <w:sz w:val="19"/>
+          <w:szCs w:val="19"/>
+          <w:lang w:val="en-US" w:bidi="ar-SA"/>
+        </w:rPr>
+        <w:tab/>
+      </w:r>
+      <w:r>
+        <w:rPr>
+          <w:rFonts w:ascii="Cascadia Mono" w:hAnsi="Cascadia Mono" w:cs="Cascadia Mono"/>
+          <w:color w:val="0000FF"/>
+          <w:kern w:val="0"/>
+          <w:sz w:val="19"/>
+          <w:szCs w:val="19"/>
+          <w:lang w:val="en-US" w:bidi="ar-SA"/>
+        </w:rPr>
+        <w:t>int</w:t>
+      </w:r>
+      <w:r>
+        <w:rPr>
+          <w:rFonts w:ascii="Cascadia Mono" w:hAnsi="Cascadia Mono" w:cs="Cascadia Mono"/>
+          <w:color w:val="000000"/>
+          <w:kern w:val="0"/>
+          <w:sz w:val="19"/>
+          <w:szCs w:val="19"/>
+          <w:lang w:val="en-US" w:bidi="ar-SA"/>
+        </w:rPr>
+        <w:t xml:space="preserve"> </w:t>
+      </w:r>
+      <w:proofErr w:type="spellStart"/>
+      <w:r>
+        <w:rPr>
+          <w:rFonts w:ascii="Cascadia Mono" w:hAnsi="Cascadia Mono" w:cs="Cascadia Mono"/>
+          <w:color w:val="000000"/>
+          <w:kern w:val="0"/>
+          <w:sz w:val="19"/>
+          <w:szCs w:val="19"/>
+          <w:lang w:val="en-US" w:bidi="ar-SA"/>
+        </w:rPr>
+        <w:t>charIndex</w:t>
+      </w:r>
+      <w:proofErr w:type="spellEnd"/>
+      <w:r>
+        <w:rPr>
+          <w:rFonts w:ascii="Cascadia Mono" w:hAnsi="Cascadia Mono" w:cs="Cascadia Mono"/>
+          <w:color w:val="000000"/>
+          <w:kern w:val="0"/>
+          <w:sz w:val="19"/>
+          <w:szCs w:val="19"/>
+          <w:lang w:val="en-US" w:bidi="ar-SA"/>
+        </w:rPr>
+        <w:t>;</w:t>
+      </w:r>
+    </w:p>
+    <w:p>
+      <w:pPr>
+        <w:suppressAutoHyphens w:val="0"/>
+        <w:autoSpaceDE w:val="0"/>
+        <w:autoSpaceDN w:val="0"/>
+        <w:adjustRightInd w:val="0"/>
+        <w:ind w:left="709"/>
+        <w:rPr>
+          <w:rFonts w:ascii="Cascadia Mono" w:hAnsi="Cascadia Mono" w:cs="Cascadia Mono"/>
+          <w:color w:val="000000"/>
+          <w:kern w:val="0"/>
+          <w:sz w:val="19"/>
+          <w:szCs w:val="19"/>
+          <w:lang w:val="en-US" w:bidi="ar-SA"/>
+        </w:rPr>
+      </w:pPr>
+      <w:r>
+        <w:rPr>
+          <w:rFonts w:ascii="Cascadia Mono" w:hAnsi="Cascadia Mono" w:cs="Cascadia Mono"/>
+          <w:color w:val="000000"/>
+          <w:kern w:val="0"/>
+          <w:sz w:val="19"/>
+          <w:szCs w:val="19"/>
+          <w:lang w:val="en-US" w:bidi="ar-SA"/>
+        </w:rPr>
+        <w:tab/>
+      </w:r>
+      <w:proofErr w:type="spellStart"/>
+      <w:r>
+        <w:rPr>
+          <w:rFonts w:ascii="Cascadia Mono" w:hAnsi="Cascadia Mono" w:cs="Cascadia Mono"/>
+          <w:color w:val="000000"/>
+          <w:kern w:val="0"/>
+          <w:sz w:val="19"/>
+          <w:szCs w:val="19"/>
+          <w:lang w:val="en-US" w:bidi="ar-SA"/>
+        </w:rPr>
+        <w:t>TextPosition</w:t>
+      </w:r>
+      <w:proofErr w:type="spellEnd"/>
+      <w:r>
+        <w:rPr>
+          <w:rFonts w:ascii="Cascadia Mono" w:hAnsi="Cascadia Mono" w:cs="Cascadia Mono"/>
+          <w:color w:val="000000"/>
+          <w:kern w:val="0"/>
+          <w:sz w:val="19"/>
+          <w:szCs w:val="19"/>
+          <w:lang w:val="en-US" w:bidi="ar-SA"/>
+        </w:rPr>
+        <w:t>();</w:t>
+      </w:r>
+    </w:p>
+    <w:p>
+      <w:pPr>
+        <w:suppressAutoHyphens w:val="0"/>
+        <w:autoSpaceDE w:val="0"/>
+        <w:autoSpaceDN w:val="0"/>
+        <w:adjustRightInd w:val="0"/>
+        <w:ind w:left="709"/>
+        <w:rPr>
+          <w:rFonts w:ascii="Cascadia Mono" w:hAnsi="Cascadia Mono" w:cs="Cascadia Mono"/>
+          <w:color w:val="000000"/>
+          <w:kern w:val="0"/>
+          <w:sz w:val="19"/>
+          <w:szCs w:val="19"/>
+          <w:lang w:val="en-US" w:bidi="ar-SA"/>
+        </w:rPr>
+      </w:pPr>
+    </w:p>
+    <w:p>
+      <w:pPr>
+        <w:suppressAutoHyphens w:val="0"/>
+        <w:autoSpaceDE w:val="0"/>
+        <w:autoSpaceDN w:val="0"/>
+        <w:adjustRightInd w:val="0"/>
+        <w:ind w:left="709"/>
+        <w:rPr>
+          <w:rFonts w:ascii="Cascadia Mono" w:hAnsi="Cascadia Mono" w:cs="Cascadia Mono"/>
+          <w:color w:val="000000"/>
+          <w:kern w:val="0"/>
+          <w:sz w:val="19"/>
+          <w:szCs w:val="19"/>
+          <w:lang w:val="en-US" w:bidi="ar-SA"/>
+        </w:rPr>
+      </w:pPr>
+      <w:r>
+        <w:rPr>
+          <w:rFonts w:ascii="Cascadia Mono" w:hAnsi="Cascadia Mono" w:cs="Cascadia Mono"/>
+          <w:color w:val="000000"/>
+          <w:kern w:val="0"/>
+          <w:sz w:val="19"/>
+          <w:szCs w:val="19"/>
+          <w:lang w:val="en-US" w:bidi="ar-SA"/>
+        </w:rPr>
+        <w:tab/>
+      </w:r>
+      <w:proofErr w:type="spellStart"/>
+      <w:r>
+        <w:rPr>
+          <w:rFonts w:ascii="Cascadia Mono" w:hAnsi="Cascadia Mono" w:cs="Cascadia Mono"/>
+          <w:color w:val="000000"/>
+          <w:kern w:val="0"/>
+          <w:sz w:val="19"/>
+          <w:szCs w:val="19"/>
+          <w:lang w:val="en-US" w:bidi="ar-SA"/>
+        </w:rPr>
+        <w:t>TextPosition</w:t>
+      </w:r>
+      <w:proofErr w:type="spellEnd"/>
+      <w:r>
+        <w:rPr>
+          <w:rFonts w:ascii="Cascadia Mono" w:hAnsi="Cascadia Mono" w:cs="Cascadia Mono"/>
+          <w:color w:val="000000"/>
+          <w:kern w:val="0"/>
+          <w:sz w:val="19"/>
+          <w:szCs w:val="19"/>
+          <w:lang w:val="en-US" w:bidi="ar-SA"/>
+        </w:rPr>
+        <w:t>(</w:t>
+      </w:r>
+      <w:r>
+        <w:rPr>
+          <w:rFonts w:ascii="Cascadia Mono" w:hAnsi="Cascadia Mono" w:cs="Cascadia Mono"/>
+          <w:color w:val="0000FF"/>
+          <w:kern w:val="0"/>
+          <w:sz w:val="19"/>
+          <w:szCs w:val="19"/>
+          <w:lang w:val="en-US" w:bidi="ar-SA"/>
+        </w:rPr>
+        <w:t>int</w:t>
+      </w:r>
+      <w:r>
+        <w:rPr>
+          <w:rFonts w:ascii="Cascadia Mono" w:hAnsi="Cascadia Mono" w:cs="Cascadia Mono"/>
+          <w:color w:val="000000"/>
+          <w:kern w:val="0"/>
+          <w:sz w:val="19"/>
+          <w:szCs w:val="19"/>
+          <w:lang w:val="en-US" w:bidi="ar-SA"/>
+        </w:rPr>
+        <w:t xml:space="preserve"> </w:t>
+      </w:r>
+      <w:proofErr w:type="spellStart"/>
+      <w:r>
+        <w:rPr>
+          <w:rFonts w:ascii="Cascadia Mono" w:hAnsi="Cascadia Mono" w:cs="Cascadia Mono"/>
+          <w:color w:val="808080"/>
+          <w:kern w:val="0"/>
+          <w:sz w:val="19"/>
+          <w:szCs w:val="19"/>
+          <w:lang w:val="en-US" w:bidi="ar-SA"/>
+        </w:rPr>
+        <w:t>lineIndex</w:t>
+      </w:r>
+      <w:proofErr w:type="spellEnd"/>
+      <w:r>
+        <w:rPr>
+          <w:rFonts w:ascii="Cascadia Mono" w:hAnsi="Cascadia Mono" w:cs="Cascadia Mono"/>
+          <w:color w:val="000000"/>
+          <w:kern w:val="0"/>
+          <w:sz w:val="19"/>
+          <w:szCs w:val="19"/>
+          <w:lang w:val="en-US" w:bidi="ar-SA"/>
+        </w:rPr>
+        <w:t xml:space="preserve">, </w:t>
+      </w:r>
+      <w:r>
+        <w:rPr>
+          <w:rFonts w:ascii="Cascadia Mono" w:hAnsi="Cascadia Mono" w:cs="Cascadia Mono"/>
+          <w:color w:val="0000FF"/>
+          <w:kern w:val="0"/>
+          <w:sz w:val="19"/>
+          <w:szCs w:val="19"/>
+          <w:lang w:val="en-US" w:bidi="ar-SA"/>
+        </w:rPr>
+        <w:t>int</w:t>
+      </w:r>
+      <w:r>
+        <w:rPr>
+          <w:rFonts w:ascii="Cascadia Mono" w:hAnsi="Cascadia Mono" w:cs="Cascadia Mono"/>
+          <w:color w:val="000000"/>
+          <w:kern w:val="0"/>
+          <w:sz w:val="19"/>
+          <w:szCs w:val="19"/>
+          <w:lang w:val="en-US" w:bidi="ar-SA"/>
+        </w:rPr>
+        <w:t xml:space="preserve"> </w:t>
+      </w:r>
+      <w:proofErr w:type="spellStart"/>
+      <w:r>
+        <w:rPr>
+          <w:rFonts w:ascii="Cascadia Mono" w:hAnsi="Cascadia Mono" w:cs="Cascadia Mono"/>
+          <w:color w:val="808080"/>
+          <w:kern w:val="0"/>
+          <w:sz w:val="19"/>
+          <w:szCs w:val="19"/>
+          <w:lang w:val="en-US" w:bidi="ar-SA"/>
+        </w:rPr>
+        <w:t>charIndex</w:t>
+      </w:r>
+      <w:proofErr w:type="spellEnd"/>
+      <w:r>
+        <w:rPr>
+          <w:rFonts w:ascii="Cascadia Mono" w:hAnsi="Cascadia Mono" w:cs="Cascadia Mono"/>
+          <w:color w:val="000000"/>
+          <w:kern w:val="0"/>
+          <w:sz w:val="19"/>
+          <w:szCs w:val="19"/>
+          <w:lang w:val="en-US" w:bidi="ar-SA"/>
+        </w:rPr>
+        <w:t>);</w:t>
+      </w:r>
+    </w:p>
+    <w:p>
+      <w:pPr>
+        <w:pStyle w:val="af7"/>
+        <w:ind w:left="709" w:firstLine="0"/>
+        <w:rPr>
+          <w:rFonts w:ascii="Cascadia Mono" w:hAnsi="Cascadia Mono" w:cs="Cascadia Mono"/>
+          <w:color w:val="000000"/>
+          <w:sz w:val="19"/>
+          <w:szCs w:val="19"/>
+        </w:rPr>
+      </w:pPr>
+      <w:r>
+        <w:rPr>
+          <w:rFonts w:ascii="Cascadia Mono" w:hAnsi="Cascadia Mono" w:cs="Cascadia Mono"/>
+          <w:color w:val="000000"/>
+          <w:sz w:val="19"/>
+          <w:szCs w:val="19"/>
+        </w:rPr>
+        <w:t>};</w:t>
+      </w:r>
+    </w:p>
+    <w:p>
+      <w:pPr>
+        <w:pStyle w:val="af7"/>
+      </w:pPr>
+      <w:r>
+        <w:t>То есть он хранит номер текущей строки и номер текущей позиции в этой строке.</w:t>
+      </w:r>
+    </w:p>
+    <w:p>
+      <w:pPr>
+        <w:pStyle w:val="af7"/>
+      </w:pPr>
+      <w:r>
+        <w:t xml:space="preserve">Метод </w:t>
+      </w:r>
+      <w:r>
+        <w:rPr>
+          <w:lang w:val="en-US"/>
+        </w:rPr>
+        <w:t>get</w:t>
+      </w:r>
+      <w:r>
+        <w:t xml:space="preserve">() </w:t>
+      </w:r>
+      <w:r>
+        <w:t>возвращает следующий символ из потока ввода</w:t>
+      </w:r>
+      <w:r>
+        <w:t xml:space="preserve"> и его позицию</w:t>
+      </w:r>
+    </w:p>
+    <w:p>
+      <w:pPr>
+        <w:pStyle w:val="3"/>
+        <w:ind w:firstLine="0"/>
+        <w:jc w:val="center"/>
+      </w:pPr>
+      <w:bookmarkStart w:id="17" w:name="_Toc97220112"/>
+      <w:r>
+        <w:t>4.1.2 Тестирование</w:t>
+      </w:r>
+      <w:bookmarkEnd w:id="17"/>
+    </w:p>
+    <w:p>
+      <w:pPr>
+        <w:pStyle w:val="af7"/>
+      </w:pPr>
+      <w:r>
+        <w:t xml:space="preserve">Для тестирования рассмотрим </w:t>
+      </w:r>
+      <w:r>
+        <w:t>пример паскаль программы и выведем все, что возвращает нам модуль ввода.</w:t>
+      </w:r>
+    </w:p>
+    <w:p>
+      <w:pPr>
+        <w:pStyle w:val="11"/>
+      </w:pPr>
+      <w:r>
+        <w:lastRenderedPageBreak/>
+        <w:drawing>
+          <wp:inline distT="0" distB="0" distL="0" distR="0" wp14:anchorId="13A42B0F" wp14:editId="1C14A901">
+            <wp:extent cx="4229690" cy="3267531"/>
+            <wp:effectExtent l="0" t="0" r="0" b="9525"/>
+            <wp:docPr id="7" name="Рисунок 7" descr="Изображение выглядит как текст&#10;&#10;Автоматически созданное описание"/>
+            <wp:cNvGraphicFramePr>
+              <a:graphicFrameLocks xmlns:a="http://schemas.openxmlformats.org/drawingml/2006/main" noChangeAspect="1"/>
+            </wp:cNvGraphicFramePr>
+            <a:graphic xmlns:a="http://schemas.openxmlformats.org/drawingml/2006/main">
+              <a:graphicData uri="http://schemas.openxmlformats.org/drawingml/2006/picture">
+                <pic:pic xmlns:pic="http://schemas.openxmlformats.org/drawingml/2006/picture">
+                  <pic:nvPicPr>
+                    <pic:cNvPr id="7" name="Рисунок 7" descr="Изображение выглядит как текст&#10;&#10;Автоматически созданное описание"/>
+                    <pic:cNvPicPr/>
+                  </pic:nvPicPr>
+                  <pic:blipFill>
+                    <a:blip r:embed="rId12"/>
+                    <a:stretch>
+                      <a:fillRect/>
+                    </a:stretch>
+                  </pic:blipFill>
+                  <pic:spPr>
+                    <a:xfrm>
+                      <a:off x="0" y="0"/>
+                      <a:ext cx="4229690" cy="3267531"/>
+                    </a:xfrm>
+                    <a:prstGeom prst="rect">
+                      <a:avLst/>
+                    </a:prstGeom>
+                  </pic:spPr>
+                </pic:pic>
+              </a:graphicData>
+            </a:graphic>
+          </wp:inline>
+        </w:drawing>
+      </w:r>
+    </w:p>
+    <w:p>
+      <w:pPr>
+        <w:pStyle w:val="11"/>
+      </w:pPr>
+      <w:r>
+        <w:rPr>
+          <w:noProof/>
+        </w:rPr>
+        <w:drawing>
+          <wp:inline distT="0" distB="0" distL="0" distR="0" wp14:anchorId="10806825" wp14:editId="687DFF73">
+            <wp:extent cx="5940425" cy="3416300"/>
+            <wp:effectExtent l="0" t="0" r="3175" b="0"/>
+            <wp:docPr id="9" name="Рисунок 9" descr="Изображение выглядит как текст&#10;&#10;Автоматически созданное описание"/>
+            <wp:cNvGraphicFramePr>
+              <a:graphicFrameLocks xmlns:a="http://schemas.openxmlformats.org/drawingml/2006/main" noChangeAspect="1"/>
+            </wp:cNvGraphicFramePr>
+            <a:graphic xmlns:a="http://schemas.openxmlformats.org/drawingml/2006/main">
+              <a:graphicData uri="http://schemas.openxmlformats.org/drawingml/2006/picture">
+                <pic:pic xmlns:pic="http://schemas.openxmlformats.org/drawingml/2006/picture">
+                  <pic:nvPicPr>
+                    <pic:cNvPr id="9" name="Рисунок 9" descr="Изображение выглядит как текст&#10;&#10;Автоматически созданное описание"/>
+                    <pic:cNvPicPr/>
+                  </pic:nvPicPr>
+                  <pic:blipFill>
+                    <a:blip r:embed="rId13"/>
+                    <a:stretch>
+                      <a:fillRect/>
+                    </a:stretch>
+                  </pic:blipFill>
+                  <pic:spPr>
+                    <a:xfrm>
+                      <a:off x="0" y="0"/>
+                      <a:ext cx="5940425" cy="3416300"/>
+                    </a:xfrm>
+                    <a:prstGeom prst="rect">
+                      <a:avLst/>
+                    </a:prstGeom>
+                  </pic:spPr>
+                </pic:pic>
+              </a:graphicData>
+            </a:graphic>
+          </wp:inline>
+        </w:drawing>
+      </w:r>
+    </w:p>
+    <w:p>
+      <w:pPr>
+        <w:pStyle w:val="16"/>
+      </w:pPr>
+      <w:r>
+        <w:t xml:space="preserve">Видим, что в консоль программа вывелась </w:t>
+      </w:r>
+      <w:r>
+        <w:t>такая же, как и была на входе.</w:t>
+      </w:r>
+    </w:p>
+    <w:p>
+      <w:pPr>
+        <w:pStyle w:val="16"/>
+      </w:pPr>
+      <w:r>
+        <w:t>Теперь протестируем поток ввода из строки, для этого запишем следующую программу</w:t>
+      </w:r>
+      <w:r>
+        <w:t>:</w:t>
+      </w:r>
+    </w:p>
+    <w:p>
+      <w:pPr>
+        <w:pStyle w:val="11"/>
+        <w:jc w:val="left"/>
+        <w:rPr>
+          <w:rFonts w:ascii="Cascadia Mono" w:hAnsi="Cascadia Mono" w:cs="Cascadia Mono"/>
+          <w:color w:val="000000"/>
+          <w:kern w:val="0"/>
+          <w:sz w:val="19"/>
+          <w:szCs w:val="19"/>
+          <w:lang w:bidi="ar-SA"/>
+        </w:rPr>
+      </w:pPr>
+      <w:r>
+        <w:rPr>
+          <w:rFonts w:ascii="Cascadia Mono" w:hAnsi="Cascadia Mono" w:cs="Cascadia Mono"/>
+          <w:color w:val="000000"/>
+          <w:kern w:val="0"/>
+          <w:sz w:val="19"/>
+          <w:szCs w:val="19"/>
+          <w:lang w:val="en-US" w:bidi="ar-SA"/>
+        </w:rPr>
+        <w:t>std::</w:t>
+      </w:r>
+      <w:r>
+        <w:rPr>
+          <w:rFonts w:ascii="Cascadia Mono" w:hAnsi="Cascadia Mono" w:cs="Cascadia Mono"/>
+          <w:color w:val="2B91AF"/>
+          <w:kern w:val="0"/>
+          <w:sz w:val="19"/>
+          <w:szCs w:val="19"/>
+          <w:lang w:val="en-US" w:bidi="ar-SA"/>
+        </w:rPr>
+        <w:t>string</w:t>
+      </w:r>
+      <w:r>
+        <w:rPr>
+          <w:rFonts w:ascii="Cascadia Mono" w:hAnsi="Cascadia Mono" w:cs="Cascadia Mono"/>
+          <w:color w:val="000000"/>
+          <w:kern w:val="0"/>
+          <w:sz w:val="19"/>
+          <w:szCs w:val="19"/>
+          <w:lang w:val="en-US" w:bidi="ar-SA"/>
+        </w:rPr>
+        <w:t xml:space="preserve"> s = </w:t>
+      </w:r>
+      <w:r>
+        <w:rPr>
+          <w:rFonts w:ascii="Cascadia Mono" w:hAnsi="Cascadia Mono" w:cs="Cascadia Mono"/>
+          <w:color w:val="A31515"/>
+          <w:kern w:val="0"/>
+          <w:sz w:val="19"/>
+          <w:szCs w:val="19"/>
+          <w:lang w:val="en-US" w:bidi="ar-SA"/>
+        </w:rPr>
+        <w:t>"program Test\</w:t>
+      </w:r>
+      <w:proofErr w:type="spellStart"/>
+      <w:r>
+        <w:rPr>
+          <w:rFonts w:ascii="Cascadia Mono" w:hAnsi="Cascadia Mono" w:cs="Cascadia Mono"/>
+          <w:color w:val="A31515"/>
+          <w:kern w:val="0"/>
+          <w:sz w:val="19"/>
+          <w:szCs w:val="19"/>
+          <w:lang w:val="en-US" w:bidi="ar-SA"/>
+        </w:rPr>
+        <w:t>nvar</w:t>
+      </w:r>
+      <w:proofErr w:type="spellEnd"/>
+      <w:r>
+        <w:rPr>
+          <w:rFonts w:ascii="Cascadia Mono" w:hAnsi="Cascadia Mono" w:cs="Cascadia Mono"/>
+          <w:color w:val="A31515"/>
+          <w:kern w:val="0"/>
+          <w:sz w:val="19"/>
+          <w:szCs w:val="19"/>
+          <w:lang w:val="en-US" w:bidi="ar-SA"/>
+        </w:rPr>
+        <w:t xml:space="preserve"> \n  a: integer \</w:t>
+      </w:r>
+      <w:proofErr w:type="spellStart"/>
+      <w:r>
+        <w:rPr>
+          <w:rFonts w:ascii="Cascadia Mono" w:hAnsi="Cascadia Mono" w:cs="Cascadia Mono"/>
+          <w:color w:val="A31515"/>
+          <w:kern w:val="0"/>
+          <w:sz w:val="19"/>
+          <w:szCs w:val="19"/>
+          <w:lang w:val="en-US" w:bidi="ar-SA"/>
+        </w:rPr>
+        <w:t>nbegin</w:t>
+      </w:r>
+      <w:proofErr w:type="spellEnd"/>
+      <w:r>
+        <w:rPr>
+          <w:rFonts w:ascii="Cascadia Mono" w:hAnsi="Cascadia Mono" w:cs="Cascadia Mono"/>
+          <w:color w:val="A31515"/>
+          <w:kern w:val="0"/>
+          <w:sz w:val="19"/>
+          <w:szCs w:val="19"/>
+          <w:lang w:val="en-US" w:bidi="ar-SA"/>
+        </w:rPr>
+        <w:t xml:space="preserve"> \n  a:= 3+4; \</w:t>
+      </w:r>
+      <w:proofErr w:type="spellStart"/>
+      <w:r>
+        <w:rPr>
+          <w:rFonts w:ascii="Cascadia Mono" w:hAnsi="Cascadia Mono" w:cs="Cascadia Mono"/>
+          <w:color w:val="A31515"/>
+          <w:kern w:val="0"/>
+          <w:sz w:val="19"/>
+          <w:szCs w:val="19"/>
+          <w:lang w:val="en-US" w:bidi="ar-SA"/>
+        </w:rPr>
+        <w:t>nend</w:t>
+      </w:r>
+      <w:proofErr w:type="spellEnd"/>
+      <w:r>
+        <w:rPr>
+          <w:rFonts w:ascii="Cascadia Mono" w:hAnsi="Cascadia Mono" w:cs="Cascadia Mono"/>
+          <w:color w:val="A31515"/>
+          <w:kern w:val="0"/>
+          <w:sz w:val="19"/>
+          <w:szCs w:val="19"/>
+          <w:lang w:val="en-US" w:bidi="ar-SA"/>
+        </w:rPr>
+        <w:t>."</w:t>
+      </w:r>
+      <w:r>
+        <w:rPr>
+          <w:rFonts w:ascii="Cascadia Mono" w:hAnsi="Cascadia Mono" w:cs="Cascadia Mono"/>
+          <w:color w:val="000000"/>
+          <w:kern w:val="0"/>
+          <w:sz w:val="19"/>
+          <w:szCs w:val="19"/>
+          <w:lang w:val="en-US" w:bidi="ar-SA"/>
+        </w:rPr>
+        <w:t>;</w:t>
+      </w:r>
+    </w:p>
+    <w:p>
+      <w:pPr>
+        <w:pStyle w:val="16"/>
+        <w:rPr>
+          <w:lang w:val="en-US" w:bidi="ar-SA"/>
+        </w:rPr>
+      </w:pPr>
+      <w:r>
+        <w:rPr>
+          <w:lang w:bidi="ar-SA"/>
+        </w:rPr>
+        <w:t>Результат</w:t>
+      </w:r>
+      <w:r>
+        <w:rPr>
+          <w:lang w:val="en-US" w:bidi="ar-SA"/>
+        </w:rPr>
+        <w:t>:</w:t>
+      </w:r>
+    </w:p>
+    <w:p>
+      <w:pPr>
+        <w:pStyle w:val="11"/>
+        <w:rPr>
+          <w:lang w:val="en-US"/>
+        </w:rPr>
+      </w:pPr>
+      <w:r>
+        <w:rPr>
+          <w:noProof/>
+        </w:rPr>
+        <w:lastRenderedPageBreak/>
+        <w:drawing>
+          <wp:inline distT="0" distB="0" distL="0" distR="0" wp14:anchorId="3A1AA671" wp14:editId="186BBA1C">
+            <wp:extent cx="5940425" cy="3416300"/>
+            <wp:effectExtent l="0" t="0" r="3175" b="0"/>
+            <wp:docPr id="10" name="Рисунок 10" descr="Изображение выглядит как текст&#10;&#10;Автоматически созданное описание"/>
+            <wp:cNvGraphicFramePr>
+              <a:graphicFrameLocks xmlns:a="http://schemas.openxmlformats.org/drawingml/2006/main" noChangeAspect="1"/>
+            </wp:cNvGraphicFramePr>
+            <a:graphic xmlns:a="http://schemas.openxmlformats.org/drawingml/2006/main">
+              <a:graphicData uri="http://schemas.openxmlformats.org/drawingml/2006/picture">
+                <pic:pic xmlns:pic="http://schemas.openxmlformats.org/drawingml/2006/picture">
+                  <pic:nvPicPr>
+                    <pic:cNvPr id="10" name="Рисунок 10" descr="Изображение выглядит как текст&#10;&#10;Автоматически созданное описание"/>
+                    <pic:cNvPicPr/>
+                  </pic:nvPicPr>
+                  <pic:blipFill>
+                    <a:blip r:embed="rId14"/>
+                    <a:stretch>
+                      <a:fillRect/>
+                    </a:stretch>
+                  </pic:blipFill>
+                  <pic:spPr>
+                    <a:xfrm>
+                      <a:off x="0" y="0"/>
+                      <a:ext cx="5940425" cy="3416300"/>
+                    </a:xfrm>
+                    <a:prstGeom prst="rect">
+                      <a:avLst/>
+                    </a:prstGeom>
+                  </pic:spPr>
+                </pic:pic>
+              </a:graphicData>
+            </a:graphic>
+          </wp:inline>
+        </w:drawing>
+      </w:r>
+    </w:p>
+    <w:p>
+      <w:pPr>
+        <w:pStyle w:val="16"/>
+      </w:pPr>
+      <w:r>
+        <w:t>Теперь будем выводить позиции символов, получим следующий результат</w:t>
+      </w:r>
+      <w:r>
+        <w:t>:</w:t>
+      </w:r>
+      <w:r>
+        <w:rPr>
+          <w:noProof/>
+        </w:rPr>
+        <w:drawing>
+          <wp:inline distT="0" distB="0" distL="0" distR="0" wp14:anchorId="15DC4CFA" wp14:editId="7F2ED457">
+            <wp:extent cx="5940425" cy="3416300"/>
+            <wp:effectExtent l="0" t="0" r="3175" b="0"/>
+            <wp:docPr id="11" name="Рисунок 11"/>
+            <wp:cNvGraphicFramePr>
+              <a:graphicFrameLocks xmlns:a="http://schemas.openxmlformats.org/drawingml/2006/main" noChangeAspect="1"/>
+            </wp:cNvGraphicFramePr>
+            <a:graphic xmlns:a="http://schemas.openxmlformats.org/drawingml/2006/main">
+              <a:graphicData uri="http://schemas.openxmlformats.org/drawingml/2006/picture">
+                <pic:pic xmlns:pic="http://schemas.openxmlformats.org/drawingml/2006/picture">
+                  <pic:nvPicPr>
+                    <pic:cNvPr id="1" name=""/>
+                    <pic:cNvPicPr/>
+                  </pic:nvPicPr>
+                  <pic:blipFill>
+                    <a:blip r:embed="rId15"/>
+                    <a:stretch>
+                      <a:fillRect/>
+                    </a:stretch>
+                  </pic:blipFill>
+                  <pic:spPr>
+                    <a:xfrm>
+                      <a:off x="0" y="0"/>
+                      <a:ext cx="5940425" cy="3416300"/>
+                    </a:xfrm>
+                    <a:prstGeom prst="rect">
+                      <a:avLst/>
+                    </a:prstGeom>
+                  </pic:spPr>
+                </pic:pic>
+              </a:graphicData>
+            </a:graphic>
+          </wp:inline>
+        </w:drawing>
+      </w:r>
+    </w:p>
+    <w:p>
+      <w:pPr>
+        <w:pStyle w:val="11"/>
+      </w:pPr>
+    </w:p>
+    <w:p>
+      <w:pPr>
+        <w:pStyle w:val="11"/>
+      </w:pPr>
+      <w:r>
+        <w:rPr>
+          <w:noProof/>
+        </w:rPr>
+        <w:drawing>
+          <wp:inline distT="0" distB="0" distL="0" distR="0" wp14:anchorId="07B567D3" wp14:editId="1D4AB6F6">
+            <wp:extent cx="5940425" cy="3416300"/>
+            <wp:effectExtent l="0" t="0" r="3175" b="0"/>
+            <wp:docPr id="12" name="Рисунок 12"/>
+            <wp:cNvGraphicFramePr>
+              <a:graphicFrameLocks xmlns:a="http://schemas.openxmlformats.org/drawingml/2006/main" noChangeAspect="1"/>
+            </wp:cNvGraphicFramePr>
+            <a:graphic xmlns:a="http://schemas.openxmlformats.org/drawingml/2006/main">
+              <a:graphicData uri="http://schemas.openxmlformats.org/drawingml/2006/picture">
+                <pic:pic xmlns:pic="http://schemas.openxmlformats.org/drawingml/2006/picture">
+                  <pic:nvPicPr>
+                    <pic:cNvPr id="1" name=""/>
+                    <pic:cNvPicPr/>
+                  </pic:nvPicPr>
+                  <pic:blipFill>
+                    <a:blip r:embed="rId16"/>
+                    <a:stretch>
+                      <a:fillRect/>
+                    </a:stretch>
+                  </pic:blipFill>
+                  <pic:spPr>
+                    <a:xfrm>
+                      <a:off x="0" y="0"/>
+                      <a:ext cx="5940425" cy="3416300"/>
+                    </a:xfrm>
+                    <a:prstGeom prst="rect">
+                      <a:avLst/>
+                    </a:prstGeom>
+                  </pic:spPr>
+                </pic:pic>
+              </a:graphicData>
+            </a:graphic>
+          </wp:inline>
+        </w:drawing>
+      </w:r>
+      <w:r>
+        <w:rPr>
+          <w:noProof/>
+        </w:rPr>
+        <w:drawing>
+          <wp:inline distT="0" distB="0" distL="0" distR="0" wp14:anchorId="16AD2CE8" wp14:editId="12AF68A4">
+            <wp:extent cx="5940425" cy="3416300"/>
+            <wp:effectExtent l="0" t="0" r="3175" b="0"/>
+            <wp:docPr id="13" name="Рисунок 13"/>
+            <wp:cNvGraphicFramePr>
+              <a:graphicFrameLocks xmlns:a="http://schemas.openxmlformats.org/drawingml/2006/main" noChangeAspect="1"/>
+            </wp:cNvGraphicFramePr>
+            <a:graphic xmlns:a="http://schemas.openxmlformats.org/drawingml/2006/main">
+              <a:graphicData uri="http://schemas.openxmlformats.org/drawingml/2006/picture">
+                <pic:pic xmlns:pic="http://schemas.openxmlformats.org/drawingml/2006/picture">
+                  <pic:nvPicPr>
+                    <pic:cNvPr id="1" name=""/>
+                    <pic:cNvPicPr/>
+                  </pic:nvPicPr>
+                  <pic:blipFill>
+                    <a:blip r:embed="rId17"/>
+                    <a:stretch>
+                      <a:fillRect/>
+                    </a:stretch>
+                  </pic:blipFill>
+                  <pic:spPr>
+                    <a:xfrm>
+                      <a:off x="0" y="0"/>
+                      <a:ext cx="5940425" cy="3416300"/>
+                    </a:xfrm>
+                    <a:prstGeom prst="rect">
+                      <a:avLst/>
+                    </a:prstGeom>
+                  </pic:spPr>
+                </pic:pic>
+              </a:graphicData>
+            </a:graphic>
+          </wp:inline>
+        </w:drawing>
+      </w:r>
+    </w:p>
+    <w:p>
+      <w:pPr>
+        <w:rPr>
+          <w:rFonts w:ascii="Times New Roman" w:hAnsi="Times New Roman"/>
+          <w:sz w:val="28"/>
+          <w:lang w:eastAsia="ru-RU"/>
+        </w:rPr>
+      </w:pPr>
+      <w:r>
+        <w:br w:type="page"/>
+      </w:r>
+    </w:p>
+    <w:p>
+      <w:pPr>
+        <w:pStyle w:val="120"/>
+        <w:ind w:firstLine="0"/>
+        <w:jc w:val="center"/>
+      </w:pPr>
+      <w:bookmarkStart w:id="18" w:name="_Toc97220113"/>
+      <w:r>
+        <w:lastRenderedPageBreak/>
+        <w:t>4.2 Модуль вывода</w:t>
+      </w:r>
+      <w:bookmarkEnd w:id="18"/>
     </w:p>
     <w:p>
       <w:pPr>
@@ -2537,14 +4138,14 @@
     </w:p>
     <w:p>
       <w:pPr>
-        <w:pStyle w:val="22"/>
-      </w:pPr>
-      <w:bookmarkStart w:id="15" w:name="_Toc97149017"/>
+        <w:pStyle w:val="23"/>
+      </w:pPr>
+      <w:bookmarkStart w:id="19" w:name="_Toc97220114"/>
       <w:r>
         <w:lastRenderedPageBreak/>
         <w:t>5 Лексический анализатор</w:t>
       </w:r>
-      <w:bookmarkEnd w:id="15"/>
+      <w:bookmarkEnd w:id="19"/>
     </w:p>
     <w:p>
       <w:pPr>
@@ -2570,14 +4171,14 @@
     </w:p>
     <w:p>
       <w:pPr>
-        <w:pStyle w:val="22"/>
-      </w:pPr>
-      <w:bookmarkStart w:id="16" w:name="_Toc97149018"/>
+        <w:pStyle w:val="23"/>
+      </w:pPr>
+      <w:bookmarkStart w:id="20" w:name="_Toc97220115"/>
       <w:r>
         <w:lastRenderedPageBreak/>
         <w:t>6 Синтаксический анализатор</w:t>
       </w:r>
-      <w:bookmarkEnd w:id="16"/>
+      <w:bookmarkEnd w:id="20"/>
     </w:p>
     <w:p>
       <w:pPr>
@@ -2603,14 +4204,14 @@
     </w:p>
     <w:p>
       <w:pPr>
-        <w:pStyle w:val="22"/>
-      </w:pPr>
-      <w:bookmarkStart w:id="17" w:name="_Toc97149019"/>
+        <w:pStyle w:val="23"/>
+      </w:pPr>
+      <w:bookmarkStart w:id="21" w:name="_Toc97220116"/>
       <w:r>
         <w:lastRenderedPageBreak/>
         <w:t>7 Семантический анализатор</w:t>
       </w:r>
-      <w:bookmarkEnd w:id="17"/>
+      <w:bookmarkEnd w:id="21"/>
     </w:p>
     <w:p>
       <w:pPr>
@@ -2636,14 +4237,14 @@
     </w:p>
     <w:p>
       <w:pPr>
-        <w:pStyle w:val="22"/>
-      </w:pPr>
-      <w:bookmarkStart w:id="18" w:name="_Toc97149020"/>
+        <w:pStyle w:val="23"/>
+      </w:pPr>
+      <w:bookmarkStart w:id="22" w:name="_Toc97220117"/>
       <w:r>
         <w:lastRenderedPageBreak/>
         <w:t>8 Генерация кода</w:t>
       </w:r>
-      <w:bookmarkEnd w:id="18"/>
+      <w:bookmarkEnd w:id="22"/>
     </w:p>
     <w:p>
       <w:pPr>
@@ -2659,7 +4260,7 @@
       </w:pPr>
     </w:p>
     <w:sectPr>
-      <w:footerReference w:type="default" r:id="rId12"/>
+      <w:footerReference w:type="default" r:id="rId18"/>
       <w:pgSz w:w="11906" w:h="16838"/>
       <w:pgMar w:top="1134" w:right="850" w:bottom="1134" w:left="1701" w:header="0" w:footer="708" w:gutter="0"/>
       <w:cols w:space="720"/>
@@ -6848,6 +8449,7 @@
     <w:name w:val="heading 2"/>
     <w:basedOn w:val="a0"/>
     <w:next w:val="a0"/>
+    <w:link w:val="21"/>
     <w:uiPriority w:val="9"/>
     <w:semiHidden/>
     <w:unhideWhenUsed/>
@@ -7025,7 +8627,7 @@
       <w:sz w:val="22"/>
     </w:rPr>
   </w:style>
-  <w:style w:type="paragraph" w:styleId="21">
+  <w:style w:type="paragraph" w:styleId="22">
     <w:name w:val="toc 2"/>
     <w:basedOn w:val="a0"/>
     <w:next w:val="a0"/>
@@ -7091,6 +8693,7 @@
     <w:name w:val="ЛР1.Заголовок2"/>
     <w:basedOn w:val="20"/>
     <w:next w:val="16"/>
+    <w:link w:val="121"/>
     <w:qFormat/>
     <w:rsid w:val="00833F73"/>
     <w:pPr>
@@ -7388,11 +8991,11 @@
       <w:lang w:eastAsia="en-US" w:bidi="ar-SA"/>
     </w:rPr>
   </w:style>
-  <w:style w:type="paragraph" w:customStyle="1" w:styleId="22">
+  <w:style w:type="paragraph" w:customStyle="1" w:styleId="23">
     <w:name w:val="(ЛР) 2. ЗАГОЛОВОК СТРУКТУРНЫХ ЭЛЕМЕНТОВ ОТЧЕТА"/>
     <w:basedOn w:val="10"/>
     <w:next w:val="a0"/>
-    <w:link w:val="23"/>
+    <w:link w:val="24"/>
     <w:qFormat/>
     <w:rsid w:val="004B32EF"/>
     <w:pPr>
@@ -7407,10 +9010,10 @@
       <w:lang w:eastAsia="en-US" w:bidi="ar-SA"/>
     </w:rPr>
   </w:style>
-  <w:style w:type="character" w:customStyle="1" w:styleId="23">
+  <w:style w:type="character" w:customStyle="1" w:styleId="24">
     <w:name w:val="(ЛР) 2. ЗАГОЛОВОК СТРУКТУРНЫХ ЭЛЕМЕНТОВ ОТЧЕТА Знак"/>
     <w:basedOn w:val="1b"/>
-    <w:link w:val="22"/>
+    <w:link w:val="23"/>
     <w:rsid w:val="004B32EF"/>
     <w:rPr>
       <w:rFonts w:ascii="Times New Roman" w:eastAsiaTheme="majorEastAsia" w:hAnsi="Times New Roman" w:cstheme="majorBidi"/>
@@ -7853,10 +9456,10 @@
       <w:color w:val="808080"/>
     </w:rPr>
   </w:style>
-  <w:style w:type="paragraph" w:styleId="24">
+  <w:style w:type="paragraph" w:styleId="25">
     <w:name w:val="Body Text Indent 2"/>
     <w:basedOn w:val="a0"/>
-    <w:link w:val="25"/>
+    <w:link w:val="26"/>
     <w:uiPriority w:val="99"/>
     <w:unhideWhenUsed/>
     <w:rsid w:val="00BF7ECD"/>
@@ -7869,15 +9472,82 @@
       <w:szCs w:val="21"/>
     </w:rPr>
   </w:style>
-  <w:style w:type="character" w:customStyle="1" w:styleId="25">
+  <w:style w:type="character" w:customStyle="1" w:styleId="26">
     <w:name w:val="Основной текст с отступом 2 Знак"/>
     <w:basedOn w:val="a1"/>
-    <w:link w:val="24"/>
+    <w:link w:val="25"/>
     <w:uiPriority w:val="99"/>
     <w:rsid w:val="00BF7ECD"/>
     <w:rPr>
       <w:rFonts w:cs="Mangal"/>
       <w:szCs w:val="21"/>
+    </w:rPr>
+  </w:style>
+  <w:style w:type="paragraph" w:customStyle="1" w:styleId="3">
+    <w:name w:val="Заголовок3"/>
+    <w:basedOn w:val="120"/>
+    <w:link w:val="30"/>
+    <w:qFormat/>
+    <w:rsid w:val="00E43526"/>
+    <w:pPr>
+      <w:outlineLvl w:val="2"/>
+    </w:pPr>
+  </w:style>
+  <w:style w:type="paragraph" w:styleId="31">
+    <w:name w:val="toc 3"/>
+    <w:basedOn w:val="a0"/>
+    <w:next w:val="a0"/>
+    <w:autoRedefine/>
+    <w:uiPriority w:val="39"/>
+    <w:unhideWhenUsed/>
+    <w:rsid w:val="00E43526"/>
+    <w:pPr>
+      <w:spacing w:after="100"/>
+      <w:ind w:left="480"/>
+    </w:pPr>
+    <w:rPr>
+      <w:rFonts w:cs="Mangal"/>
+      <w:szCs w:val="21"/>
+    </w:rPr>
+  </w:style>
+  <w:style w:type="character" w:customStyle="1" w:styleId="21">
+    <w:name w:val="Заголовок 2 Знак"/>
+    <w:basedOn w:val="a1"/>
+    <w:link w:val="20"/>
+    <w:uiPriority w:val="9"/>
+    <w:semiHidden/>
+    <w:rsid w:val="00E43526"/>
+    <w:rPr>
+      <w:rFonts w:asciiTheme="majorHAnsi" w:eastAsiaTheme="majorEastAsia" w:hAnsiTheme="majorHAnsi" w:cstheme="majorBidi"/>
+      <w:color w:val="2F5496" w:themeColor="accent1" w:themeShade="BF"/>
+      <w:sz w:val="26"/>
+      <w:szCs w:val="26"/>
+    </w:rPr>
+  </w:style>
+  <w:style w:type="character" w:customStyle="1" w:styleId="121">
+    <w:name w:val="ЛР1.Заголовок2 Знак1"/>
+    <w:basedOn w:val="21"/>
+    <w:link w:val="120"/>
+    <w:rsid w:val="00E43526"/>
+    <w:rPr>
+      <w:rFonts w:ascii="Times New Roman" w:eastAsiaTheme="majorEastAsia" w:hAnsi="Times New Roman" w:cstheme="majorBidi"/>
+      <w:b/>
+      <w:color w:val="2F5496" w:themeColor="accent1" w:themeShade="BF"/>
+      <w:sz w:val="28"/>
+      <w:szCs w:val="26"/>
+    </w:rPr>
+  </w:style>
+  <w:style w:type="character" w:customStyle="1" w:styleId="30">
+    <w:name w:val="Заголовок3 Знак"/>
+    <w:basedOn w:val="121"/>
+    <w:link w:val="3"/>
+    <w:rsid w:val="00E43526"/>
+    <w:rPr>
+      <w:rFonts w:ascii="Times New Roman" w:eastAsiaTheme="majorEastAsia" w:hAnsi="Times New Roman" w:cstheme="majorBidi"/>
+      <w:b/>
+      <w:color w:val="2F5496" w:themeColor="accent1" w:themeShade="BF"/>
+      <w:sz w:val="28"/>
+      <w:szCs w:val="26"/>
     </w:rPr>
   </w:style>
 </w:styles>

</xml_diff>

<commit_message>
Token and Variant defintions
</commit_message>
<xml_diff>
--- a/PascalCompiler/PascalCompiler/docs/Отчет.docx
+++ b/PascalCompiler/PascalCompiler/docs/Отчет.docx
@@ -300,6 +300,21 @@
                     <w:lang w:val="en-US"/>
                   </w:rPr>
                   <w:t>Pascal</w:t>
+                </w:r>
+              </w:p>
+              <w:p>
+                <w:pPr>
+                  <w:pStyle w:val="1a"/>
+                  <w:spacing w:line="360" w:lineRule="auto"/>
+                  <w:rPr>
+                    <w:rFonts w:cs="Times New Roman"/>
+                  </w:rPr>
+                </w:pPr>
+                <w:r>
+                  <w:rPr>
+                    <w:rFonts w:cs="Times New Roman"/>
+                  </w:rPr>
+                  <w:t>Вариант 11</w:t>
                 </w:r>
               </w:p>
             </w:tc>
@@ -2348,14 +2363,12 @@
       <w:r>
         <w:t>(</w:t>
       </w:r>
-      <w:proofErr w:type="spellStart"/>
       <w:r>
         <w:rPr>
           <w:lang w:val="en-US"/>
         </w:rPr>
         <w:t>Lexer</w:t>
       </w:r>
-      <w:proofErr w:type="spellEnd"/>
       <w:r>
         <w:t xml:space="preserve">) </w:t>
       </w:r>
@@ -2496,17 +2509,1551 @@
         <w:pStyle w:val="af7"/>
       </w:pPr>
       <w:r>
-        <w:t>Здесь будет описание подмножества языка паскаль (диаграммы, ключевые слова и прочее)</w:t>
-      </w:r>
-    </w:p>
-    <w:p>
-      <w:pPr>
-        <w:rPr>
-          <w:rFonts w:ascii="Times New Roman" w:eastAsiaTheme="minorHAnsi" w:hAnsi="Times New Roman" w:cstheme="minorBidi"/>
-          <w:kern w:val="0"/>
-          <w:sz w:val="28"/>
-          <w:szCs w:val="22"/>
-          <w:lang w:eastAsia="en-US" w:bidi="ar-SA"/>
+        <w:t>Будем рассматривать 3 типа токенов</w:t>
+      </w:r>
+      <w:r>
+        <w:t xml:space="preserve">: </w:t>
+      </w:r>
+      <w:r>
+        <w:t xml:space="preserve">ключевые слова, </w:t>
+      </w:r>
+      <w:r>
+        <w:t>идентификаторы и константы.</w:t>
+      </w:r>
+    </w:p>
+    <w:p>
+      <w:pPr>
+        <w:pStyle w:val="af7"/>
+      </w:pPr>
+      <w:r>
+        <w:t xml:space="preserve">Ключевые слова – это слова ЯП, </w:t>
+      </w:r>
+      <w:r>
+        <w:t>которые имеют</w:t>
+      </w:r>
+      <w:r>
+        <w:t xml:space="preserve"> специальное, раз и навсегда закрепленное </w:t>
+      </w:r>
+      <w:r>
+        <w:t>за ними</w:t>
+      </w:r>
+      <w:r>
+        <w:t xml:space="preserve"> значение</w:t>
+      </w:r>
+      <w:r>
+        <w:t>. В программе нельзя использовать идентификаторы, совпадающие с ключевыми словами.</w:t>
+      </w:r>
+    </w:p>
+    <w:p>
+      <w:pPr>
+        <w:pStyle w:val="af7"/>
+      </w:pPr>
+      <w:r>
+        <w:t>К ключевым словам будем также относить знаки операций, ограничители и специальные символы.</w:t>
+      </w:r>
+    </w:p>
+    <w:p>
+      <w:pPr>
+        <w:pStyle w:val="af7"/>
+      </w:pPr>
+      <w:r>
+        <w:t xml:space="preserve">Идентификаторы – </w:t>
+      </w:r>
+      <w:r>
+        <w:t xml:space="preserve">имена программ, модулей, функций, типов, переменных и констант. </w:t>
+      </w:r>
+      <w:r>
+        <w:t xml:space="preserve">Идентификаторы начинаются с буквы </w:t>
+      </w:r>
+      <w:r>
+        <w:t>(</w:t>
+      </w:r>
+      <w:r>
+        <w:rPr>
+          <w:lang w:val="en-US"/>
+        </w:rPr>
+        <w:t>A</w:t>
+      </w:r>
+      <w:r>
+        <w:t>-</w:t>
+      </w:r>
+      <w:r>
+        <w:rPr>
+          <w:lang w:val="en-US"/>
+        </w:rPr>
+        <w:t>Z</w:t>
+      </w:r>
+      <w:r>
+        <w:t xml:space="preserve">, </w:t>
+      </w:r>
+      <w:r>
+        <w:rPr>
+          <w:lang w:val="en-US"/>
+        </w:rPr>
+        <w:t>a</w:t>
+      </w:r>
+      <w:r>
+        <w:t>-</w:t>
+      </w:r>
+      <w:r>
+        <w:rPr>
+          <w:lang w:val="en-US"/>
+        </w:rPr>
+        <w:t>z</w:t>
+      </w:r>
+      <w:r>
+        <w:t>)</w:t>
+      </w:r>
+      <w:r>
+        <w:t xml:space="preserve"> или с символа нижнего подчеркивания</w:t>
+      </w:r>
+      <w:r>
+        <w:t xml:space="preserve"> и могут содержать буквы, символ нижнего подчеркивания и цифры.</w:t>
+      </w:r>
+      <w:r>
+        <w:t xml:space="preserve"> В языке </w:t>
+      </w:r>
+      <w:r>
+        <w:rPr>
+          <w:lang w:val="en-US"/>
+        </w:rPr>
+        <w:t>Pascal</w:t>
+      </w:r>
+      <w:r>
+        <w:t xml:space="preserve"> </w:t>
+      </w:r>
+      <w:r>
+        <w:t>идентификаторы нечувствительные к регистру.</w:t>
+      </w:r>
+    </w:p>
+    <w:p>
+      <w:pPr>
+        <w:pStyle w:val="af7"/>
+      </w:pPr>
+      <w:r>
+        <w:t xml:space="preserve">Константы </w:t>
+      </w:r>
+      <w:r>
+        <w:t>–</w:t>
+      </w:r>
+      <w:r>
+        <w:t xml:space="preserve"> </w:t>
+      </w:r>
+      <w:r>
+        <w:t>это числа или строки</w:t>
+      </w:r>
+      <w:r>
+        <w:t>, которые встречают в выражениях.</w:t>
+      </w:r>
+    </w:p>
+    <w:p>
+      <w:pPr>
+        <w:pStyle w:val="af7"/>
+      </w:pPr>
+      <w:r>
+        <w:t>Ключевые слова</w:t>
+      </w:r>
+      <w:r>
+        <w:rPr>
+          <w:lang w:val="en-US"/>
+        </w:rPr>
+        <w:t>:</w:t>
+      </w:r>
+    </w:p>
+    <w:tbl>
+      <w:tblPr>
+        <w:tblStyle w:val="af"/>
+        <w:tblW w:w="0" w:type="auto"/>
+        <w:tblLook w:val="04A0" w:firstRow="1" w:lastRow="0" w:firstColumn="1" w:lastColumn="0" w:noHBand="0" w:noVBand="1"/>
+      </w:tblPr>
+      <w:tblGrid>
+        <w:gridCol w:w="2689"/>
+        <w:gridCol w:w="6656"/>
+      </w:tblGrid>
+      <w:tr>
+        <w:tc>
+          <w:tcPr>
+            <w:tcW w:w="2689" w:type="dxa"/>
+          </w:tcPr>
+          <w:p>
+            <w:pPr>
+              <w:pStyle w:val="af7"/>
+              <w:ind w:firstLine="0"/>
+            </w:pPr>
+            <w:r>
+              <w:t>Лексема</w:t>
+            </w:r>
+          </w:p>
+        </w:tc>
+        <w:tc>
+          <w:tcPr>
+            <w:tcW w:w="6656" w:type="dxa"/>
+          </w:tcPr>
+          <w:p>
+            <w:pPr>
+              <w:pStyle w:val="af7"/>
+              <w:ind w:firstLine="0"/>
+            </w:pPr>
+            <w:r>
+              <w:t>Описание</w:t>
+            </w:r>
+          </w:p>
+        </w:tc>
+      </w:tr>
+      <w:tr>
+        <w:tc>
+          <w:tcPr>
+            <w:tcW w:w="2689" w:type="dxa"/>
+          </w:tcPr>
+          <w:p>
+            <w:pPr>
+              <w:pStyle w:val="af7"/>
+              <w:ind w:firstLine="0"/>
+              <w:rPr>
+                <w:lang w:val="en-US"/>
+              </w:rPr>
+            </w:pPr>
+            <w:r>
+              <w:rPr>
+                <w:lang w:val="en-US"/>
+              </w:rPr>
+              <w:t>program</w:t>
+            </w:r>
+          </w:p>
+        </w:tc>
+        <w:tc>
+          <w:tcPr>
+            <w:tcW w:w="6656" w:type="dxa"/>
+          </w:tcPr>
+          <w:p>
+            <w:pPr>
+              <w:pStyle w:val="af7"/>
+              <w:ind w:firstLine="0"/>
+            </w:pPr>
+            <w:r>
+              <w:t>Название программы</w:t>
+            </w:r>
+          </w:p>
+        </w:tc>
+      </w:tr>
+      <w:tr>
+        <w:tc>
+          <w:tcPr>
+            <w:tcW w:w="2689" w:type="dxa"/>
+          </w:tcPr>
+          <w:p>
+            <w:pPr>
+              <w:pStyle w:val="af7"/>
+              <w:ind w:firstLine="0"/>
+              <w:rPr>
+                <w:lang w:val="en-US"/>
+              </w:rPr>
+            </w:pPr>
+            <w:r>
+              <w:rPr>
+                <w:lang w:val="en-US"/>
+              </w:rPr>
+              <w:t>begin</w:t>
+            </w:r>
+          </w:p>
+        </w:tc>
+        <w:tc>
+          <w:tcPr>
+            <w:tcW w:w="6656" w:type="dxa"/>
+          </w:tcPr>
+          <w:p>
+            <w:pPr>
+              <w:pStyle w:val="af7"/>
+              <w:ind w:firstLine="0"/>
+              <w:rPr>
+                <w:lang w:val="en-US"/>
+              </w:rPr>
+            </w:pPr>
+          </w:p>
+        </w:tc>
+      </w:tr>
+      <w:tr>
+        <w:tc>
+          <w:tcPr>
+            <w:tcW w:w="2689" w:type="dxa"/>
+          </w:tcPr>
+          <w:p>
+            <w:pPr>
+              <w:pStyle w:val="af7"/>
+              <w:ind w:firstLine="0"/>
+              <w:rPr>
+                <w:lang w:val="en-US"/>
+              </w:rPr>
+            </w:pPr>
+            <w:r>
+              <w:rPr>
+                <w:lang w:val="en-US"/>
+              </w:rPr>
+              <w:t>end</w:t>
+            </w:r>
+          </w:p>
+        </w:tc>
+        <w:tc>
+          <w:tcPr>
+            <w:tcW w:w="6656" w:type="dxa"/>
+          </w:tcPr>
+          <w:p>
+            <w:pPr>
+              <w:pStyle w:val="af7"/>
+              <w:ind w:firstLine="0"/>
+            </w:pPr>
+          </w:p>
+        </w:tc>
+      </w:tr>
+      <w:tr>
+        <w:tc>
+          <w:tcPr>
+            <w:tcW w:w="2689" w:type="dxa"/>
+          </w:tcPr>
+          <w:p>
+            <w:pPr>
+              <w:pStyle w:val="af7"/>
+              <w:ind w:firstLine="0"/>
+              <w:rPr>
+                <w:lang w:val="en-US"/>
+              </w:rPr>
+            </w:pPr>
+            <w:r>
+              <w:rPr>
+                <w:lang w:val="en-US"/>
+              </w:rPr>
+              <w:t>var</w:t>
+            </w:r>
+          </w:p>
+        </w:tc>
+        <w:tc>
+          <w:tcPr>
+            <w:tcW w:w="6656" w:type="dxa"/>
+          </w:tcPr>
+          <w:p>
+            <w:pPr>
+              <w:pStyle w:val="af7"/>
+              <w:ind w:firstLine="0"/>
+            </w:pPr>
+          </w:p>
+        </w:tc>
+      </w:tr>
+      <w:tr>
+        <w:tc>
+          <w:tcPr>
+            <w:tcW w:w="2689" w:type="dxa"/>
+          </w:tcPr>
+          <w:p>
+            <w:pPr>
+              <w:pStyle w:val="af7"/>
+              <w:ind w:firstLine="0"/>
+              <w:rPr>
+                <w:lang w:val="en-US"/>
+              </w:rPr>
+            </w:pPr>
+            <w:r>
+              <w:rPr>
+                <w:lang w:val="en-US"/>
+              </w:rPr>
+              <w:t>type</w:t>
+            </w:r>
+          </w:p>
+        </w:tc>
+        <w:tc>
+          <w:tcPr>
+            <w:tcW w:w="6656" w:type="dxa"/>
+          </w:tcPr>
+          <w:p>
+            <w:pPr>
+              <w:pStyle w:val="af7"/>
+              <w:ind w:firstLine="0"/>
+            </w:pPr>
+          </w:p>
+        </w:tc>
+      </w:tr>
+      <w:tr>
+        <w:tc>
+          <w:tcPr>
+            <w:tcW w:w="2689" w:type="dxa"/>
+          </w:tcPr>
+          <w:p>
+            <w:pPr>
+              <w:pStyle w:val="af7"/>
+              <w:ind w:firstLine="0"/>
+            </w:pPr>
+            <w:r>
+              <w:rPr>
+                <w:lang w:val="en-US"/>
+              </w:rPr>
+              <w:t>function</w:t>
+            </w:r>
+          </w:p>
+        </w:tc>
+        <w:tc>
+          <w:tcPr>
+            <w:tcW w:w="6656" w:type="dxa"/>
+          </w:tcPr>
+          <w:p>
+            <w:pPr>
+              <w:pStyle w:val="af7"/>
+              <w:ind w:firstLine="0"/>
+            </w:pPr>
+          </w:p>
+        </w:tc>
+      </w:tr>
+      <w:tr>
+        <w:tc>
+          <w:tcPr>
+            <w:tcW w:w="2689" w:type="dxa"/>
+          </w:tcPr>
+          <w:p>
+            <w:pPr>
+              <w:pStyle w:val="af7"/>
+              <w:ind w:firstLine="0"/>
+              <w:rPr>
+                <w:lang w:val="en-US"/>
+              </w:rPr>
+            </w:pPr>
+            <w:r>
+              <w:rPr>
+                <w:lang w:val="en-US"/>
+              </w:rPr>
+              <w:t>if</w:t>
+            </w:r>
+          </w:p>
+        </w:tc>
+        <w:tc>
+          <w:tcPr>
+            <w:tcW w:w="6656" w:type="dxa"/>
+          </w:tcPr>
+          <w:p>
+            <w:pPr>
+              <w:pStyle w:val="af7"/>
+              <w:ind w:firstLine="0"/>
+            </w:pPr>
+          </w:p>
+        </w:tc>
+      </w:tr>
+      <w:tr>
+        <w:tc>
+          <w:tcPr>
+            <w:tcW w:w="2689" w:type="dxa"/>
+          </w:tcPr>
+          <w:p>
+            <w:pPr>
+              <w:pStyle w:val="af7"/>
+              <w:ind w:firstLine="0"/>
+              <w:rPr>
+                <w:lang w:val="en-US"/>
+              </w:rPr>
+            </w:pPr>
+            <w:r>
+              <w:rPr>
+                <w:lang w:val="en-US"/>
+              </w:rPr>
+              <w:t>then</w:t>
+            </w:r>
+          </w:p>
+        </w:tc>
+        <w:tc>
+          <w:tcPr>
+            <w:tcW w:w="6656" w:type="dxa"/>
+          </w:tcPr>
+          <w:p>
+            <w:pPr>
+              <w:pStyle w:val="af7"/>
+              <w:ind w:firstLine="0"/>
+            </w:pPr>
+          </w:p>
+        </w:tc>
+      </w:tr>
+      <w:tr>
+        <w:tc>
+          <w:tcPr>
+            <w:tcW w:w="2689" w:type="dxa"/>
+          </w:tcPr>
+          <w:p>
+            <w:pPr>
+              <w:pStyle w:val="af7"/>
+              <w:ind w:firstLine="0"/>
+              <w:rPr>
+                <w:lang w:val="en-US"/>
+              </w:rPr>
+            </w:pPr>
+            <w:r>
+              <w:rPr>
+                <w:lang w:val="en-US"/>
+              </w:rPr>
+              <w:t>else</w:t>
+            </w:r>
+          </w:p>
+        </w:tc>
+        <w:tc>
+          <w:tcPr>
+            <w:tcW w:w="6656" w:type="dxa"/>
+          </w:tcPr>
+          <w:p>
+            <w:pPr>
+              <w:pStyle w:val="af7"/>
+              <w:ind w:firstLine="0"/>
+            </w:pPr>
+          </w:p>
+        </w:tc>
+      </w:tr>
+      <w:tr>
+        <w:tc>
+          <w:tcPr>
+            <w:tcW w:w="2689" w:type="dxa"/>
+          </w:tcPr>
+          <w:p>
+            <w:pPr>
+              <w:pStyle w:val="af7"/>
+              <w:ind w:firstLine="0"/>
+              <w:rPr>
+                <w:lang w:val="en-US"/>
+              </w:rPr>
+            </w:pPr>
+            <w:r>
+              <w:rPr>
+                <w:lang w:val="en-US"/>
+              </w:rPr>
+              <w:t>wh</w:t>
+            </w:r>
+            <w:r>
+              <w:rPr>
+                <w:lang w:val="en-US"/>
+              </w:rPr>
+              <w:t>ile</w:t>
+            </w:r>
+          </w:p>
+        </w:tc>
+        <w:tc>
+          <w:tcPr>
+            <w:tcW w:w="6656" w:type="dxa"/>
+          </w:tcPr>
+          <w:p>
+            <w:pPr>
+              <w:pStyle w:val="af7"/>
+              <w:ind w:firstLine="0"/>
+            </w:pPr>
+          </w:p>
+        </w:tc>
+      </w:tr>
+      <w:tr>
+        <w:tc>
+          <w:tcPr>
+            <w:tcW w:w="2689" w:type="dxa"/>
+          </w:tcPr>
+          <w:p>
+            <w:pPr>
+              <w:pStyle w:val="af7"/>
+              <w:ind w:firstLine="0"/>
+              <w:rPr>
+                <w:lang w:val="en-US"/>
+              </w:rPr>
+            </w:pPr>
+            <w:r>
+              <w:rPr>
+                <w:lang w:val="en-US"/>
+              </w:rPr>
+              <w:t>do</w:t>
+            </w:r>
+          </w:p>
+        </w:tc>
+        <w:tc>
+          <w:tcPr>
+            <w:tcW w:w="6656" w:type="dxa"/>
+          </w:tcPr>
+          <w:p>
+            <w:pPr>
+              <w:pStyle w:val="af7"/>
+              <w:ind w:firstLine="0"/>
+            </w:pPr>
+          </w:p>
+        </w:tc>
+      </w:tr>
+      <w:tr>
+        <w:tc>
+          <w:tcPr>
+            <w:tcW w:w="2689" w:type="dxa"/>
+          </w:tcPr>
+          <w:p>
+            <w:pPr>
+              <w:pStyle w:val="af7"/>
+              <w:ind w:firstLine="0"/>
+              <w:rPr>
+                <w:lang w:val="en-US"/>
+              </w:rPr>
+            </w:pPr>
+            <w:r>
+              <w:rPr>
+                <w:lang w:val="en-US"/>
+              </w:rPr>
+              <w:t>and</w:t>
+            </w:r>
+          </w:p>
+        </w:tc>
+        <w:tc>
+          <w:tcPr>
+            <w:tcW w:w="6656" w:type="dxa"/>
+          </w:tcPr>
+          <w:p>
+            <w:pPr>
+              <w:pStyle w:val="af7"/>
+              <w:ind w:firstLine="0"/>
+            </w:pPr>
+          </w:p>
+        </w:tc>
+      </w:tr>
+      <w:tr>
+        <w:tc>
+          <w:tcPr>
+            <w:tcW w:w="2689" w:type="dxa"/>
+          </w:tcPr>
+          <w:p>
+            <w:pPr>
+              <w:pStyle w:val="af7"/>
+              <w:ind w:firstLine="0"/>
+              <w:rPr>
+                <w:lang w:val="en-US"/>
+              </w:rPr>
+            </w:pPr>
+            <w:r>
+              <w:rPr>
+                <w:lang w:val="en-US"/>
+              </w:rPr>
+              <w:t>or</w:t>
+            </w:r>
+          </w:p>
+        </w:tc>
+        <w:tc>
+          <w:tcPr>
+            <w:tcW w:w="6656" w:type="dxa"/>
+          </w:tcPr>
+          <w:p>
+            <w:pPr>
+              <w:pStyle w:val="af7"/>
+              <w:ind w:firstLine="0"/>
+            </w:pPr>
+          </w:p>
+        </w:tc>
+      </w:tr>
+      <w:tr>
+        <w:tc>
+          <w:tcPr>
+            <w:tcW w:w="2689" w:type="dxa"/>
+          </w:tcPr>
+          <w:p>
+            <w:pPr>
+              <w:pStyle w:val="af7"/>
+              <w:ind w:firstLine="0"/>
+              <w:rPr>
+                <w:lang w:val="en-US"/>
+              </w:rPr>
+            </w:pPr>
+            <w:r>
+              <w:rPr>
+                <w:lang w:val="en-US"/>
+              </w:rPr>
+              <w:lastRenderedPageBreak/>
+              <w:t>xor</w:t>
+            </w:r>
+          </w:p>
+        </w:tc>
+        <w:tc>
+          <w:tcPr>
+            <w:tcW w:w="6656" w:type="dxa"/>
+          </w:tcPr>
+          <w:p>
+            <w:pPr>
+              <w:pStyle w:val="af7"/>
+              <w:ind w:firstLine="0"/>
+            </w:pPr>
+          </w:p>
+        </w:tc>
+      </w:tr>
+      <w:tr>
+        <w:tc>
+          <w:tcPr>
+            <w:tcW w:w="2689" w:type="dxa"/>
+          </w:tcPr>
+          <w:p>
+            <w:pPr>
+              <w:pStyle w:val="af7"/>
+              <w:ind w:firstLine="0"/>
+              <w:rPr>
+                <w:lang w:val="en-US"/>
+              </w:rPr>
+            </w:pPr>
+            <w:r>
+              <w:rPr>
+                <w:lang w:val="en-US"/>
+              </w:rPr>
+              <w:t>not</w:t>
+            </w:r>
+          </w:p>
+        </w:tc>
+        <w:tc>
+          <w:tcPr>
+            <w:tcW w:w="6656" w:type="dxa"/>
+          </w:tcPr>
+          <w:p>
+            <w:pPr>
+              <w:pStyle w:val="af7"/>
+              <w:ind w:firstLine="0"/>
+            </w:pPr>
+          </w:p>
+        </w:tc>
+      </w:tr>
+      <w:tr>
+        <w:tc>
+          <w:tcPr>
+            <w:tcW w:w="2689" w:type="dxa"/>
+          </w:tcPr>
+          <w:p>
+            <w:pPr>
+              <w:pStyle w:val="af7"/>
+              <w:ind w:firstLine="0"/>
+              <w:rPr>
+                <w:lang w:val="en-US"/>
+              </w:rPr>
+            </w:pPr>
+            <w:r>
+              <w:rPr>
+                <w:lang w:val="en-US"/>
+              </w:rPr>
+              <w:t>@</w:t>
+            </w:r>
+          </w:p>
+        </w:tc>
+        <w:tc>
+          <w:tcPr>
+            <w:tcW w:w="6656" w:type="dxa"/>
+          </w:tcPr>
+          <w:p>
+            <w:pPr>
+              <w:pStyle w:val="af7"/>
+              <w:ind w:firstLine="0"/>
+            </w:pPr>
+            <w:r>
+              <w:t>Оператор адреса</w:t>
+            </w:r>
+          </w:p>
+        </w:tc>
+      </w:tr>
+      <w:tr>
+        <w:tc>
+          <w:tcPr>
+            <w:tcW w:w="2689" w:type="dxa"/>
+          </w:tcPr>
+          <w:p>
+            <w:pPr>
+              <w:pStyle w:val="af7"/>
+              <w:ind w:firstLine="0"/>
+              <w:rPr>
+                <w:lang w:val="en-US"/>
+              </w:rPr>
+            </w:pPr>
+            <w:r>
+              <w:rPr>
+                <w:lang w:val="en-US"/>
+              </w:rPr>
+              <w:t>^</w:t>
+            </w:r>
+          </w:p>
+        </w:tc>
+        <w:tc>
+          <w:tcPr>
+            <w:tcW w:w="6656" w:type="dxa"/>
+          </w:tcPr>
+          <w:p>
+            <w:pPr>
+              <w:pStyle w:val="af7"/>
+              <w:ind w:firstLine="0"/>
+            </w:pPr>
+            <w:r>
+              <w:t>Оператор переадресации указателя</w:t>
+            </w:r>
+          </w:p>
+        </w:tc>
+      </w:tr>
+      <w:tr>
+        <w:tc>
+          <w:tcPr>
+            <w:tcW w:w="2689" w:type="dxa"/>
+          </w:tcPr>
+          <w:p>
+            <w:pPr>
+              <w:pStyle w:val="af7"/>
+              <w:ind w:firstLine="0"/>
+              <w:rPr>
+                <w:lang w:val="en-US"/>
+              </w:rPr>
+            </w:pPr>
+            <w:r>
+              <w:rPr>
+                <w:lang w:val="en-US"/>
+              </w:rPr>
+              <w:t>+</w:t>
+            </w:r>
+          </w:p>
+        </w:tc>
+        <w:tc>
+          <w:tcPr>
+            <w:tcW w:w="6656" w:type="dxa"/>
+          </w:tcPr>
+          <w:p>
+            <w:pPr>
+              <w:pStyle w:val="af7"/>
+              <w:ind w:firstLine="0"/>
+            </w:pPr>
+            <w:r>
+              <w:t>Сложение</w:t>
+            </w:r>
+          </w:p>
+        </w:tc>
+      </w:tr>
+      <w:tr>
+        <w:tc>
+          <w:tcPr>
+            <w:tcW w:w="2689" w:type="dxa"/>
+          </w:tcPr>
+          <w:p>
+            <w:pPr>
+              <w:pStyle w:val="af7"/>
+              <w:ind w:firstLine="0"/>
+              <w:rPr>
+                <w:lang w:val="en-US"/>
+              </w:rPr>
+            </w:pPr>
+            <w:r>
+              <w:rPr>
+                <w:lang w:val="en-US"/>
+              </w:rPr>
+              <w:t>-</w:t>
+            </w:r>
+          </w:p>
+        </w:tc>
+        <w:tc>
+          <w:tcPr>
+            <w:tcW w:w="6656" w:type="dxa"/>
+          </w:tcPr>
+          <w:p>
+            <w:pPr>
+              <w:pStyle w:val="af7"/>
+              <w:ind w:firstLine="0"/>
+            </w:pPr>
+            <w:r>
+              <w:t>Вычитание</w:t>
+            </w:r>
+          </w:p>
+        </w:tc>
+      </w:tr>
+      <w:tr>
+        <w:tc>
+          <w:tcPr>
+            <w:tcW w:w="2689" w:type="dxa"/>
+          </w:tcPr>
+          <w:p>
+            <w:pPr>
+              <w:pStyle w:val="af7"/>
+              <w:ind w:firstLine="0"/>
+              <w:rPr>
+                <w:lang w:val="en-US"/>
+              </w:rPr>
+            </w:pPr>
+            <w:r>
+              <w:rPr>
+                <w:lang w:val="en-US"/>
+              </w:rPr>
+              <w:t>*</w:t>
+            </w:r>
+          </w:p>
+        </w:tc>
+        <w:tc>
+          <w:tcPr>
+            <w:tcW w:w="6656" w:type="dxa"/>
+          </w:tcPr>
+          <w:p>
+            <w:pPr>
+              <w:pStyle w:val="af7"/>
+              <w:ind w:firstLine="0"/>
+            </w:pPr>
+            <w:r>
+              <w:t>Умножение</w:t>
+            </w:r>
+          </w:p>
+        </w:tc>
+      </w:tr>
+      <w:tr>
+        <w:tc>
+          <w:tcPr>
+            <w:tcW w:w="2689" w:type="dxa"/>
+          </w:tcPr>
+          <w:p>
+            <w:pPr>
+              <w:pStyle w:val="af7"/>
+              <w:ind w:firstLine="0"/>
+              <w:rPr>
+                <w:lang w:val="en-US"/>
+              </w:rPr>
+            </w:pPr>
+            <w:r>
+              <w:rPr>
+                <w:lang w:val="en-US"/>
+              </w:rPr>
+              <w:t>/</w:t>
+            </w:r>
+          </w:p>
+        </w:tc>
+        <w:tc>
+          <w:tcPr>
+            <w:tcW w:w="6656" w:type="dxa"/>
+          </w:tcPr>
+          <w:p>
+            <w:pPr>
+              <w:pStyle w:val="af7"/>
+              <w:ind w:firstLine="0"/>
+            </w:pPr>
+            <w:r>
+              <w:t>Деление</w:t>
+            </w:r>
+          </w:p>
+        </w:tc>
+      </w:tr>
+      <w:tr>
+        <w:tc>
+          <w:tcPr>
+            <w:tcW w:w="2689" w:type="dxa"/>
+          </w:tcPr>
+          <w:p>
+            <w:pPr>
+              <w:pStyle w:val="af7"/>
+              <w:ind w:firstLine="0"/>
+              <w:rPr>
+                <w:lang w:val="en-US"/>
+              </w:rPr>
+            </w:pPr>
+            <w:r>
+              <w:rPr>
+                <w:lang w:val="en-US"/>
+              </w:rPr>
+              <w:t>(</w:t>
+            </w:r>
+          </w:p>
+        </w:tc>
+        <w:tc>
+          <w:tcPr>
+            <w:tcW w:w="6656" w:type="dxa"/>
+          </w:tcPr>
+          <w:p>
+            <w:pPr>
+              <w:pStyle w:val="af7"/>
+              <w:ind w:firstLine="0"/>
+            </w:pPr>
+            <w:r>
+              <w:t>Открывающая скобка</w:t>
+            </w:r>
+          </w:p>
+        </w:tc>
+      </w:tr>
+      <w:tr>
+        <w:tc>
+          <w:tcPr>
+            <w:tcW w:w="2689" w:type="dxa"/>
+          </w:tcPr>
+          <w:p>
+            <w:pPr>
+              <w:pStyle w:val="af7"/>
+              <w:ind w:firstLine="0"/>
+              <w:rPr>
+                <w:lang w:val="en-US"/>
+              </w:rPr>
+            </w:pPr>
+            <w:r>
+              <w:rPr>
+                <w:lang w:val="en-US"/>
+              </w:rPr>
+              <w:t>)</w:t>
+            </w:r>
+          </w:p>
+        </w:tc>
+        <w:tc>
+          <w:tcPr>
+            <w:tcW w:w="6656" w:type="dxa"/>
+          </w:tcPr>
+          <w:p>
+            <w:pPr>
+              <w:pStyle w:val="af7"/>
+              <w:ind w:firstLine="0"/>
+            </w:pPr>
+            <w:r>
+              <w:t>Закрывающая скобка</w:t>
+            </w:r>
+          </w:p>
+        </w:tc>
+      </w:tr>
+      <w:tr>
+        <w:tc>
+          <w:tcPr>
+            <w:tcW w:w="2689" w:type="dxa"/>
+          </w:tcPr>
+          <w:p>
+            <w:pPr>
+              <w:pStyle w:val="af7"/>
+              <w:ind w:firstLine="0"/>
+              <w:rPr>
+                <w:lang w:val="en-US"/>
+              </w:rPr>
+            </w:pPr>
+            <w:r>
+              <w:rPr>
+                <w:lang w:val="en-US"/>
+              </w:rPr>
+              <w:t>{</w:t>
+            </w:r>
+          </w:p>
+        </w:tc>
+        <w:tc>
+          <w:tcPr>
+            <w:tcW w:w="6656" w:type="dxa"/>
+          </w:tcPr>
+          <w:p>
+            <w:pPr>
+              <w:pStyle w:val="af7"/>
+              <w:ind w:firstLine="0"/>
+            </w:pPr>
+            <w:r>
+              <w:t>Начало комментария</w:t>
+            </w:r>
+          </w:p>
+        </w:tc>
+      </w:tr>
+      <w:tr>
+        <w:tc>
+          <w:tcPr>
+            <w:tcW w:w="2689" w:type="dxa"/>
+          </w:tcPr>
+          <w:p>
+            <w:pPr>
+              <w:pStyle w:val="af7"/>
+              <w:ind w:firstLine="0"/>
+              <w:rPr>
+                <w:lang w:val="en-US"/>
+              </w:rPr>
+            </w:pPr>
+            <w:r>
+              <w:rPr>
+                <w:lang w:val="en-US"/>
+              </w:rPr>
+              <w:t>}</w:t>
+            </w:r>
+          </w:p>
+        </w:tc>
+        <w:tc>
+          <w:tcPr>
+            <w:tcW w:w="6656" w:type="dxa"/>
+          </w:tcPr>
+          <w:p>
+            <w:pPr>
+              <w:pStyle w:val="af7"/>
+              <w:ind w:firstLine="0"/>
+            </w:pPr>
+            <w:r>
+              <w:t>Конец комментария</w:t>
+            </w:r>
+          </w:p>
+        </w:tc>
+      </w:tr>
+      <w:tr>
+        <w:tc>
+          <w:tcPr>
+            <w:tcW w:w="2689" w:type="dxa"/>
+          </w:tcPr>
+          <w:p>
+            <w:pPr>
+              <w:pStyle w:val="af7"/>
+              <w:ind w:firstLine="0"/>
+              <w:rPr>
+                <w:lang w:val="en-US"/>
+              </w:rPr>
+            </w:pPr>
+            <w:r>
+              <w:rPr>
+                <w:lang w:val="en-US"/>
+              </w:rPr>
+              <w:t>:=</w:t>
+            </w:r>
+          </w:p>
+        </w:tc>
+        <w:tc>
+          <w:tcPr>
+            <w:tcW w:w="6656" w:type="dxa"/>
+          </w:tcPr>
+          <w:p>
+            <w:pPr>
+              <w:pStyle w:val="af7"/>
+              <w:ind w:firstLine="0"/>
+            </w:pPr>
+            <w:r>
+              <w:t>Оператор присваивания</w:t>
+            </w:r>
+          </w:p>
+        </w:tc>
+      </w:tr>
+      <w:tr>
+        <w:tc>
+          <w:tcPr>
+            <w:tcW w:w="2689" w:type="dxa"/>
+          </w:tcPr>
+          <w:p>
+            <w:pPr>
+              <w:pStyle w:val="af7"/>
+              <w:ind w:firstLine="0"/>
+            </w:pPr>
+            <w:r>
+              <w:t>.</w:t>
+            </w:r>
+          </w:p>
+        </w:tc>
+        <w:tc>
+          <w:tcPr>
+            <w:tcW w:w="6656" w:type="dxa"/>
+          </w:tcPr>
+          <w:p>
+            <w:pPr>
+              <w:pStyle w:val="af7"/>
+              <w:ind w:firstLine="0"/>
+            </w:pPr>
+          </w:p>
+        </w:tc>
+      </w:tr>
+      <w:tr>
+        <w:tc>
+          <w:tcPr>
+            <w:tcW w:w="2689" w:type="dxa"/>
+          </w:tcPr>
+          <w:p>
+            <w:pPr>
+              <w:pStyle w:val="af7"/>
+              <w:ind w:firstLine="0"/>
+              <w:rPr>
+                <w:lang w:val="en-US"/>
+              </w:rPr>
+            </w:pPr>
+            <w:r>
+              <w:rPr>
+                <w:lang w:val="en-US"/>
+              </w:rPr>
+              <w:t>,</w:t>
+            </w:r>
+          </w:p>
+        </w:tc>
+        <w:tc>
+          <w:tcPr>
+            <w:tcW w:w="6656" w:type="dxa"/>
+          </w:tcPr>
+          <w:p>
+            <w:pPr>
+              <w:pStyle w:val="af7"/>
+              <w:ind w:firstLine="0"/>
+              <w:rPr>
+                <w:lang w:val="en-US"/>
+              </w:rPr>
+            </w:pPr>
+          </w:p>
+        </w:tc>
+      </w:tr>
+      <w:tr>
+        <w:tc>
+          <w:tcPr>
+            <w:tcW w:w="2689" w:type="dxa"/>
+          </w:tcPr>
+          <w:p>
+            <w:pPr>
+              <w:pStyle w:val="af7"/>
+              <w:ind w:firstLine="0"/>
+              <w:rPr>
+                <w:lang w:val="en-US"/>
+              </w:rPr>
+            </w:pPr>
+            <w:r>
+              <w:rPr>
+                <w:lang w:val="en-US"/>
+              </w:rPr>
+              <w:t>:</w:t>
+            </w:r>
+          </w:p>
+        </w:tc>
+        <w:tc>
+          <w:tcPr>
+            <w:tcW w:w="6656" w:type="dxa"/>
+          </w:tcPr>
+          <w:p>
+            <w:pPr>
+              <w:pStyle w:val="af7"/>
+              <w:ind w:firstLine="0"/>
+            </w:pPr>
+          </w:p>
+        </w:tc>
+      </w:tr>
+      <w:tr>
+        <w:tc>
+          <w:tcPr>
+            <w:tcW w:w="2689" w:type="dxa"/>
+          </w:tcPr>
+          <w:p>
+            <w:pPr>
+              <w:pStyle w:val="af7"/>
+              <w:ind w:firstLine="0"/>
+              <w:rPr>
+                <w:lang w:val="en-US"/>
+              </w:rPr>
+            </w:pPr>
+            <w:r>
+              <w:rPr>
+                <w:lang w:val="en-US"/>
+              </w:rPr>
+              <w:t>;</w:t>
+            </w:r>
+          </w:p>
+        </w:tc>
+        <w:tc>
+          <w:tcPr>
+            <w:tcW w:w="6656" w:type="dxa"/>
+          </w:tcPr>
+          <w:p>
+            <w:pPr>
+              <w:pStyle w:val="af7"/>
+              <w:ind w:firstLine="0"/>
+            </w:pPr>
+          </w:p>
+        </w:tc>
+      </w:tr>
+      <w:tr>
+        <w:tc>
+          <w:tcPr>
+            <w:tcW w:w="2689" w:type="dxa"/>
+          </w:tcPr>
+          <w:p>
+            <w:pPr>
+              <w:pStyle w:val="af7"/>
+              <w:ind w:firstLine="0"/>
+              <w:rPr>
+                <w:lang w:val="en-US"/>
+              </w:rPr>
+            </w:pPr>
+            <w:r>
+              <w:rPr>
+                <w:lang w:val="en-US"/>
+              </w:rPr>
+              <w:t>=</w:t>
+            </w:r>
+          </w:p>
+        </w:tc>
+        <w:tc>
+          <w:tcPr>
+            <w:tcW w:w="6656" w:type="dxa"/>
+          </w:tcPr>
+          <w:p>
+            <w:pPr>
+              <w:pStyle w:val="af7"/>
+              <w:ind w:firstLine="0"/>
+            </w:pPr>
+          </w:p>
+        </w:tc>
+      </w:tr>
+      <w:tr>
+        <w:tc>
+          <w:tcPr>
+            <w:tcW w:w="2689" w:type="dxa"/>
+          </w:tcPr>
+          <w:p>
+            <w:pPr>
+              <w:pStyle w:val="af7"/>
+              <w:ind w:firstLine="0"/>
+              <w:rPr>
+                <w:lang w:val="en-US"/>
+              </w:rPr>
+            </w:pPr>
+            <w:r>
+              <w:rPr>
+                <w:lang w:val="en-US"/>
+              </w:rPr>
+              <w:t>&lt;</w:t>
+            </w:r>
+          </w:p>
+        </w:tc>
+        <w:tc>
+          <w:tcPr>
+            <w:tcW w:w="6656" w:type="dxa"/>
+          </w:tcPr>
+          <w:p>
+            <w:pPr>
+              <w:pStyle w:val="af7"/>
+              <w:ind w:firstLine="0"/>
+            </w:pPr>
+          </w:p>
+        </w:tc>
+      </w:tr>
+      <w:tr>
+        <w:tc>
+          <w:tcPr>
+            <w:tcW w:w="2689" w:type="dxa"/>
+          </w:tcPr>
+          <w:p>
+            <w:pPr>
+              <w:pStyle w:val="af7"/>
+              <w:ind w:firstLine="0"/>
+              <w:rPr>
+                <w:lang w:val="en-US"/>
+              </w:rPr>
+            </w:pPr>
+            <w:r>
+              <w:rPr>
+                <w:lang w:val="en-US"/>
+              </w:rPr>
+              <w:t>&gt;</w:t>
+            </w:r>
+          </w:p>
+        </w:tc>
+        <w:tc>
+          <w:tcPr>
+            <w:tcW w:w="6656" w:type="dxa"/>
+          </w:tcPr>
+          <w:p>
+            <w:pPr>
+              <w:pStyle w:val="af7"/>
+              <w:ind w:firstLine="0"/>
+            </w:pPr>
+          </w:p>
+        </w:tc>
+      </w:tr>
+      <w:tr>
+        <w:tc>
+          <w:tcPr>
+            <w:tcW w:w="2689" w:type="dxa"/>
+          </w:tcPr>
+          <w:p>
+            <w:pPr>
+              <w:pStyle w:val="af7"/>
+              <w:ind w:firstLine="0"/>
+              <w:rPr>
+                <w:lang w:val="en-US"/>
+              </w:rPr>
+            </w:pPr>
+            <w:r>
+              <w:rPr>
+                <w:lang w:val="en-US"/>
+              </w:rPr>
+              <w:t>&lt;=</w:t>
+            </w:r>
+          </w:p>
+        </w:tc>
+        <w:tc>
+          <w:tcPr>
+            <w:tcW w:w="6656" w:type="dxa"/>
+          </w:tcPr>
+          <w:p>
+            <w:pPr>
+              <w:pStyle w:val="af7"/>
+              <w:ind w:firstLine="0"/>
+            </w:pPr>
+          </w:p>
+        </w:tc>
+      </w:tr>
+      <w:tr>
+        <w:tc>
+          <w:tcPr>
+            <w:tcW w:w="2689" w:type="dxa"/>
+          </w:tcPr>
+          <w:p>
+            <w:pPr>
+              <w:pStyle w:val="af7"/>
+              <w:ind w:firstLine="0"/>
+              <w:rPr>
+                <w:lang w:val="en-US"/>
+              </w:rPr>
+            </w:pPr>
+            <w:r>
+              <w:rPr>
+                <w:lang w:val="en-US"/>
+              </w:rPr>
+              <w:t>&gt;=</w:t>
+            </w:r>
+          </w:p>
+        </w:tc>
+        <w:tc>
+          <w:tcPr>
+            <w:tcW w:w="6656" w:type="dxa"/>
+          </w:tcPr>
+          <w:p>
+            <w:pPr>
+              <w:pStyle w:val="af7"/>
+              <w:ind w:firstLine="0"/>
+            </w:pPr>
+          </w:p>
+        </w:tc>
+      </w:tr>
+      <w:tr>
+        <w:tc>
+          <w:tcPr>
+            <w:tcW w:w="2689" w:type="dxa"/>
+          </w:tcPr>
+          <w:p>
+            <w:pPr>
+              <w:pStyle w:val="af7"/>
+              <w:ind w:firstLine="0"/>
+              <w:rPr>
+                <w:lang w:val="en-US"/>
+              </w:rPr>
+            </w:pPr>
+            <w:r>
+              <w:rPr>
+                <w:lang w:val="en-US"/>
+              </w:rPr>
+              <w:t>&lt;&gt;</w:t>
+            </w:r>
+          </w:p>
+        </w:tc>
+        <w:tc>
+          <w:tcPr>
+            <w:tcW w:w="6656" w:type="dxa"/>
+          </w:tcPr>
+          <w:p>
+            <w:pPr>
+              <w:pStyle w:val="af7"/>
+              <w:ind w:firstLine="0"/>
+            </w:pPr>
+          </w:p>
+        </w:tc>
+      </w:tr>
+      <w:tr>
+        <w:tc>
+          <w:tcPr>
+            <w:tcW w:w="2689" w:type="dxa"/>
+          </w:tcPr>
+          <w:p>
+            <w:pPr>
+              <w:pStyle w:val="af7"/>
+              <w:ind w:firstLine="0"/>
+              <w:rPr>
+                <w:lang w:val="en-US"/>
+              </w:rPr>
+            </w:pPr>
+            <w:r>
+              <w:rPr>
+                <w:lang w:val="en-US"/>
+              </w:rPr>
+              <w:t>(*</w:t>
+            </w:r>
+          </w:p>
+        </w:tc>
+        <w:tc>
+          <w:tcPr>
+            <w:tcW w:w="6656" w:type="dxa"/>
+          </w:tcPr>
+          <w:p>
+            <w:pPr>
+              <w:pStyle w:val="af7"/>
+              <w:ind w:firstLine="0"/>
+            </w:pPr>
+          </w:p>
+        </w:tc>
+      </w:tr>
+      <w:tr>
+        <w:tc>
+          <w:tcPr>
+            <w:tcW w:w="2689" w:type="dxa"/>
+          </w:tcPr>
+          <w:p>
+            <w:pPr>
+              <w:pStyle w:val="af7"/>
+              <w:ind w:firstLine="0"/>
+              <w:rPr>
+                <w:lang w:val="en-US"/>
+              </w:rPr>
+            </w:pPr>
+            <w:r>
+              <w:rPr>
+                <w:lang w:val="en-US"/>
+              </w:rPr>
+              <w:t>*)</w:t>
+            </w:r>
+          </w:p>
+        </w:tc>
+        <w:tc>
+          <w:tcPr>
+            <w:tcW w:w="6656" w:type="dxa"/>
+          </w:tcPr>
+          <w:p>
+            <w:pPr>
+              <w:pStyle w:val="af7"/>
+              <w:ind w:firstLine="0"/>
+            </w:pPr>
+          </w:p>
+        </w:tc>
+      </w:tr>
+      <w:tr>
+        <w:tc>
+          <w:tcPr>
+            <w:tcW w:w="2689" w:type="dxa"/>
+          </w:tcPr>
+          <w:p>
+            <w:pPr>
+              <w:pStyle w:val="af7"/>
+              <w:ind w:firstLine="0"/>
+              <w:rPr>
+                <w:lang w:val="en-US"/>
+              </w:rPr>
+            </w:pPr>
+          </w:p>
+        </w:tc>
+        <w:tc>
+          <w:tcPr>
+            <w:tcW w:w="6656" w:type="dxa"/>
+          </w:tcPr>
+          <w:p>
+            <w:pPr>
+              <w:pStyle w:val="af7"/>
+              <w:ind w:firstLine="0"/>
+            </w:pPr>
+          </w:p>
+        </w:tc>
+      </w:tr>
+      <w:tr>
+        <w:tc>
+          <w:tcPr>
+            <w:tcW w:w="2689" w:type="dxa"/>
+          </w:tcPr>
+          <w:p>
+            <w:pPr>
+              <w:pStyle w:val="af7"/>
+              <w:ind w:firstLine="0"/>
+              <w:rPr>
+                <w:lang w:val="en-US"/>
+              </w:rPr>
+            </w:pPr>
+          </w:p>
+        </w:tc>
+        <w:tc>
+          <w:tcPr>
+            <w:tcW w:w="6656" w:type="dxa"/>
+          </w:tcPr>
+          <w:p>
+            <w:pPr>
+              <w:pStyle w:val="af7"/>
+              <w:ind w:firstLine="0"/>
+            </w:pPr>
+          </w:p>
+        </w:tc>
+      </w:tr>
+    </w:tbl>
+    <w:p>
+      <w:pPr>
+        <w:pStyle w:val="af7"/>
+        <w:rPr>
+          <w:lang w:val="en-US"/>
         </w:rPr>
       </w:pPr>
       <w:r>
@@ -2713,7 +4260,6 @@
         <w:tab/>
         <w:t>Reader(std::</w:t>
       </w:r>
-      <w:proofErr w:type="spellStart"/>
       <w:r>
         <w:rPr>
           <w:rFonts w:ascii="Cascadia Mono" w:hAnsi="Cascadia Mono" w:cs="Cascadia Mono"/>
@@ -2725,7 +4271,6 @@
         </w:rPr>
         <w:t>istream</w:t>
       </w:r>
-      <w:proofErr w:type="spellEnd"/>
       <w:r>
         <w:rPr>
           <w:rFonts w:ascii="Cascadia Mono" w:hAnsi="Cascadia Mono" w:cs="Cascadia Mono"/>
@@ -2878,7 +4423,6 @@
         </w:rPr>
         <w:t xml:space="preserve">, </w:t>
       </w:r>
-      <w:proofErr w:type="spellStart"/>
       <w:r>
         <w:rPr>
           <w:rFonts w:ascii="Cascadia Mono" w:hAnsi="Cascadia Mono" w:cs="Cascadia Mono"/>
@@ -2890,7 +4434,6 @@
         </w:rPr>
         <w:t>TextPosition</w:t>
       </w:r>
-      <w:proofErr w:type="spellEnd"/>
       <w:r>
         <w:rPr>
           <w:rFonts w:ascii="Cascadia Mono" w:hAnsi="Cascadia Mono" w:cs="Cascadia Mono"/>
@@ -2987,7 +4530,6 @@
         <w:tab/>
         <w:t>std::</w:t>
       </w:r>
-      <w:proofErr w:type="spellStart"/>
       <w:r>
         <w:rPr>
           <w:rFonts w:ascii="Cascadia Mono" w:hAnsi="Cascadia Mono" w:cs="Cascadia Mono"/>
@@ -2999,7 +4541,6 @@
         </w:rPr>
         <w:t>istream</w:t>
       </w:r>
-      <w:proofErr w:type="spellEnd"/>
       <w:r>
         <w:rPr>
           <w:rFonts w:ascii="Cascadia Mono" w:hAnsi="Cascadia Mono" w:cs="Cascadia Mono"/>
@@ -3039,7 +4580,6 @@
         </w:rPr>
         <w:tab/>
       </w:r>
-      <w:proofErr w:type="spellStart"/>
       <w:r>
         <w:rPr>
           <w:rFonts w:ascii="Cascadia Mono" w:hAnsi="Cascadia Mono" w:cs="Cascadia Mono"/>
@@ -3051,7 +4591,6 @@
         </w:rPr>
         <w:t>TextPosition</w:t>
       </w:r>
-      <w:proofErr w:type="spellEnd"/>
       <w:r>
         <w:rPr>
           <w:rFonts w:ascii="Cascadia Mono" w:hAnsi="Cascadia Mono" w:cs="Cascadia Mono"/>
@@ -3087,9 +4626,6 @@
     <w:p>
       <w:pPr>
         <w:pStyle w:val="af7"/>
-        <w:rPr>
-          <w:lang w:val="en-US"/>
-        </w:rPr>
       </w:pPr>
       <w:r>
         <w:rPr>
@@ -3118,7 +4654,7 @@
           <w:color w:val="0000FF"/>
           <w:sz w:val="19"/>
           <w:szCs w:val="19"/>
-          <w:lang w:val="en-US" w:eastAsia="zh-CN"/>
+          <w:lang w:eastAsia="zh-CN"/>
         </w:rPr>
       </w:pPr>
       <w:r>
@@ -3175,7 +4711,6 @@
         </w:rPr>
         <w:t xml:space="preserve"> </w:t>
       </w:r>
-      <w:proofErr w:type="spellStart"/>
       <w:r>
         <w:rPr>
           <w:rFonts w:ascii="Cascadia Mono" w:hAnsi="Cascadia Mono" w:cs="Cascadia Mono"/>
@@ -3187,7 +4722,6 @@
         </w:rPr>
         <w:t>TextPosition</w:t>
       </w:r>
-      <w:proofErr w:type="spellEnd"/>
       <w:r>
         <w:rPr>
           <w:rFonts w:ascii="Cascadia Mono" w:hAnsi="Cascadia Mono" w:cs="Cascadia Mono"/>
@@ -3247,31 +4781,7 @@
           <w:szCs w:val="19"/>
           <w:lang w:val="en-US" w:bidi="ar-SA"/>
         </w:rPr>
-        <w:t xml:space="preserve"> </w:t>
-      </w:r>
-      <w:proofErr w:type="spellStart"/>
-      <w:r>
-        <w:rPr>
-          <w:rFonts w:ascii="Cascadia Mono" w:hAnsi="Cascadia Mono" w:cs="Cascadia Mono"/>
-          <w:color w:val="000000"/>
-          <w:kern w:val="0"/>
-          <w:sz w:val="19"/>
-          <w:szCs w:val="19"/>
-          <w:lang w:val="en-US" w:bidi="ar-SA"/>
-        </w:rPr>
-        <w:t>lineIndex</w:t>
-      </w:r>
-      <w:proofErr w:type="spellEnd"/>
-      <w:r>
-        <w:rPr>
-          <w:rFonts w:ascii="Cascadia Mono" w:hAnsi="Cascadia Mono" w:cs="Cascadia Mono"/>
-          <w:color w:val="000000"/>
-          <w:kern w:val="0"/>
-          <w:sz w:val="19"/>
-          <w:szCs w:val="19"/>
-          <w:lang w:val="en-US" w:bidi="ar-SA"/>
-        </w:rPr>
-        <w:t>;</w:t>
+        <w:t xml:space="preserve"> lineIndex;</w:t>
       </w:r>
     </w:p>
     <w:p>
@@ -3321,31 +4831,7 @@
           <w:szCs w:val="19"/>
           <w:lang w:val="en-US" w:bidi="ar-SA"/>
         </w:rPr>
-        <w:t xml:space="preserve"> </w:t>
-      </w:r>
-      <w:proofErr w:type="spellStart"/>
-      <w:r>
-        <w:rPr>
-          <w:rFonts w:ascii="Cascadia Mono" w:hAnsi="Cascadia Mono" w:cs="Cascadia Mono"/>
-          <w:color w:val="000000"/>
-          <w:kern w:val="0"/>
-          <w:sz w:val="19"/>
-          <w:szCs w:val="19"/>
-          <w:lang w:val="en-US" w:bidi="ar-SA"/>
-        </w:rPr>
-        <w:t>charIndex</w:t>
-      </w:r>
-      <w:proofErr w:type="spellEnd"/>
-      <w:r>
-        <w:rPr>
-          <w:rFonts w:ascii="Cascadia Mono" w:hAnsi="Cascadia Mono" w:cs="Cascadia Mono"/>
-          <w:color w:val="000000"/>
-          <w:kern w:val="0"/>
-          <w:sz w:val="19"/>
-          <w:szCs w:val="19"/>
-          <w:lang w:val="en-US" w:bidi="ar-SA"/>
-        </w:rPr>
-        <w:t>;</w:t>
+        <w:t xml:space="preserve"> charIndex;</w:t>
       </w:r>
     </w:p>
     <w:p>
@@ -3374,30 +4860,7 @@
           <w:lang w:val="en-US" w:bidi="ar-SA"/>
         </w:rPr>
         <w:tab/>
-      </w:r>
-      <w:proofErr w:type="spellStart"/>
-      <w:r>
-        <w:rPr>
-          <w:rFonts w:ascii="Cascadia Mono" w:hAnsi="Cascadia Mono" w:cs="Cascadia Mono"/>
-          <w:color w:val="000000"/>
-          <w:kern w:val="0"/>
-          <w:sz w:val="19"/>
-          <w:szCs w:val="19"/>
-          <w:lang w:val="en-US" w:bidi="ar-SA"/>
-        </w:rPr>
-        <w:t>TextPosition</w:t>
-      </w:r>
-      <w:proofErr w:type="spellEnd"/>
-      <w:r>
-        <w:rPr>
-          <w:rFonts w:ascii="Cascadia Mono" w:hAnsi="Cascadia Mono" w:cs="Cascadia Mono"/>
-          <w:color w:val="000000"/>
-          <w:kern w:val="0"/>
-          <w:sz w:val="19"/>
-          <w:szCs w:val="19"/>
-          <w:lang w:val="en-US" w:bidi="ar-SA"/>
-        </w:rPr>
-        <w:t>();</w:t>
+        <w:t>TextPosition();</w:t>
       </w:r>
     </w:p>
     <w:p>
@@ -3443,30 +4906,7 @@
           <w:lang w:val="en-US" w:bidi="ar-SA"/>
         </w:rPr>
         <w:tab/>
-      </w:r>
-      <w:proofErr w:type="spellStart"/>
-      <w:r>
-        <w:rPr>
-          <w:rFonts w:ascii="Cascadia Mono" w:hAnsi="Cascadia Mono" w:cs="Cascadia Mono"/>
-          <w:color w:val="000000"/>
-          <w:kern w:val="0"/>
-          <w:sz w:val="19"/>
-          <w:szCs w:val="19"/>
-          <w:lang w:val="en-US" w:bidi="ar-SA"/>
-        </w:rPr>
-        <w:t>TextPosition</w:t>
-      </w:r>
-      <w:proofErr w:type="spellEnd"/>
-      <w:r>
-        <w:rPr>
-          <w:rFonts w:ascii="Cascadia Mono" w:hAnsi="Cascadia Mono" w:cs="Cascadia Mono"/>
-          <w:color w:val="000000"/>
-          <w:kern w:val="0"/>
-          <w:sz w:val="19"/>
-          <w:szCs w:val="19"/>
-          <w:lang w:val="en-US" w:bidi="ar-SA"/>
-        </w:rPr>
-        <w:t>(</w:t>
+        <w:t>TextPosition(</w:t>
       </w:r>
       <w:r>
         <w:rPr>
@@ -3490,7 +4930,6 @@
         </w:rPr>
         <w:t xml:space="preserve"> </w:t>
       </w:r>
-      <w:proofErr w:type="spellStart"/>
       <w:r>
         <w:rPr>
           <w:rFonts w:ascii="Cascadia Mono" w:hAnsi="Cascadia Mono" w:cs="Cascadia Mono"/>
@@ -3502,7 +4941,6 @@
         </w:rPr>
         <w:t>lineIndex</w:t>
       </w:r>
-      <w:proofErr w:type="spellEnd"/>
       <w:r>
         <w:rPr>
           <w:rFonts w:ascii="Cascadia Mono" w:hAnsi="Cascadia Mono" w:cs="Cascadia Mono"/>
@@ -3536,7 +4974,6 @@
         </w:rPr>
         <w:t xml:space="preserve"> </w:t>
       </w:r>
-      <w:proofErr w:type="spellStart"/>
       <w:r>
         <w:rPr>
           <w:rFonts w:ascii="Cascadia Mono" w:hAnsi="Cascadia Mono" w:cs="Cascadia Mono"/>
@@ -3548,7 +4985,6 @@
         </w:rPr>
         <w:t>charIndex</w:t>
       </w:r>
-      <w:proofErr w:type="spellEnd"/>
       <w:r>
         <w:rPr>
           <w:rFonts w:ascii="Cascadia Mono" w:hAnsi="Cascadia Mono" w:cs="Cascadia Mono"/>
@@ -3641,6 +5077,9 @@
         <w:pStyle w:val="11"/>
       </w:pPr>
       <w:r>
+        <w:rPr>
+          <w:noProof/>
+        </w:rPr>
         <w:lastRenderedPageBreak/>
         <w:drawing>
           <wp:inline distT="0" distB="0" distL="0" distR="0" wp14:anchorId="13A42B0F" wp14:editId="1C14A901">
@@ -3756,7 +5195,7 @@
           <w:kern w:val="0"/>
           <w:sz w:val="19"/>
           <w:szCs w:val="19"/>
-          <w:lang w:bidi="ar-SA"/>
+          <w:lang w:val="en-US" w:bidi="ar-SA"/>
         </w:rPr>
       </w:pPr>
       <w:r>
@@ -3801,79 +5240,7 @@
           <w:szCs w:val="19"/>
           <w:lang w:val="en-US" w:bidi="ar-SA"/>
         </w:rPr>
-        <w:t>"program Test\</w:t>
-      </w:r>
-      <w:proofErr w:type="spellStart"/>
-      <w:r>
-        <w:rPr>
-          <w:rFonts w:ascii="Cascadia Mono" w:hAnsi="Cascadia Mono" w:cs="Cascadia Mono"/>
-          <w:color w:val="A31515"/>
-          <w:kern w:val="0"/>
-          <w:sz w:val="19"/>
-          <w:szCs w:val="19"/>
-          <w:lang w:val="en-US" w:bidi="ar-SA"/>
-        </w:rPr>
-        <w:t>nvar</w:t>
-      </w:r>
-      <w:proofErr w:type="spellEnd"/>
-      <w:r>
-        <w:rPr>
-          <w:rFonts w:ascii="Cascadia Mono" w:hAnsi="Cascadia Mono" w:cs="Cascadia Mono"/>
-          <w:color w:val="A31515"/>
-          <w:kern w:val="0"/>
-          <w:sz w:val="19"/>
-          <w:szCs w:val="19"/>
-          <w:lang w:val="en-US" w:bidi="ar-SA"/>
-        </w:rPr>
-        <w:t xml:space="preserve"> \n  a: integer \</w:t>
-      </w:r>
-      <w:proofErr w:type="spellStart"/>
-      <w:r>
-        <w:rPr>
-          <w:rFonts w:ascii="Cascadia Mono" w:hAnsi="Cascadia Mono" w:cs="Cascadia Mono"/>
-          <w:color w:val="A31515"/>
-          <w:kern w:val="0"/>
-          <w:sz w:val="19"/>
-          <w:szCs w:val="19"/>
-          <w:lang w:val="en-US" w:bidi="ar-SA"/>
-        </w:rPr>
-        <w:t>nbegin</w:t>
-      </w:r>
-      <w:proofErr w:type="spellEnd"/>
-      <w:r>
-        <w:rPr>
-          <w:rFonts w:ascii="Cascadia Mono" w:hAnsi="Cascadia Mono" w:cs="Cascadia Mono"/>
-          <w:color w:val="A31515"/>
-          <w:kern w:val="0"/>
-          <w:sz w:val="19"/>
-          <w:szCs w:val="19"/>
-          <w:lang w:val="en-US" w:bidi="ar-SA"/>
-        </w:rPr>
-        <w:t xml:space="preserve"> \n  a:= 3+4; \</w:t>
-      </w:r>
-      <w:proofErr w:type="spellStart"/>
-      <w:r>
-        <w:rPr>
-          <w:rFonts w:ascii="Cascadia Mono" w:hAnsi="Cascadia Mono" w:cs="Cascadia Mono"/>
-          <w:color w:val="A31515"/>
-          <w:kern w:val="0"/>
-          <w:sz w:val="19"/>
-          <w:szCs w:val="19"/>
-          <w:lang w:val="en-US" w:bidi="ar-SA"/>
-        </w:rPr>
-        <w:t>nend</w:t>
-      </w:r>
-      <w:proofErr w:type="spellEnd"/>
-      <w:r>
-        <w:rPr>
-          <w:rFonts w:ascii="Cascadia Mono" w:hAnsi="Cascadia Mono" w:cs="Cascadia Mono"/>
-          <w:color w:val="A31515"/>
-          <w:kern w:val="0"/>
-          <w:sz w:val="19"/>
-          <w:szCs w:val="19"/>
-          <w:lang w:val="en-US" w:bidi="ar-SA"/>
-        </w:rPr>
-        <w:t>."</w:t>
+        <w:t>"program Test\nvar \n  a: integer \nbegin \n  a:= 3+4; \nend."</w:t>
       </w:r>
       <w:r>
         <w:rPr>
@@ -4152,7 +5519,1865 @@
         <w:pStyle w:val="af7"/>
       </w:pPr>
       <w:r>
-        <w:t>Здесь описание лексического анализатора</w:t>
+        <w:t>Лексический анализатор формирует токены исходной программы</w:t>
+      </w:r>
+      <w:r>
+        <w:t xml:space="preserve">, </w:t>
+      </w:r>
+      <w:r>
+        <w:t>кроме того,</w:t>
+      </w:r>
+      <w:r>
+        <w:t xml:space="preserve"> он распознает и исключает комментарии, которые не нужны для дальнейшей трансляции</w:t>
+      </w:r>
+      <w:r>
+        <w:t>.</w:t>
+      </w:r>
+    </w:p>
+    <w:p>
+      <w:pPr>
+        <w:pStyle w:val="af7"/>
+      </w:pPr>
+      <w:r>
+        <w:t xml:space="preserve">В первую очередь необходимо описать </w:t>
+      </w:r>
+      <w:r>
+        <w:t xml:space="preserve">токены. Для этого создадим абстрактный класс </w:t>
+      </w:r>
+      <w:r>
+        <w:rPr>
+          <w:lang w:val="en-US"/>
+        </w:rPr>
+        <w:t>CToken</w:t>
+      </w:r>
+      <w:r>
+        <w:t>, который имеет следующую сигнатуру</w:t>
+      </w:r>
+      <w:r>
+        <w:t>:</w:t>
+      </w:r>
+    </w:p>
+    <w:p>
+      <w:pPr>
+        <w:suppressAutoHyphens w:val="0"/>
+        <w:autoSpaceDE w:val="0"/>
+        <w:autoSpaceDN w:val="0"/>
+        <w:adjustRightInd w:val="0"/>
+        <w:ind w:left="709"/>
+        <w:rPr>
+          <w:rFonts w:ascii="Cascadia Mono" w:hAnsi="Cascadia Mono" w:cs="Cascadia Mono"/>
+          <w:color w:val="000000"/>
+          <w:kern w:val="0"/>
+          <w:sz w:val="19"/>
+          <w:szCs w:val="19"/>
+          <w:lang w:val="en-US" w:bidi="ar-SA"/>
+        </w:rPr>
+      </w:pPr>
+      <w:r>
+        <w:rPr>
+          <w:rFonts w:ascii="Cascadia Mono" w:hAnsi="Cascadia Mono" w:cs="Cascadia Mono"/>
+          <w:color w:val="0000FF"/>
+          <w:kern w:val="0"/>
+          <w:sz w:val="19"/>
+          <w:szCs w:val="19"/>
+          <w:lang w:val="en-US" w:bidi="ar-SA"/>
+        </w:rPr>
+        <w:t>class</w:t>
+      </w:r>
+      <w:r>
+        <w:rPr>
+          <w:rFonts w:ascii="Cascadia Mono" w:hAnsi="Cascadia Mono" w:cs="Cascadia Mono"/>
+          <w:color w:val="000000"/>
+          <w:kern w:val="0"/>
+          <w:sz w:val="19"/>
+          <w:szCs w:val="19"/>
+          <w:lang w:val="en-US" w:bidi="ar-SA"/>
+        </w:rPr>
+        <w:t xml:space="preserve"> </w:t>
+      </w:r>
+      <w:r>
+        <w:rPr>
+          <w:rFonts w:ascii="Cascadia Mono" w:hAnsi="Cascadia Mono" w:cs="Cascadia Mono"/>
+          <w:color w:val="2B91AF"/>
+          <w:kern w:val="0"/>
+          <w:sz w:val="19"/>
+          <w:szCs w:val="19"/>
+          <w:lang w:val="en-US" w:bidi="ar-SA"/>
+        </w:rPr>
+        <w:t>CToken</w:t>
+      </w:r>
+      <w:r>
+        <w:rPr>
+          <w:rFonts w:ascii="Cascadia Mono" w:hAnsi="Cascadia Mono" w:cs="Cascadia Mono"/>
+          <w:color w:val="000000"/>
+          <w:kern w:val="0"/>
+          <w:sz w:val="19"/>
+          <w:szCs w:val="19"/>
+          <w:lang w:val="en-US" w:bidi="ar-SA"/>
+        </w:rPr>
+        <w:t xml:space="preserve"> {</w:t>
+      </w:r>
+    </w:p>
+    <w:p>
+      <w:pPr>
+        <w:suppressAutoHyphens w:val="0"/>
+        <w:autoSpaceDE w:val="0"/>
+        <w:autoSpaceDN w:val="0"/>
+        <w:adjustRightInd w:val="0"/>
+        <w:ind w:left="709"/>
+        <w:rPr>
+          <w:rFonts w:ascii="Cascadia Mono" w:hAnsi="Cascadia Mono" w:cs="Cascadia Mono"/>
+          <w:color w:val="000000"/>
+          <w:kern w:val="0"/>
+          <w:sz w:val="19"/>
+          <w:szCs w:val="19"/>
+          <w:lang w:val="en-US" w:bidi="ar-SA"/>
+        </w:rPr>
+      </w:pPr>
+      <w:r>
+        <w:rPr>
+          <w:rFonts w:ascii="Cascadia Mono" w:hAnsi="Cascadia Mono" w:cs="Cascadia Mono"/>
+          <w:color w:val="0000FF"/>
+          <w:kern w:val="0"/>
+          <w:sz w:val="19"/>
+          <w:szCs w:val="19"/>
+          <w:lang w:val="en-US" w:bidi="ar-SA"/>
+        </w:rPr>
+        <w:t>public</w:t>
+      </w:r>
+      <w:r>
+        <w:rPr>
+          <w:rFonts w:ascii="Cascadia Mono" w:hAnsi="Cascadia Mono" w:cs="Cascadia Mono"/>
+          <w:color w:val="000000"/>
+          <w:kern w:val="0"/>
+          <w:sz w:val="19"/>
+          <w:szCs w:val="19"/>
+          <w:lang w:val="en-US" w:bidi="ar-SA"/>
+        </w:rPr>
+        <w:t>:</w:t>
+      </w:r>
+    </w:p>
+    <w:p>
+      <w:pPr>
+        <w:suppressAutoHyphens w:val="0"/>
+        <w:autoSpaceDE w:val="0"/>
+        <w:autoSpaceDN w:val="0"/>
+        <w:adjustRightInd w:val="0"/>
+        <w:ind w:left="709"/>
+        <w:rPr>
+          <w:rFonts w:ascii="Cascadia Mono" w:hAnsi="Cascadia Mono" w:cs="Cascadia Mono"/>
+          <w:color w:val="000000"/>
+          <w:kern w:val="0"/>
+          <w:sz w:val="19"/>
+          <w:szCs w:val="19"/>
+          <w:lang w:val="en-US" w:bidi="ar-SA"/>
+        </w:rPr>
+      </w:pPr>
+      <w:r>
+        <w:rPr>
+          <w:rFonts w:ascii="Cascadia Mono" w:hAnsi="Cascadia Mono" w:cs="Cascadia Mono"/>
+          <w:color w:val="000000"/>
+          <w:kern w:val="0"/>
+          <w:sz w:val="19"/>
+          <w:szCs w:val="19"/>
+          <w:lang w:val="en-US" w:bidi="ar-SA"/>
+        </w:rPr>
+        <w:tab/>
+        <w:t>CToken(</w:t>
+      </w:r>
+      <w:r>
+        <w:rPr>
+          <w:rFonts w:ascii="Cascadia Mono" w:hAnsi="Cascadia Mono" w:cs="Cascadia Mono"/>
+          <w:color w:val="2B91AF"/>
+          <w:kern w:val="0"/>
+          <w:sz w:val="19"/>
+          <w:szCs w:val="19"/>
+          <w:lang w:val="en-US" w:bidi="ar-SA"/>
+        </w:rPr>
+        <w:t>TokenType</w:t>
+      </w:r>
+      <w:r>
+        <w:rPr>
+          <w:rFonts w:ascii="Cascadia Mono" w:hAnsi="Cascadia Mono" w:cs="Cascadia Mono"/>
+          <w:color w:val="000000"/>
+          <w:kern w:val="0"/>
+          <w:sz w:val="19"/>
+          <w:szCs w:val="19"/>
+          <w:lang w:val="en-US" w:bidi="ar-SA"/>
+        </w:rPr>
+        <w:t xml:space="preserve"> </w:t>
+      </w:r>
+      <w:r>
+        <w:rPr>
+          <w:rFonts w:ascii="Cascadia Mono" w:hAnsi="Cascadia Mono" w:cs="Cascadia Mono"/>
+          <w:color w:val="808080"/>
+          <w:kern w:val="0"/>
+          <w:sz w:val="19"/>
+          <w:szCs w:val="19"/>
+          <w:lang w:val="en-US" w:bidi="ar-SA"/>
+        </w:rPr>
+        <w:t>tType</w:t>
+      </w:r>
+      <w:r>
+        <w:rPr>
+          <w:rFonts w:ascii="Cascadia Mono" w:hAnsi="Cascadia Mono" w:cs="Cascadia Mono"/>
+          <w:color w:val="000000"/>
+          <w:kern w:val="0"/>
+          <w:sz w:val="19"/>
+          <w:szCs w:val="19"/>
+          <w:lang w:val="en-US" w:bidi="ar-SA"/>
+        </w:rPr>
+        <w:t>);</w:t>
+      </w:r>
+    </w:p>
+    <w:p>
+      <w:pPr>
+        <w:suppressAutoHyphens w:val="0"/>
+        <w:autoSpaceDE w:val="0"/>
+        <w:autoSpaceDN w:val="0"/>
+        <w:adjustRightInd w:val="0"/>
+        <w:ind w:left="709"/>
+        <w:rPr>
+          <w:rFonts w:ascii="Cascadia Mono" w:hAnsi="Cascadia Mono" w:cs="Cascadia Mono"/>
+          <w:color w:val="000000"/>
+          <w:kern w:val="0"/>
+          <w:sz w:val="19"/>
+          <w:szCs w:val="19"/>
+          <w:lang w:val="en-US" w:bidi="ar-SA"/>
+        </w:rPr>
+      </w:pPr>
+      <w:r>
+        <w:rPr>
+          <w:rFonts w:ascii="Cascadia Mono" w:hAnsi="Cascadia Mono" w:cs="Cascadia Mono"/>
+          <w:color w:val="000000"/>
+          <w:kern w:val="0"/>
+          <w:sz w:val="19"/>
+          <w:szCs w:val="19"/>
+          <w:lang w:val="en-US" w:bidi="ar-SA"/>
+        </w:rPr>
+        <w:tab/>
+      </w:r>
+      <w:r>
+        <w:rPr>
+          <w:rFonts w:ascii="Cascadia Mono" w:hAnsi="Cascadia Mono" w:cs="Cascadia Mono"/>
+          <w:color w:val="2B91AF"/>
+          <w:kern w:val="0"/>
+          <w:sz w:val="19"/>
+          <w:szCs w:val="19"/>
+          <w:lang w:val="en-US" w:bidi="ar-SA"/>
+        </w:rPr>
+        <w:t>TokenType</w:t>
+      </w:r>
+      <w:r>
+        <w:rPr>
+          <w:rFonts w:ascii="Cascadia Mono" w:hAnsi="Cascadia Mono" w:cs="Cascadia Mono"/>
+          <w:color w:val="000000"/>
+          <w:kern w:val="0"/>
+          <w:sz w:val="19"/>
+          <w:szCs w:val="19"/>
+          <w:lang w:val="en-US" w:bidi="ar-SA"/>
+        </w:rPr>
+        <w:t xml:space="preserve"> getType();</w:t>
+      </w:r>
+    </w:p>
+    <w:p>
+      <w:pPr>
+        <w:suppressAutoHyphens w:val="0"/>
+        <w:autoSpaceDE w:val="0"/>
+        <w:autoSpaceDN w:val="0"/>
+        <w:adjustRightInd w:val="0"/>
+        <w:ind w:left="709"/>
+        <w:rPr>
+          <w:rFonts w:ascii="Cascadia Mono" w:hAnsi="Cascadia Mono" w:cs="Cascadia Mono"/>
+          <w:color w:val="000000"/>
+          <w:kern w:val="0"/>
+          <w:sz w:val="19"/>
+          <w:szCs w:val="19"/>
+          <w:lang w:val="en-US" w:bidi="ar-SA"/>
+        </w:rPr>
+      </w:pPr>
+      <w:r>
+        <w:rPr>
+          <w:rFonts w:ascii="Cascadia Mono" w:hAnsi="Cascadia Mono" w:cs="Cascadia Mono"/>
+          <w:color w:val="000000"/>
+          <w:kern w:val="0"/>
+          <w:sz w:val="19"/>
+          <w:szCs w:val="19"/>
+          <w:lang w:val="en-US" w:bidi="ar-SA"/>
+        </w:rPr>
+        <w:tab/>
+      </w:r>
+      <w:r>
+        <w:rPr>
+          <w:rFonts w:ascii="Cascadia Mono" w:hAnsi="Cascadia Mono" w:cs="Cascadia Mono"/>
+          <w:color w:val="0000FF"/>
+          <w:kern w:val="0"/>
+          <w:sz w:val="19"/>
+          <w:szCs w:val="19"/>
+          <w:lang w:val="en-US" w:bidi="ar-SA"/>
+        </w:rPr>
+        <w:t>virtual</w:t>
+      </w:r>
+      <w:r>
+        <w:rPr>
+          <w:rFonts w:ascii="Cascadia Mono" w:hAnsi="Cascadia Mono" w:cs="Cascadia Mono"/>
+          <w:color w:val="000000"/>
+          <w:kern w:val="0"/>
+          <w:sz w:val="19"/>
+          <w:szCs w:val="19"/>
+          <w:lang w:val="en-US" w:bidi="ar-SA"/>
+        </w:rPr>
+        <w:t xml:space="preserve"> std::</w:t>
+      </w:r>
+      <w:r>
+        <w:rPr>
+          <w:rFonts w:ascii="Cascadia Mono" w:hAnsi="Cascadia Mono" w:cs="Cascadia Mono"/>
+          <w:color w:val="2B91AF"/>
+          <w:kern w:val="0"/>
+          <w:sz w:val="19"/>
+          <w:szCs w:val="19"/>
+          <w:lang w:val="en-US" w:bidi="ar-SA"/>
+        </w:rPr>
+        <w:t>string</w:t>
+      </w:r>
+      <w:r>
+        <w:rPr>
+          <w:rFonts w:ascii="Cascadia Mono" w:hAnsi="Cascadia Mono" w:cs="Cascadia Mono"/>
+          <w:color w:val="000000"/>
+          <w:kern w:val="0"/>
+          <w:sz w:val="19"/>
+          <w:szCs w:val="19"/>
+          <w:lang w:val="en-US" w:bidi="ar-SA"/>
+        </w:rPr>
+        <w:t xml:space="preserve"> toString() = 0;</w:t>
+      </w:r>
+    </w:p>
+    <w:p>
+      <w:pPr>
+        <w:suppressAutoHyphens w:val="0"/>
+        <w:autoSpaceDE w:val="0"/>
+        <w:autoSpaceDN w:val="0"/>
+        <w:adjustRightInd w:val="0"/>
+        <w:ind w:left="709"/>
+        <w:rPr>
+          <w:rFonts w:ascii="Cascadia Mono" w:hAnsi="Cascadia Mono" w:cs="Cascadia Mono"/>
+          <w:color w:val="000000"/>
+          <w:kern w:val="0"/>
+          <w:sz w:val="19"/>
+          <w:szCs w:val="19"/>
+          <w:lang w:val="en-US" w:bidi="ar-SA"/>
+        </w:rPr>
+      </w:pPr>
+      <w:r>
+        <w:rPr>
+          <w:rFonts w:ascii="Cascadia Mono" w:hAnsi="Cascadia Mono" w:cs="Cascadia Mono"/>
+          <w:color w:val="0000FF"/>
+          <w:kern w:val="0"/>
+          <w:sz w:val="19"/>
+          <w:szCs w:val="19"/>
+          <w:lang w:val="en-US" w:bidi="ar-SA"/>
+        </w:rPr>
+        <w:t>private</w:t>
+      </w:r>
+      <w:r>
+        <w:rPr>
+          <w:rFonts w:ascii="Cascadia Mono" w:hAnsi="Cascadia Mono" w:cs="Cascadia Mono"/>
+          <w:color w:val="000000"/>
+          <w:kern w:val="0"/>
+          <w:sz w:val="19"/>
+          <w:szCs w:val="19"/>
+          <w:lang w:val="en-US" w:bidi="ar-SA"/>
+        </w:rPr>
+        <w:t>:</w:t>
+      </w:r>
+    </w:p>
+    <w:p>
+      <w:pPr>
+        <w:suppressAutoHyphens w:val="0"/>
+        <w:autoSpaceDE w:val="0"/>
+        <w:autoSpaceDN w:val="0"/>
+        <w:adjustRightInd w:val="0"/>
+        <w:ind w:left="709"/>
+        <w:rPr>
+          <w:rFonts w:ascii="Cascadia Mono" w:hAnsi="Cascadia Mono" w:cs="Cascadia Mono"/>
+          <w:color w:val="000000"/>
+          <w:kern w:val="0"/>
+          <w:sz w:val="19"/>
+          <w:szCs w:val="19"/>
+          <w:lang w:bidi="ar-SA"/>
+        </w:rPr>
+      </w:pPr>
+      <w:r>
+        <w:rPr>
+          <w:rFonts w:ascii="Cascadia Mono" w:hAnsi="Cascadia Mono" w:cs="Cascadia Mono"/>
+          <w:color w:val="000000"/>
+          <w:kern w:val="0"/>
+          <w:sz w:val="19"/>
+          <w:szCs w:val="19"/>
+          <w:lang w:val="en-US" w:bidi="ar-SA"/>
+        </w:rPr>
+        <w:tab/>
+      </w:r>
+      <w:r>
+        <w:rPr>
+          <w:rFonts w:ascii="Cascadia Mono" w:hAnsi="Cascadia Mono" w:cs="Cascadia Mono"/>
+          <w:color w:val="2B91AF"/>
+          <w:kern w:val="0"/>
+          <w:sz w:val="19"/>
+          <w:szCs w:val="19"/>
+          <w:lang w:bidi="ar-SA"/>
+        </w:rPr>
+        <w:t>TokenType</w:t>
+      </w:r>
+      <w:r>
+        <w:rPr>
+          <w:rFonts w:ascii="Cascadia Mono" w:hAnsi="Cascadia Mono" w:cs="Cascadia Mono"/>
+          <w:color w:val="000000"/>
+          <w:kern w:val="0"/>
+          <w:sz w:val="19"/>
+          <w:szCs w:val="19"/>
+          <w:lang w:bidi="ar-SA"/>
+        </w:rPr>
+        <w:t xml:space="preserve"> tType;</w:t>
+      </w:r>
+    </w:p>
+    <w:p>
+      <w:pPr>
+        <w:pStyle w:val="af7"/>
+        <w:rPr>
+          <w:rFonts w:ascii="Cascadia Mono" w:hAnsi="Cascadia Mono" w:cs="Cascadia Mono"/>
+          <w:color w:val="000000"/>
+          <w:sz w:val="19"/>
+          <w:szCs w:val="19"/>
+        </w:rPr>
+      </w:pPr>
+      <w:r>
+        <w:rPr>
+          <w:rFonts w:ascii="Cascadia Mono" w:hAnsi="Cascadia Mono" w:cs="Cascadia Mono"/>
+          <w:color w:val="000000"/>
+          <w:sz w:val="19"/>
+          <w:szCs w:val="19"/>
+        </w:rPr>
+        <w:t>};</w:t>
+      </w:r>
+    </w:p>
+    <w:p>
+      <w:pPr>
+        <w:pStyle w:val="af7"/>
+        <w:ind w:firstLine="0"/>
+      </w:pPr>
+      <w:r>
+        <w:tab/>
+        <w:t xml:space="preserve">Поле </w:t>
+      </w:r>
+      <w:r>
+        <w:rPr>
+          <w:lang w:val="en-US"/>
+        </w:rPr>
+        <w:t>tType</w:t>
+      </w:r>
+      <w:r>
+        <w:t xml:space="preserve"> </w:t>
+      </w:r>
+      <w:r>
+        <w:t xml:space="preserve">хранит в себе тип токена (идентификатор, ключевое слово или константа), метод </w:t>
+      </w:r>
+      <w:r>
+        <w:rPr>
+          <w:lang w:val="en-US"/>
+        </w:rPr>
+        <w:t>getType</w:t>
+      </w:r>
+      <w:r>
+        <w:t>()</w:t>
+      </w:r>
+      <w:r>
+        <w:t xml:space="preserve"> </w:t>
+      </w:r>
+      <w:r>
+        <w:t>возвращает тип токена.</w:t>
+      </w:r>
+    </w:p>
+    <w:p>
+      <w:pPr>
+        <w:pStyle w:val="af7"/>
+        <w:ind w:firstLine="0"/>
+      </w:pPr>
+      <w:r>
+        <w:tab/>
+        <w:t xml:space="preserve">Далее опишем классы для токена идентификатора, ключевого слова и константы, каждый из которых будет производным от класса </w:t>
+      </w:r>
+      <w:r>
+        <w:rPr>
+          <w:lang w:val="en-US"/>
+        </w:rPr>
+        <w:t>CToken</w:t>
+      </w:r>
+      <w:r>
+        <w:t>.</w:t>
+      </w:r>
+      <w:r>
+        <w:tab/>
+      </w:r>
+    </w:p>
+    <w:p>
+      <w:pPr>
+        <w:suppressAutoHyphens w:val="0"/>
+        <w:autoSpaceDE w:val="0"/>
+        <w:autoSpaceDN w:val="0"/>
+        <w:adjustRightInd w:val="0"/>
+        <w:rPr>
+          <w:rFonts w:ascii="Cascadia Mono" w:hAnsi="Cascadia Mono" w:cs="Cascadia Mono"/>
+          <w:color w:val="000000"/>
+          <w:kern w:val="0"/>
+          <w:sz w:val="19"/>
+          <w:szCs w:val="19"/>
+          <w:lang w:val="en-US" w:bidi="ar-SA"/>
+        </w:rPr>
+      </w:pPr>
+      <w:r>
+        <w:tab/>
+      </w:r>
+      <w:r>
+        <w:rPr>
+          <w:rFonts w:ascii="Cascadia Mono" w:hAnsi="Cascadia Mono" w:cs="Cascadia Mono"/>
+          <w:color w:val="0000FF"/>
+          <w:kern w:val="0"/>
+          <w:sz w:val="19"/>
+          <w:szCs w:val="19"/>
+          <w:lang w:val="en-US" w:bidi="ar-SA"/>
+        </w:rPr>
+        <w:t>class</w:t>
+      </w:r>
+      <w:r>
+        <w:rPr>
+          <w:rFonts w:ascii="Cascadia Mono" w:hAnsi="Cascadia Mono" w:cs="Cascadia Mono"/>
+          <w:color w:val="000000"/>
+          <w:kern w:val="0"/>
+          <w:sz w:val="19"/>
+          <w:szCs w:val="19"/>
+          <w:lang w:val="en-US" w:bidi="ar-SA"/>
+        </w:rPr>
+        <w:t xml:space="preserve"> </w:t>
+      </w:r>
+      <w:r>
+        <w:rPr>
+          <w:rFonts w:ascii="Cascadia Mono" w:hAnsi="Cascadia Mono" w:cs="Cascadia Mono"/>
+          <w:color w:val="2B91AF"/>
+          <w:kern w:val="0"/>
+          <w:sz w:val="19"/>
+          <w:szCs w:val="19"/>
+          <w:lang w:val="en-US" w:bidi="ar-SA"/>
+        </w:rPr>
+        <w:t>CIdentToken</w:t>
+      </w:r>
+      <w:r>
+        <w:rPr>
+          <w:rFonts w:ascii="Cascadia Mono" w:hAnsi="Cascadia Mono" w:cs="Cascadia Mono"/>
+          <w:color w:val="000000"/>
+          <w:kern w:val="0"/>
+          <w:sz w:val="19"/>
+          <w:szCs w:val="19"/>
+          <w:lang w:val="en-US" w:bidi="ar-SA"/>
+        </w:rPr>
+        <w:t xml:space="preserve"> : </w:t>
+      </w:r>
+      <w:r>
+        <w:rPr>
+          <w:rFonts w:ascii="Cascadia Mono" w:hAnsi="Cascadia Mono" w:cs="Cascadia Mono"/>
+          <w:color w:val="0000FF"/>
+          <w:kern w:val="0"/>
+          <w:sz w:val="19"/>
+          <w:szCs w:val="19"/>
+          <w:lang w:val="en-US" w:bidi="ar-SA"/>
+        </w:rPr>
+        <w:t>public</w:t>
+      </w:r>
+      <w:r>
+        <w:rPr>
+          <w:rFonts w:ascii="Cascadia Mono" w:hAnsi="Cascadia Mono" w:cs="Cascadia Mono"/>
+          <w:color w:val="000000"/>
+          <w:kern w:val="0"/>
+          <w:sz w:val="19"/>
+          <w:szCs w:val="19"/>
+          <w:lang w:val="en-US" w:bidi="ar-SA"/>
+        </w:rPr>
+        <w:t xml:space="preserve"> </w:t>
+      </w:r>
+      <w:r>
+        <w:rPr>
+          <w:rFonts w:ascii="Cascadia Mono" w:hAnsi="Cascadia Mono" w:cs="Cascadia Mono"/>
+          <w:color w:val="2B91AF"/>
+          <w:kern w:val="0"/>
+          <w:sz w:val="19"/>
+          <w:szCs w:val="19"/>
+          <w:lang w:val="en-US" w:bidi="ar-SA"/>
+        </w:rPr>
+        <w:t>CToken</w:t>
+      </w:r>
+      <w:r>
+        <w:rPr>
+          <w:rFonts w:ascii="Cascadia Mono" w:hAnsi="Cascadia Mono" w:cs="Cascadia Mono"/>
+          <w:color w:val="000000"/>
+          <w:kern w:val="0"/>
+          <w:sz w:val="19"/>
+          <w:szCs w:val="19"/>
+          <w:lang w:val="en-US" w:bidi="ar-SA"/>
+        </w:rPr>
+        <w:t xml:space="preserve"> {</w:t>
+      </w:r>
+    </w:p>
+    <w:p>
+      <w:pPr>
+        <w:suppressAutoHyphens w:val="0"/>
+        <w:autoSpaceDE w:val="0"/>
+        <w:autoSpaceDN w:val="0"/>
+        <w:adjustRightInd w:val="0"/>
+        <w:ind w:left="709"/>
+        <w:rPr>
+          <w:rFonts w:ascii="Cascadia Mono" w:hAnsi="Cascadia Mono" w:cs="Cascadia Mono"/>
+          <w:color w:val="000000"/>
+          <w:kern w:val="0"/>
+          <w:sz w:val="19"/>
+          <w:szCs w:val="19"/>
+          <w:lang w:val="en-US" w:bidi="ar-SA"/>
+        </w:rPr>
+      </w:pPr>
+      <w:r>
+        <w:rPr>
+          <w:rFonts w:ascii="Cascadia Mono" w:hAnsi="Cascadia Mono" w:cs="Cascadia Mono"/>
+          <w:color w:val="0000FF"/>
+          <w:kern w:val="0"/>
+          <w:sz w:val="19"/>
+          <w:szCs w:val="19"/>
+          <w:lang w:val="en-US" w:bidi="ar-SA"/>
+        </w:rPr>
+        <w:t>public</w:t>
+      </w:r>
+      <w:r>
+        <w:rPr>
+          <w:rFonts w:ascii="Cascadia Mono" w:hAnsi="Cascadia Mono" w:cs="Cascadia Mono"/>
+          <w:color w:val="000000"/>
+          <w:kern w:val="0"/>
+          <w:sz w:val="19"/>
+          <w:szCs w:val="19"/>
+          <w:lang w:val="en-US" w:bidi="ar-SA"/>
+        </w:rPr>
+        <w:t>:</w:t>
+      </w:r>
+    </w:p>
+    <w:p>
+      <w:pPr>
+        <w:suppressAutoHyphens w:val="0"/>
+        <w:autoSpaceDE w:val="0"/>
+        <w:autoSpaceDN w:val="0"/>
+        <w:adjustRightInd w:val="0"/>
+        <w:ind w:left="709"/>
+        <w:rPr>
+          <w:rFonts w:ascii="Cascadia Mono" w:hAnsi="Cascadia Mono" w:cs="Cascadia Mono"/>
+          <w:color w:val="000000"/>
+          <w:kern w:val="0"/>
+          <w:sz w:val="19"/>
+          <w:szCs w:val="19"/>
+          <w:lang w:val="en-US" w:bidi="ar-SA"/>
+        </w:rPr>
+      </w:pPr>
+      <w:r>
+        <w:rPr>
+          <w:rFonts w:ascii="Cascadia Mono" w:hAnsi="Cascadia Mono" w:cs="Cascadia Mono"/>
+          <w:color w:val="000000"/>
+          <w:kern w:val="0"/>
+          <w:sz w:val="19"/>
+          <w:szCs w:val="19"/>
+          <w:lang w:val="en-US" w:bidi="ar-SA"/>
+        </w:rPr>
+        <w:tab/>
+        <w:t>CIdentToken(std::</w:t>
+      </w:r>
+      <w:r>
+        <w:rPr>
+          <w:rFonts w:ascii="Cascadia Mono" w:hAnsi="Cascadia Mono" w:cs="Cascadia Mono"/>
+          <w:color w:val="2B91AF"/>
+          <w:kern w:val="0"/>
+          <w:sz w:val="19"/>
+          <w:szCs w:val="19"/>
+          <w:lang w:val="en-US" w:bidi="ar-SA"/>
+        </w:rPr>
+        <w:t>string</w:t>
+      </w:r>
+      <w:r>
+        <w:rPr>
+          <w:rFonts w:ascii="Cascadia Mono" w:hAnsi="Cascadia Mono" w:cs="Cascadia Mono"/>
+          <w:color w:val="000000"/>
+          <w:kern w:val="0"/>
+          <w:sz w:val="19"/>
+          <w:szCs w:val="19"/>
+          <w:lang w:val="en-US" w:bidi="ar-SA"/>
+        </w:rPr>
+        <w:t xml:space="preserve"> </w:t>
+      </w:r>
+      <w:r>
+        <w:rPr>
+          <w:rFonts w:ascii="Cascadia Mono" w:hAnsi="Cascadia Mono" w:cs="Cascadia Mono"/>
+          <w:color w:val="808080"/>
+          <w:kern w:val="0"/>
+          <w:sz w:val="19"/>
+          <w:szCs w:val="19"/>
+          <w:lang w:val="en-US" w:bidi="ar-SA"/>
+        </w:rPr>
+        <w:t>name</w:t>
+      </w:r>
+      <w:r>
+        <w:rPr>
+          <w:rFonts w:ascii="Cascadia Mono" w:hAnsi="Cascadia Mono" w:cs="Cascadia Mono"/>
+          <w:color w:val="000000"/>
+          <w:kern w:val="0"/>
+          <w:sz w:val="19"/>
+          <w:szCs w:val="19"/>
+          <w:lang w:val="en-US" w:bidi="ar-SA"/>
+        </w:rPr>
+        <w:t>);</w:t>
+      </w:r>
+    </w:p>
+    <w:p>
+      <w:pPr>
+        <w:suppressAutoHyphens w:val="0"/>
+        <w:autoSpaceDE w:val="0"/>
+        <w:autoSpaceDN w:val="0"/>
+        <w:adjustRightInd w:val="0"/>
+        <w:ind w:left="709"/>
+        <w:rPr>
+          <w:rFonts w:ascii="Cascadia Mono" w:hAnsi="Cascadia Mono" w:cs="Cascadia Mono"/>
+          <w:color w:val="000000"/>
+          <w:kern w:val="0"/>
+          <w:sz w:val="19"/>
+          <w:szCs w:val="19"/>
+          <w:lang w:val="en-US" w:bidi="ar-SA"/>
+        </w:rPr>
+      </w:pPr>
+      <w:r>
+        <w:rPr>
+          <w:rFonts w:ascii="Cascadia Mono" w:hAnsi="Cascadia Mono" w:cs="Cascadia Mono"/>
+          <w:color w:val="000000"/>
+          <w:kern w:val="0"/>
+          <w:sz w:val="19"/>
+          <w:szCs w:val="19"/>
+          <w:lang w:val="en-US" w:bidi="ar-SA"/>
+        </w:rPr>
+        <w:tab/>
+        <w:t>std::</w:t>
+      </w:r>
+      <w:r>
+        <w:rPr>
+          <w:rFonts w:ascii="Cascadia Mono" w:hAnsi="Cascadia Mono" w:cs="Cascadia Mono"/>
+          <w:color w:val="2B91AF"/>
+          <w:kern w:val="0"/>
+          <w:sz w:val="19"/>
+          <w:szCs w:val="19"/>
+          <w:lang w:val="en-US" w:bidi="ar-SA"/>
+        </w:rPr>
+        <w:t>string</w:t>
+      </w:r>
+      <w:r>
+        <w:rPr>
+          <w:rFonts w:ascii="Cascadia Mono" w:hAnsi="Cascadia Mono" w:cs="Cascadia Mono"/>
+          <w:color w:val="000000"/>
+          <w:kern w:val="0"/>
+          <w:sz w:val="19"/>
+          <w:szCs w:val="19"/>
+          <w:lang w:val="en-US" w:bidi="ar-SA"/>
+        </w:rPr>
+        <w:t xml:space="preserve"> toString() </w:t>
+      </w:r>
+      <w:r>
+        <w:rPr>
+          <w:rFonts w:ascii="Cascadia Mono" w:hAnsi="Cascadia Mono" w:cs="Cascadia Mono"/>
+          <w:color w:val="0000FF"/>
+          <w:kern w:val="0"/>
+          <w:sz w:val="19"/>
+          <w:szCs w:val="19"/>
+          <w:lang w:val="en-US" w:bidi="ar-SA"/>
+        </w:rPr>
+        <w:t>override</w:t>
+      </w:r>
+      <w:r>
+        <w:rPr>
+          <w:rFonts w:ascii="Cascadia Mono" w:hAnsi="Cascadia Mono" w:cs="Cascadia Mono"/>
+          <w:color w:val="000000"/>
+          <w:kern w:val="0"/>
+          <w:sz w:val="19"/>
+          <w:szCs w:val="19"/>
+          <w:lang w:val="en-US" w:bidi="ar-SA"/>
+        </w:rPr>
+        <w:t>;</w:t>
+      </w:r>
+    </w:p>
+    <w:p>
+      <w:pPr>
+        <w:suppressAutoHyphens w:val="0"/>
+        <w:autoSpaceDE w:val="0"/>
+        <w:autoSpaceDN w:val="0"/>
+        <w:adjustRightInd w:val="0"/>
+        <w:ind w:left="709"/>
+        <w:rPr>
+          <w:rFonts w:ascii="Cascadia Mono" w:hAnsi="Cascadia Mono" w:cs="Cascadia Mono"/>
+          <w:color w:val="000000"/>
+          <w:kern w:val="0"/>
+          <w:sz w:val="19"/>
+          <w:szCs w:val="19"/>
+          <w:lang w:val="en-US" w:bidi="ar-SA"/>
+        </w:rPr>
+      </w:pPr>
+      <w:r>
+        <w:rPr>
+          <w:rFonts w:ascii="Cascadia Mono" w:hAnsi="Cascadia Mono" w:cs="Cascadia Mono"/>
+          <w:color w:val="0000FF"/>
+          <w:kern w:val="0"/>
+          <w:sz w:val="19"/>
+          <w:szCs w:val="19"/>
+          <w:lang w:val="en-US" w:bidi="ar-SA"/>
+        </w:rPr>
+        <w:t>private</w:t>
+      </w:r>
+      <w:r>
+        <w:rPr>
+          <w:rFonts w:ascii="Cascadia Mono" w:hAnsi="Cascadia Mono" w:cs="Cascadia Mono"/>
+          <w:color w:val="000000"/>
+          <w:kern w:val="0"/>
+          <w:sz w:val="19"/>
+          <w:szCs w:val="19"/>
+          <w:lang w:val="en-US" w:bidi="ar-SA"/>
+        </w:rPr>
+        <w:t>:</w:t>
+      </w:r>
+    </w:p>
+    <w:p>
+      <w:pPr>
+        <w:suppressAutoHyphens w:val="0"/>
+        <w:autoSpaceDE w:val="0"/>
+        <w:autoSpaceDN w:val="0"/>
+        <w:adjustRightInd w:val="0"/>
+        <w:ind w:left="709"/>
+        <w:rPr>
+          <w:rFonts w:ascii="Cascadia Mono" w:hAnsi="Cascadia Mono" w:cs="Cascadia Mono"/>
+          <w:color w:val="000000"/>
+          <w:kern w:val="0"/>
+          <w:sz w:val="19"/>
+          <w:szCs w:val="19"/>
+          <w:lang w:val="en-US" w:bidi="ar-SA"/>
+        </w:rPr>
+      </w:pPr>
+      <w:r>
+        <w:rPr>
+          <w:rFonts w:ascii="Cascadia Mono" w:hAnsi="Cascadia Mono" w:cs="Cascadia Mono"/>
+          <w:color w:val="000000"/>
+          <w:kern w:val="0"/>
+          <w:sz w:val="19"/>
+          <w:szCs w:val="19"/>
+          <w:lang w:val="en-US" w:bidi="ar-SA"/>
+        </w:rPr>
+        <w:tab/>
+        <w:t>std::</w:t>
+      </w:r>
+      <w:r>
+        <w:rPr>
+          <w:rFonts w:ascii="Cascadia Mono" w:hAnsi="Cascadia Mono" w:cs="Cascadia Mono"/>
+          <w:color w:val="2B91AF"/>
+          <w:kern w:val="0"/>
+          <w:sz w:val="19"/>
+          <w:szCs w:val="19"/>
+          <w:lang w:val="en-US" w:bidi="ar-SA"/>
+        </w:rPr>
+        <w:t>string</w:t>
+      </w:r>
+      <w:r>
+        <w:rPr>
+          <w:rFonts w:ascii="Cascadia Mono" w:hAnsi="Cascadia Mono" w:cs="Cascadia Mono"/>
+          <w:color w:val="000000"/>
+          <w:kern w:val="0"/>
+          <w:sz w:val="19"/>
+          <w:szCs w:val="19"/>
+          <w:lang w:val="en-US" w:bidi="ar-SA"/>
+        </w:rPr>
+        <w:t xml:space="preserve"> name;</w:t>
+      </w:r>
+    </w:p>
+    <w:p>
+      <w:pPr>
+        <w:pStyle w:val="af7"/>
+        <w:ind w:left="709" w:firstLine="0"/>
+        <w:rPr>
+          <w:rFonts w:ascii="Cascadia Mono" w:hAnsi="Cascadia Mono" w:cs="Cascadia Mono"/>
+          <w:color w:val="000000"/>
+          <w:sz w:val="19"/>
+          <w:szCs w:val="19"/>
+          <w:lang w:val="en-US"/>
+        </w:rPr>
+      </w:pPr>
+      <w:r>
+        <w:rPr>
+          <w:rFonts w:ascii="Cascadia Mono" w:hAnsi="Cascadia Mono" w:cs="Cascadia Mono"/>
+          <w:color w:val="000000"/>
+          <w:sz w:val="19"/>
+          <w:szCs w:val="19"/>
+          <w:lang w:val="en-US"/>
+        </w:rPr>
+        <w:t>};</w:t>
+      </w:r>
+    </w:p>
+    <w:p>
+      <w:pPr>
+        <w:pStyle w:val="af7"/>
+        <w:ind w:left="709" w:firstLine="0"/>
+        <w:rPr>
+          <w:lang w:val="en-US"/>
+        </w:rPr>
+      </w:pPr>
+    </w:p>
+    <w:p>
+      <w:pPr>
+        <w:suppressAutoHyphens w:val="0"/>
+        <w:autoSpaceDE w:val="0"/>
+        <w:autoSpaceDN w:val="0"/>
+        <w:adjustRightInd w:val="0"/>
+        <w:rPr>
+          <w:rFonts w:ascii="Cascadia Mono" w:hAnsi="Cascadia Mono" w:cs="Cascadia Mono"/>
+          <w:color w:val="000000"/>
+          <w:kern w:val="0"/>
+          <w:sz w:val="19"/>
+          <w:szCs w:val="19"/>
+          <w:lang w:val="en-US" w:bidi="ar-SA"/>
+        </w:rPr>
+      </w:pPr>
+      <w:r>
+        <w:rPr>
+          <w:lang w:val="en-US"/>
+        </w:rPr>
+        <w:tab/>
+      </w:r>
+      <w:r>
+        <w:rPr>
+          <w:rFonts w:ascii="Cascadia Mono" w:hAnsi="Cascadia Mono" w:cs="Cascadia Mono"/>
+          <w:color w:val="0000FF"/>
+          <w:kern w:val="0"/>
+          <w:sz w:val="19"/>
+          <w:szCs w:val="19"/>
+          <w:lang w:val="en-US" w:bidi="ar-SA"/>
+        </w:rPr>
+        <w:t>class</w:t>
+      </w:r>
+      <w:r>
+        <w:rPr>
+          <w:rFonts w:ascii="Cascadia Mono" w:hAnsi="Cascadia Mono" w:cs="Cascadia Mono"/>
+          <w:color w:val="000000"/>
+          <w:kern w:val="0"/>
+          <w:sz w:val="19"/>
+          <w:szCs w:val="19"/>
+          <w:lang w:val="en-US" w:bidi="ar-SA"/>
+        </w:rPr>
+        <w:t xml:space="preserve"> </w:t>
+      </w:r>
+      <w:r>
+        <w:rPr>
+          <w:rFonts w:ascii="Cascadia Mono" w:hAnsi="Cascadia Mono" w:cs="Cascadia Mono"/>
+          <w:color w:val="2B91AF"/>
+          <w:kern w:val="0"/>
+          <w:sz w:val="19"/>
+          <w:szCs w:val="19"/>
+          <w:lang w:val="en-US" w:bidi="ar-SA"/>
+        </w:rPr>
+        <w:t>CKeywordToken</w:t>
+      </w:r>
+      <w:r>
+        <w:rPr>
+          <w:rFonts w:ascii="Cascadia Mono" w:hAnsi="Cascadia Mono" w:cs="Cascadia Mono"/>
+          <w:color w:val="000000"/>
+          <w:kern w:val="0"/>
+          <w:sz w:val="19"/>
+          <w:szCs w:val="19"/>
+          <w:lang w:val="en-US" w:bidi="ar-SA"/>
+        </w:rPr>
+        <w:t xml:space="preserve"> : </w:t>
+      </w:r>
+      <w:r>
+        <w:rPr>
+          <w:rFonts w:ascii="Cascadia Mono" w:hAnsi="Cascadia Mono" w:cs="Cascadia Mono"/>
+          <w:color w:val="0000FF"/>
+          <w:kern w:val="0"/>
+          <w:sz w:val="19"/>
+          <w:szCs w:val="19"/>
+          <w:lang w:val="en-US" w:bidi="ar-SA"/>
+        </w:rPr>
+        <w:t>public</w:t>
+      </w:r>
+      <w:r>
+        <w:rPr>
+          <w:rFonts w:ascii="Cascadia Mono" w:hAnsi="Cascadia Mono" w:cs="Cascadia Mono"/>
+          <w:color w:val="000000"/>
+          <w:kern w:val="0"/>
+          <w:sz w:val="19"/>
+          <w:szCs w:val="19"/>
+          <w:lang w:val="en-US" w:bidi="ar-SA"/>
+        </w:rPr>
+        <w:t xml:space="preserve"> </w:t>
+      </w:r>
+      <w:r>
+        <w:rPr>
+          <w:rFonts w:ascii="Cascadia Mono" w:hAnsi="Cascadia Mono" w:cs="Cascadia Mono"/>
+          <w:color w:val="2B91AF"/>
+          <w:kern w:val="0"/>
+          <w:sz w:val="19"/>
+          <w:szCs w:val="19"/>
+          <w:lang w:val="en-US" w:bidi="ar-SA"/>
+        </w:rPr>
+        <w:t>CToken</w:t>
+      </w:r>
+      <w:r>
+        <w:rPr>
+          <w:rFonts w:ascii="Cascadia Mono" w:hAnsi="Cascadia Mono" w:cs="Cascadia Mono"/>
+          <w:color w:val="000000"/>
+          <w:kern w:val="0"/>
+          <w:sz w:val="19"/>
+          <w:szCs w:val="19"/>
+          <w:lang w:val="en-US" w:bidi="ar-SA"/>
+        </w:rPr>
+        <w:t xml:space="preserve"> {</w:t>
+      </w:r>
+    </w:p>
+    <w:p>
+      <w:pPr>
+        <w:suppressAutoHyphens w:val="0"/>
+        <w:autoSpaceDE w:val="0"/>
+        <w:autoSpaceDN w:val="0"/>
+        <w:adjustRightInd w:val="0"/>
+        <w:ind w:left="709"/>
+        <w:rPr>
+          <w:rFonts w:ascii="Cascadia Mono" w:hAnsi="Cascadia Mono" w:cs="Cascadia Mono"/>
+          <w:color w:val="000000"/>
+          <w:kern w:val="0"/>
+          <w:sz w:val="19"/>
+          <w:szCs w:val="19"/>
+          <w:lang w:val="en-US" w:bidi="ar-SA"/>
+        </w:rPr>
+      </w:pPr>
+      <w:r>
+        <w:rPr>
+          <w:rFonts w:ascii="Cascadia Mono" w:hAnsi="Cascadia Mono" w:cs="Cascadia Mono"/>
+          <w:color w:val="0000FF"/>
+          <w:kern w:val="0"/>
+          <w:sz w:val="19"/>
+          <w:szCs w:val="19"/>
+          <w:lang w:val="en-US" w:bidi="ar-SA"/>
+        </w:rPr>
+        <w:t>public</w:t>
+      </w:r>
+      <w:r>
+        <w:rPr>
+          <w:rFonts w:ascii="Cascadia Mono" w:hAnsi="Cascadia Mono" w:cs="Cascadia Mono"/>
+          <w:color w:val="000000"/>
+          <w:kern w:val="0"/>
+          <w:sz w:val="19"/>
+          <w:szCs w:val="19"/>
+          <w:lang w:val="en-US" w:bidi="ar-SA"/>
+        </w:rPr>
+        <w:t>:</w:t>
+      </w:r>
+    </w:p>
+    <w:p>
+      <w:pPr>
+        <w:suppressAutoHyphens w:val="0"/>
+        <w:autoSpaceDE w:val="0"/>
+        <w:autoSpaceDN w:val="0"/>
+        <w:adjustRightInd w:val="0"/>
+        <w:ind w:left="709"/>
+        <w:rPr>
+          <w:rFonts w:ascii="Cascadia Mono" w:hAnsi="Cascadia Mono" w:cs="Cascadia Mono"/>
+          <w:color w:val="000000"/>
+          <w:kern w:val="0"/>
+          <w:sz w:val="19"/>
+          <w:szCs w:val="19"/>
+          <w:lang w:val="en-US" w:bidi="ar-SA"/>
+        </w:rPr>
+      </w:pPr>
+      <w:r>
+        <w:rPr>
+          <w:rFonts w:ascii="Cascadia Mono" w:hAnsi="Cascadia Mono" w:cs="Cascadia Mono"/>
+          <w:color w:val="000000"/>
+          <w:kern w:val="0"/>
+          <w:sz w:val="19"/>
+          <w:szCs w:val="19"/>
+          <w:lang w:val="en-US" w:bidi="ar-SA"/>
+        </w:rPr>
+        <w:tab/>
+        <w:t>CKeywordToken(</w:t>
+      </w:r>
+      <w:r>
+        <w:rPr>
+          <w:rFonts w:ascii="Cascadia Mono" w:hAnsi="Cascadia Mono" w:cs="Cascadia Mono"/>
+          <w:color w:val="2B91AF"/>
+          <w:kern w:val="0"/>
+          <w:sz w:val="19"/>
+          <w:szCs w:val="19"/>
+          <w:lang w:val="en-US" w:bidi="ar-SA"/>
+        </w:rPr>
+        <w:t>KeyWords</w:t>
+      </w:r>
+      <w:r>
+        <w:rPr>
+          <w:rFonts w:ascii="Cascadia Mono" w:hAnsi="Cascadia Mono" w:cs="Cascadia Mono"/>
+          <w:color w:val="000000"/>
+          <w:kern w:val="0"/>
+          <w:sz w:val="19"/>
+          <w:szCs w:val="19"/>
+          <w:lang w:val="en-US" w:bidi="ar-SA"/>
+        </w:rPr>
+        <w:t xml:space="preserve"> </w:t>
+      </w:r>
+      <w:r>
+        <w:rPr>
+          <w:rFonts w:ascii="Cascadia Mono" w:hAnsi="Cascadia Mono" w:cs="Cascadia Mono"/>
+          <w:color w:val="808080"/>
+          <w:kern w:val="0"/>
+          <w:sz w:val="19"/>
+          <w:szCs w:val="19"/>
+          <w:lang w:val="en-US" w:bidi="ar-SA"/>
+        </w:rPr>
+        <w:t>name</w:t>
+      </w:r>
+      <w:r>
+        <w:rPr>
+          <w:rFonts w:ascii="Cascadia Mono" w:hAnsi="Cascadia Mono" w:cs="Cascadia Mono"/>
+          <w:color w:val="000000"/>
+          <w:kern w:val="0"/>
+          <w:sz w:val="19"/>
+          <w:szCs w:val="19"/>
+          <w:lang w:val="en-US" w:bidi="ar-SA"/>
+        </w:rPr>
+        <w:t>);</w:t>
+      </w:r>
+    </w:p>
+    <w:p>
+      <w:pPr>
+        <w:suppressAutoHyphens w:val="0"/>
+        <w:autoSpaceDE w:val="0"/>
+        <w:autoSpaceDN w:val="0"/>
+        <w:adjustRightInd w:val="0"/>
+        <w:ind w:left="709"/>
+        <w:rPr>
+          <w:rFonts w:ascii="Cascadia Mono" w:hAnsi="Cascadia Mono" w:cs="Cascadia Mono"/>
+          <w:color w:val="000000"/>
+          <w:kern w:val="0"/>
+          <w:sz w:val="19"/>
+          <w:szCs w:val="19"/>
+          <w:lang w:val="en-US" w:bidi="ar-SA"/>
+        </w:rPr>
+      </w:pPr>
+      <w:r>
+        <w:rPr>
+          <w:rFonts w:ascii="Cascadia Mono" w:hAnsi="Cascadia Mono" w:cs="Cascadia Mono"/>
+          <w:color w:val="000000"/>
+          <w:kern w:val="0"/>
+          <w:sz w:val="19"/>
+          <w:szCs w:val="19"/>
+          <w:lang w:val="en-US" w:bidi="ar-SA"/>
+        </w:rPr>
+        <w:tab/>
+        <w:t>std::</w:t>
+      </w:r>
+      <w:r>
+        <w:rPr>
+          <w:rFonts w:ascii="Cascadia Mono" w:hAnsi="Cascadia Mono" w:cs="Cascadia Mono"/>
+          <w:color w:val="2B91AF"/>
+          <w:kern w:val="0"/>
+          <w:sz w:val="19"/>
+          <w:szCs w:val="19"/>
+          <w:lang w:val="en-US" w:bidi="ar-SA"/>
+        </w:rPr>
+        <w:t>string</w:t>
+      </w:r>
+      <w:r>
+        <w:rPr>
+          <w:rFonts w:ascii="Cascadia Mono" w:hAnsi="Cascadia Mono" w:cs="Cascadia Mono"/>
+          <w:color w:val="000000"/>
+          <w:kern w:val="0"/>
+          <w:sz w:val="19"/>
+          <w:szCs w:val="19"/>
+          <w:lang w:val="en-US" w:bidi="ar-SA"/>
+        </w:rPr>
+        <w:t xml:space="preserve"> toString() </w:t>
+      </w:r>
+      <w:r>
+        <w:rPr>
+          <w:rFonts w:ascii="Cascadia Mono" w:hAnsi="Cascadia Mono" w:cs="Cascadia Mono"/>
+          <w:color w:val="0000FF"/>
+          <w:kern w:val="0"/>
+          <w:sz w:val="19"/>
+          <w:szCs w:val="19"/>
+          <w:lang w:val="en-US" w:bidi="ar-SA"/>
+        </w:rPr>
+        <w:t>override</w:t>
+      </w:r>
+      <w:r>
+        <w:rPr>
+          <w:rFonts w:ascii="Cascadia Mono" w:hAnsi="Cascadia Mono" w:cs="Cascadia Mono"/>
+          <w:color w:val="000000"/>
+          <w:kern w:val="0"/>
+          <w:sz w:val="19"/>
+          <w:szCs w:val="19"/>
+          <w:lang w:val="en-US" w:bidi="ar-SA"/>
+        </w:rPr>
+        <w:t>;</w:t>
+      </w:r>
+    </w:p>
+    <w:p>
+      <w:pPr>
+        <w:suppressAutoHyphens w:val="0"/>
+        <w:autoSpaceDE w:val="0"/>
+        <w:autoSpaceDN w:val="0"/>
+        <w:adjustRightInd w:val="0"/>
+        <w:ind w:left="709"/>
+        <w:rPr>
+          <w:rFonts w:ascii="Cascadia Mono" w:hAnsi="Cascadia Mono" w:cs="Cascadia Mono"/>
+          <w:color w:val="000000"/>
+          <w:kern w:val="0"/>
+          <w:sz w:val="19"/>
+          <w:szCs w:val="19"/>
+          <w:lang w:val="en-US" w:bidi="ar-SA"/>
+        </w:rPr>
+      </w:pPr>
+      <w:r>
+        <w:rPr>
+          <w:rFonts w:ascii="Cascadia Mono" w:hAnsi="Cascadia Mono" w:cs="Cascadia Mono"/>
+          <w:color w:val="0000FF"/>
+          <w:kern w:val="0"/>
+          <w:sz w:val="19"/>
+          <w:szCs w:val="19"/>
+          <w:lang w:val="en-US" w:bidi="ar-SA"/>
+        </w:rPr>
+        <w:t>private</w:t>
+      </w:r>
+      <w:r>
+        <w:rPr>
+          <w:rFonts w:ascii="Cascadia Mono" w:hAnsi="Cascadia Mono" w:cs="Cascadia Mono"/>
+          <w:color w:val="000000"/>
+          <w:kern w:val="0"/>
+          <w:sz w:val="19"/>
+          <w:szCs w:val="19"/>
+          <w:lang w:val="en-US" w:bidi="ar-SA"/>
+        </w:rPr>
+        <w:t>:</w:t>
+      </w:r>
+    </w:p>
+    <w:p>
+      <w:pPr>
+        <w:suppressAutoHyphens w:val="0"/>
+        <w:autoSpaceDE w:val="0"/>
+        <w:autoSpaceDN w:val="0"/>
+        <w:adjustRightInd w:val="0"/>
+        <w:ind w:left="709"/>
+        <w:rPr>
+          <w:rFonts w:ascii="Cascadia Mono" w:hAnsi="Cascadia Mono" w:cs="Cascadia Mono"/>
+          <w:color w:val="000000"/>
+          <w:kern w:val="0"/>
+          <w:sz w:val="19"/>
+          <w:szCs w:val="19"/>
+          <w:lang w:val="en-US" w:bidi="ar-SA"/>
+        </w:rPr>
+      </w:pPr>
+      <w:r>
+        <w:rPr>
+          <w:rFonts w:ascii="Cascadia Mono" w:hAnsi="Cascadia Mono" w:cs="Cascadia Mono"/>
+          <w:color w:val="000000"/>
+          <w:kern w:val="0"/>
+          <w:sz w:val="19"/>
+          <w:szCs w:val="19"/>
+          <w:lang w:val="en-US" w:bidi="ar-SA"/>
+        </w:rPr>
+        <w:tab/>
+      </w:r>
+      <w:r>
+        <w:rPr>
+          <w:rFonts w:ascii="Cascadia Mono" w:hAnsi="Cascadia Mono" w:cs="Cascadia Mono"/>
+          <w:color w:val="2B91AF"/>
+          <w:kern w:val="0"/>
+          <w:sz w:val="19"/>
+          <w:szCs w:val="19"/>
+          <w:lang w:val="en-US" w:bidi="ar-SA"/>
+        </w:rPr>
+        <w:t>KeyWords</w:t>
+      </w:r>
+      <w:r>
+        <w:rPr>
+          <w:rFonts w:ascii="Cascadia Mono" w:hAnsi="Cascadia Mono" w:cs="Cascadia Mono"/>
+          <w:color w:val="000000"/>
+          <w:kern w:val="0"/>
+          <w:sz w:val="19"/>
+          <w:szCs w:val="19"/>
+          <w:lang w:val="en-US" w:bidi="ar-SA"/>
+        </w:rPr>
+        <w:t xml:space="preserve"> name;</w:t>
+      </w:r>
+    </w:p>
+    <w:p>
+      <w:pPr>
+        <w:pStyle w:val="af7"/>
+        <w:ind w:left="709" w:firstLine="0"/>
+        <w:rPr>
+          <w:rFonts w:ascii="Cascadia Mono" w:hAnsi="Cascadia Mono" w:cs="Cascadia Mono"/>
+          <w:color w:val="000000"/>
+          <w:sz w:val="19"/>
+          <w:szCs w:val="19"/>
+          <w:lang w:val="en-US"/>
+        </w:rPr>
+      </w:pPr>
+      <w:r>
+        <w:rPr>
+          <w:rFonts w:ascii="Cascadia Mono" w:hAnsi="Cascadia Mono" w:cs="Cascadia Mono"/>
+          <w:color w:val="000000"/>
+          <w:sz w:val="19"/>
+          <w:szCs w:val="19"/>
+          <w:lang w:val="en-US"/>
+        </w:rPr>
+        <w:t>};</w:t>
+      </w:r>
+    </w:p>
+    <w:p>
+      <w:pPr>
+        <w:pStyle w:val="af7"/>
+        <w:ind w:left="709" w:firstLine="0"/>
+        <w:rPr>
+          <w:rFonts w:ascii="Cascadia Mono" w:hAnsi="Cascadia Mono" w:cs="Cascadia Mono"/>
+          <w:color w:val="000000"/>
+          <w:sz w:val="19"/>
+          <w:szCs w:val="19"/>
+          <w:lang w:val="en-US"/>
+        </w:rPr>
+      </w:pPr>
+    </w:p>
+    <w:p>
+      <w:pPr>
+        <w:suppressAutoHyphens w:val="0"/>
+        <w:autoSpaceDE w:val="0"/>
+        <w:autoSpaceDN w:val="0"/>
+        <w:adjustRightInd w:val="0"/>
+        <w:ind w:left="709"/>
+        <w:rPr>
+          <w:rFonts w:ascii="Cascadia Mono" w:hAnsi="Cascadia Mono" w:cs="Cascadia Mono"/>
+          <w:color w:val="000000"/>
+          <w:kern w:val="0"/>
+          <w:sz w:val="19"/>
+          <w:szCs w:val="19"/>
+          <w:lang w:val="en-US" w:bidi="ar-SA"/>
+        </w:rPr>
+      </w:pPr>
+      <w:r>
+        <w:rPr>
+          <w:rFonts w:ascii="Cascadia Mono" w:hAnsi="Cascadia Mono" w:cs="Cascadia Mono"/>
+          <w:color w:val="0000FF"/>
+          <w:kern w:val="0"/>
+          <w:sz w:val="19"/>
+          <w:szCs w:val="19"/>
+          <w:lang w:val="en-US" w:bidi="ar-SA"/>
+        </w:rPr>
+        <w:t>class</w:t>
+      </w:r>
+      <w:r>
+        <w:rPr>
+          <w:rFonts w:ascii="Cascadia Mono" w:hAnsi="Cascadia Mono" w:cs="Cascadia Mono"/>
+          <w:color w:val="000000"/>
+          <w:kern w:val="0"/>
+          <w:sz w:val="19"/>
+          <w:szCs w:val="19"/>
+          <w:lang w:val="en-US" w:bidi="ar-SA"/>
+        </w:rPr>
+        <w:t xml:space="preserve"> </w:t>
+      </w:r>
+      <w:r>
+        <w:rPr>
+          <w:rFonts w:ascii="Cascadia Mono" w:hAnsi="Cascadia Mono" w:cs="Cascadia Mono"/>
+          <w:color w:val="2B91AF"/>
+          <w:kern w:val="0"/>
+          <w:sz w:val="19"/>
+          <w:szCs w:val="19"/>
+          <w:lang w:val="en-US" w:bidi="ar-SA"/>
+        </w:rPr>
+        <w:t>CConstToken</w:t>
+      </w:r>
+      <w:r>
+        <w:rPr>
+          <w:rFonts w:ascii="Cascadia Mono" w:hAnsi="Cascadia Mono" w:cs="Cascadia Mono"/>
+          <w:color w:val="000000"/>
+          <w:kern w:val="0"/>
+          <w:sz w:val="19"/>
+          <w:szCs w:val="19"/>
+          <w:lang w:val="en-US" w:bidi="ar-SA"/>
+        </w:rPr>
+        <w:t xml:space="preserve"> : </w:t>
+      </w:r>
+      <w:r>
+        <w:rPr>
+          <w:rFonts w:ascii="Cascadia Mono" w:hAnsi="Cascadia Mono" w:cs="Cascadia Mono"/>
+          <w:color w:val="0000FF"/>
+          <w:kern w:val="0"/>
+          <w:sz w:val="19"/>
+          <w:szCs w:val="19"/>
+          <w:lang w:val="en-US" w:bidi="ar-SA"/>
+        </w:rPr>
+        <w:t>public</w:t>
+      </w:r>
+      <w:r>
+        <w:rPr>
+          <w:rFonts w:ascii="Cascadia Mono" w:hAnsi="Cascadia Mono" w:cs="Cascadia Mono"/>
+          <w:color w:val="000000"/>
+          <w:kern w:val="0"/>
+          <w:sz w:val="19"/>
+          <w:szCs w:val="19"/>
+          <w:lang w:val="en-US" w:bidi="ar-SA"/>
+        </w:rPr>
+        <w:t xml:space="preserve"> </w:t>
+      </w:r>
+      <w:r>
+        <w:rPr>
+          <w:rFonts w:ascii="Cascadia Mono" w:hAnsi="Cascadia Mono" w:cs="Cascadia Mono"/>
+          <w:color w:val="2B91AF"/>
+          <w:kern w:val="0"/>
+          <w:sz w:val="19"/>
+          <w:szCs w:val="19"/>
+          <w:lang w:val="en-US" w:bidi="ar-SA"/>
+        </w:rPr>
+        <w:t>CToken</w:t>
+      </w:r>
+      <w:r>
+        <w:rPr>
+          <w:rFonts w:ascii="Cascadia Mono" w:hAnsi="Cascadia Mono" w:cs="Cascadia Mono"/>
+          <w:color w:val="000000"/>
+          <w:kern w:val="0"/>
+          <w:sz w:val="19"/>
+          <w:szCs w:val="19"/>
+          <w:lang w:val="en-US" w:bidi="ar-SA"/>
+        </w:rPr>
+        <w:t xml:space="preserve"> {</w:t>
+      </w:r>
+    </w:p>
+    <w:p>
+      <w:pPr>
+        <w:suppressAutoHyphens w:val="0"/>
+        <w:autoSpaceDE w:val="0"/>
+        <w:autoSpaceDN w:val="0"/>
+        <w:adjustRightInd w:val="0"/>
+        <w:ind w:left="709"/>
+        <w:rPr>
+          <w:rFonts w:ascii="Cascadia Mono" w:hAnsi="Cascadia Mono" w:cs="Cascadia Mono"/>
+          <w:color w:val="000000"/>
+          <w:kern w:val="0"/>
+          <w:sz w:val="19"/>
+          <w:szCs w:val="19"/>
+          <w:lang w:val="en-US" w:bidi="ar-SA"/>
+        </w:rPr>
+      </w:pPr>
+      <w:r>
+        <w:rPr>
+          <w:rFonts w:ascii="Cascadia Mono" w:hAnsi="Cascadia Mono" w:cs="Cascadia Mono"/>
+          <w:color w:val="0000FF"/>
+          <w:kern w:val="0"/>
+          <w:sz w:val="19"/>
+          <w:szCs w:val="19"/>
+          <w:lang w:val="en-US" w:bidi="ar-SA"/>
+        </w:rPr>
+        <w:t>public</w:t>
+      </w:r>
+      <w:r>
+        <w:rPr>
+          <w:rFonts w:ascii="Cascadia Mono" w:hAnsi="Cascadia Mono" w:cs="Cascadia Mono"/>
+          <w:color w:val="000000"/>
+          <w:kern w:val="0"/>
+          <w:sz w:val="19"/>
+          <w:szCs w:val="19"/>
+          <w:lang w:val="en-US" w:bidi="ar-SA"/>
+        </w:rPr>
+        <w:t>:</w:t>
+      </w:r>
+    </w:p>
+    <w:p>
+      <w:pPr>
+        <w:suppressAutoHyphens w:val="0"/>
+        <w:autoSpaceDE w:val="0"/>
+        <w:autoSpaceDN w:val="0"/>
+        <w:adjustRightInd w:val="0"/>
+        <w:ind w:left="709"/>
+        <w:rPr>
+          <w:rFonts w:ascii="Cascadia Mono" w:hAnsi="Cascadia Mono" w:cs="Cascadia Mono"/>
+          <w:color w:val="000000"/>
+          <w:kern w:val="0"/>
+          <w:sz w:val="19"/>
+          <w:szCs w:val="19"/>
+          <w:lang w:val="en-US" w:bidi="ar-SA"/>
+        </w:rPr>
+      </w:pPr>
+      <w:r>
+        <w:rPr>
+          <w:rFonts w:ascii="Cascadia Mono" w:hAnsi="Cascadia Mono" w:cs="Cascadia Mono"/>
+          <w:color w:val="000000"/>
+          <w:kern w:val="0"/>
+          <w:sz w:val="19"/>
+          <w:szCs w:val="19"/>
+          <w:lang w:val="en-US" w:bidi="ar-SA"/>
+        </w:rPr>
+        <w:tab/>
+        <w:t>CConstToken(</w:t>
+      </w:r>
+      <w:r>
+        <w:rPr>
+          <w:rFonts w:ascii="Cascadia Mono" w:hAnsi="Cascadia Mono" w:cs="Cascadia Mono"/>
+          <w:color w:val="2B91AF"/>
+          <w:kern w:val="0"/>
+          <w:sz w:val="19"/>
+          <w:szCs w:val="19"/>
+          <w:lang w:val="en-US" w:bidi="ar-SA"/>
+        </w:rPr>
+        <w:t>CVariant</w:t>
+      </w:r>
+      <w:r>
+        <w:rPr>
+          <w:rFonts w:ascii="Cascadia Mono" w:hAnsi="Cascadia Mono" w:cs="Cascadia Mono"/>
+          <w:color w:val="000000"/>
+          <w:kern w:val="0"/>
+          <w:sz w:val="19"/>
+          <w:szCs w:val="19"/>
+          <w:lang w:val="en-US" w:bidi="ar-SA"/>
+        </w:rPr>
+        <w:t xml:space="preserve">* </w:t>
+      </w:r>
+      <w:r>
+        <w:rPr>
+          <w:rFonts w:ascii="Cascadia Mono" w:hAnsi="Cascadia Mono" w:cs="Cascadia Mono"/>
+          <w:color w:val="808080"/>
+          <w:kern w:val="0"/>
+          <w:sz w:val="19"/>
+          <w:szCs w:val="19"/>
+          <w:lang w:val="en-US" w:bidi="ar-SA"/>
+        </w:rPr>
+        <w:t>value</w:t>
+      </w:r>
+      <w:r>
+        <w:rPr>
+          <w:rFonts w:ascii="Cascadia Mono" w:hAnsi="Cascadia Mono" w:cs="Cascadia Mono"/>
+          <w:color w:val="000000"/>
+          <w:kern w:val="0"/>
+          <w:sz w:val="19"/>
+          <w:szCs w:val="19"/>
+          <w:lang w:val="en-US" w:bidi="ar-SA"/>
+        </w:rPr>
+        <w:t>);</w:t>
+      </w:r>
+    </w:p>
+    <w:p>
+      <w:pPr>
+        <w:suppressAutoHyphens w:val="0"/>
+        <w:autoSpaceDE w:val="0"/>
+        <w:autoSpaceDN w:val="0"/>
+        <w:adjustRightInd w:val="0"/>
+        <w:ind w:left="709"/>
+        <w:rPr>
+          <w:rFonts w:ascii="Cascadia Mono" w:hAnsi="Cascadia Mono" w:cs="Cascadia Mono"/>
+          <w:color w:val="000000"/>
+          <w:kern w:val="0"/>
+          <w:sz w:val="19"/>
+          <w:szCs w:val="19"/>
+          <w:lang w:val="en-US" w:bidi="ar-SA"/>
+        </w:rPr>
+      </w:pPr>
+      <w:r>
+        <w:rPr>
+          <w:rFonts w:ascii="Cascadia Mono" w:hAnsi="Cascadia Mono" w:cs="Cascadia Mono"/>
+          <w:color w:val="000000"/>
+          <w:kern w:val="0"/>
+          <w:sz w:val="19"/>
+          <w:szCs w:val="19"/>
+          <w:lang w:val="en-US" w:bidi="ar-SA"/>
+        </w:rPr>
+        <w:tab/>
+        <w:t>std::</w:t>
+      </w:r>
+      <w:r>
+        <w:rPr>
+          <w:rFonts w:ascii="Cascadia Mono" w:hAnsi="Cascadia Mono" w:cs="Cascadia Mono"/>
+          <w:color w:val="2B91AF"/>
+          <w:kern w:val="0"/>
+          <w:sz w:val="19"/>
+          <w:szCs w:val="19"/>
+          <w:lang w:val="en-US" w:bidi="ar-SA"/>
+        </w:rPr>
+        <w:t>string</w:t>
+      </w:r>
+      <w:r>
+        <w:rPr>
+          <w:rFonts w:ascii="Cascadia Mono" w:hAnsi="Cascadia Mono" w:cs="Cascadia Mono"/>
+          <w:color w:val="000000"/>
+          <w:kern w:val="0"/>
+          <w:sz w:val="19"/>
+          <w:szCs w:val="19"/>
+          <w:lang w:val="en-US" w:bidi="ar-SA"/>
+        </w:rPr>
+        <w:t xml:space="preserve"> toString() </w:t>
+      </w:r>
+      <w:r>
+        <w:rPr>
+          <w:rFonts w:ascii="Cascadia Mono" w:hAnsi="Cascadia Mono" w:cs="Cascadia Mono"/>
+          <w:color w:val="0000FF"/>
+          <w:kern w:val="0"/>
+          <w:sz w:val="19"/>
+          <w:szCs w:val="19"/>
+          <w:lang w:val="en-US" w:bidi="ar-SA"/>
+        </w:rPr>
+        <w:t>override</w:t>
+      </w:r>
+      <w:r>
+        <w:rPr>
+          <w:rFonts w:ascii="Cascadia Mono" w:hAnsi="Cascadia Mono" w:cs="Cascadia Mono"/>
+          <w:color w:val="000000"/>
+          <w:kern w:val="0"/>
+          <w:sz w:val="19"/>
+          <w:szCs w:val="19"/>
+          <w:lang w:val="en-US" w:bidi="ar-SA"/>
+        </w:rPr>
+        <w:t>;</w:t>
+      </w:r>
+    </w:p>
+    <w:p>
+      <w:pPr>
+        <w:suppressAutoHyphens w:val="0"/>
+        <w:autoSpaceDE w:val="0"/>
+        <w:autoSpaceDN w:val="0"/>
+        <w:adjustRightInd w:val="0"/>
+        <w:ind w:left="709"/>
+        <w:rPr>
+          <w:rFonts w:ascii="Cascadia Mono" w:hAnsi="Cascadia Mono" w:cs="Cascadia Mono"/>
+          <w:color w:val="000000"/>
+          <w:kern w:val="0"/>
+          <w:sz w:val="19"/>
+          <w:szCs w:val="19"/>
+          <w:lang w:val="en-US" w:bidi="ar-SA"/>
+        </w:rPr>
+      </w:pPr>
+      <w:r>
+        <w:rPr>
+          <w:rFonts w:ascii="Cascadia Mono" w:hAnsi="Cascadia Mono" w:cs="Cascadia Mono"/>
+          <w:color w:val="0000FF"/>
+          <w:kern w:val="0"/>
+          <w:sz w:val="19"/>
+          <w:szCs w:val="19"/>
+          <w:lang w:val="en-US" w:bidi="ar-SA"/>
+        </w:rPr>
+        <w:t>private</w:t>
+      </w:r>
+      <w:r>
+        <w:rPr>
+          <w:rFonts w:ascii="Cascadia Mono" w:hAnsi="Cascadia Mono" w:cs="Cascadia Mono"/>
+          <w:color w:val="000000"/>
+          <w:kern w:val="0"/>
+          <w:sz w:val="19"/>
+          <w:szCs w:val="19"/>
+          <w:lang w:val="en-US" w:bidi="ar-SA"/>
+        </w:rPr>
+        <w:t>:</w:t>
+      </w:r>
+    </w:p>
+    <w:p>
+      <w:pPr>
+        <w:suppressAutoHyphens w:val="0"/>
+        <w:autoSpaceDE w:val="0"/>
+        <w:autoSpaceDN w:val="0"/>
+        <w:adjustRightInd w:val="0"/>
+        <w:ind w:left="709"/>
+        <w:rPr>
+          <w:rFonts w:ascii="Cascadia Mono" w:hAnsi="Cascadia Mono" w:cs="Cascadia Mono"/>
+          <w:color w:val="000000"/>
+          <w:kern w:val="0"/>
+          <w:sz w:val="19"/>
+          <w:szCs w:val="19"/>
+          <w:lang w:val="en-US" w:bidi="ar-SA"/>
+        </w:rPr>
+      </w:pPr>
+      <w:r>
+        <w:rPr>
+          <w:rFonts w:ascii="Cascadia Mono" w:hAnsi="Cascadia Mono" w:cs="Cascadia Mono"/>
+          <w:color w:val="000000"/>
+          <w:kern w:val="0"/>
+          <w:sz w:val="19"/>
+          <w:szCs w:val="19"/>
+          <w:lang w:val="en-US" w:bidi="ar-SA"/>
+        </w:rPr>
+        <w:tab/>
+        <w:t>std::</w:t>
+      </w:r>
+      <w:r>
+        <w:rPr>
+          <w:rFonts w:ascii="Cascadia Mono" w:hAnsi="Cascadia Mono" w:cs="Cascadia Mono"/>
+          <w:color w:val="2B91AF"/>
+          <w:kern w:val="0"/>
+          <w:sz w:val="19"/>
+          <w:szCs w:val="19"/>
+          <w:lang w:val="en-US" w:bidi="ar-SA"/>
+        </w:rPr>
+        <w:t>unique_ptr</w:t>
+      </w:r>
+      <w:r>
+        <w:rPr>
+          <w:rFonts w:ascii="Cascadia Mono" w:hAnsi="Cascadia Mono" w:cs="Cascadia Mono"/>
+          <w:color w:val="000000"/>
+          <w:kern w:val="0"/>
+          <w:sz w:val="19"/>
+          <w:szCs w:val="19"/>
+          <w:lang w:val="en-US" w:bidi="ar-SA"/>
+        </w:rPr>
+        <w:t>&lt;</w:t>
+      </w:r>
+      <w:r>
+        <w:rPr>
+          <w:rFonts w:ascii="Cascadia Mono" w:hAnsi="Cascadia Mono" w:cs="Cascadia Mono"/>
+          <w:color w:val="2B91AF"/>
+          <w:kern w:val="0"/>
+          <w:sz w:val="19"/>
+          <w:szCs w:val="19"/>
+          <w:lang w:val="en-US" w:bidi="ar-SA"/>
+        </w:rPr>
+        <w:t>CVariant</w:t>
+      </w:r>
+      <w:r>
+        <w:rPr>
+          <w:rFonts w:ascii="Cascadia Mono" w:hAnsi="Cascadia Mono" w:cs="Cascadia Mono"/>
+          <w:color w:val="000000"/>
+          <w:kern w:val="0"/>
+          <w:sz w:val="19"/>
+          <w:szCs w:val="19"/>
+          <w:lang w:val="en-US" w:bidi="ar-SA"/>
+        </w:rPr>
+        <w:t>&gt; value;</w:t>
+      </w:r>
+    </w:p>
+    <w:p>
+      <w:pPr>
+        <w:pStyle w:val="af7"/>
+      </w:pPr>
+      <w:r>
+        <w:rPr>
+          <w:rFonts w:ascii="Cascadia Mono" w:hAnsi="Cascadia Mono" w:cs="Cascadia Mono"/>
+          <w:color w:val="000000"/>
+          <w:sz w:val="19"/>
+          <w:szCs w:val="19"/>
+        </w:rPr>
+        <w:t>};</w:t>
+      </w:r>
+    </w:p>
+    <w:p>
+      <w:pPr>
+        <w:pStyle w:val="af7"/>
+      </w:pPr>
+      <w:r>
+        <w:br w:type="page"/>
+      </w:r>
+      <w:r>
+        <w:lastRenderedPageBreak/>
+        <w:t xml:space="preserve">Класс </w:t>
+      </w:r>
+      <w:r>
+        <w:rPr>
+          <w:lang w:val="en-US"/>
+        </w:rPr>
+        <w:t>CConstToken</w:t>
+      </w:r>
+      <w:r>
+        <w:t xml:space="preserve"> </w:t>
+      </w:r>
+      <w:r>
+        <w:t xml:space="preserve">содержит в себе поле типа </w:t>
+      </w:r>
+      <w:r>
+        <w:rPr>
+          <w:lang w:val="en-US"/>
+        </w:rPr>
+        <w:t>CVariant</w:t>
+      </w:r>
+      <w:r>
+        <w:t xml:space="preserve"> </w:t>
+      </w:r>
+      <w:r>
+        <w:t>–</w:t>
+      </w:r>
+      <w:r>
+        <w:t xml:space="preserve"> </w:t>
+      </w:r>
+      <w:r>
+        <w:t>это класс, который описывает какого типа константа (</w:t>
+      </w:r>
+      <w:r>
+        <w:rPr>
+          <w:lang w:val="en-US"/>
+        </w:rPr>
+        <w:t>integer</w:t>
+      </w:r>
+      <w:r>
+        <w:t xml:space="preserve">, </w:t>
+      </w:r>
+      <w:r>
+        <w:rPr>
+          <w:lang w:val="en-US"/>
+        </w:rPr>
+        <w:t>real</w:t>
+      </w:r>
+      <w:r>
+        <w:t xml:space="preserve">, </w:t>
+      </w:r>
+      <w:r>
+        <w:rPr>
+          <w:lang w:val="en-US"/>
+        </w:rPr>
+        <w:t>string</w:t>
+      </w:r>
+      <w:r>
+        <w:t xml:space="preserve">, </w:t>
+      </w:r>
+      <w:r>
+        <w:rPr>
+          <w:lang w:val="en-US"/>
+        </w:rPr>
+        <w:t>boolean</w:t>
+      </w:r>
+      <w:r>
+        <w:t>)</w:t>
+      </w:r>
+      <w:r>
+        <w:t>.</w:t>
+      </w:r>
+    </w:p>
+    <w:p>
+      <w:pPr>
+        <w:pStyle w:val="af7"/>
+      </w:pPr>
+      <w:r>
+        <w:t>//</w:t>
+      </w:r>
+      <w:r>
+        <w:t xml:space="preserve">Надо наверно описать тут еще </w:t>
+      </w:r>
+      <w:r>
+        <w:rPr>
+          <w:lang w:val="en-US"/>
+        </w:rPr>
+        <w:t>keywords</w:t>
+      </w:r>
+      <w:r>
+        <w:t xml:space="preserve"> </w:t>
+      </w:r>
+      <w:r>
+        <w:t>и проче</w:t>
+      </w:r>
+      <w:r>
+        <w:t>е</w:t>
+      </w:r>
+      <w:r>
+        <w:br w:type="page"/>
       </w:r>
     </w:p>
     <w:p>
@@ -4165,9 +7390,6 @@
           <w:lang w:eastAsia="en-US" w:bidi="ar-SA"/>
         </w:rPr>
       </w:pPr>
-      <w:r>
-        <w:br w:type="page"/>
-      </w:r>
     </w:p>
     <w:p>
       <w:pPr>
@@ -4175,7 +7397,6 @@
       </w:pPr>
       <w:bookmarkStart w:id="20" w:name="_Toc97220115"/>
       <w:r>
-        <w:lastRenderedPageBreak/>
         <w:t>6 Синтаксический анализатор</w:t>
       </w:r>
       <w:bookmarkEnd w:id="20"/>
@@ -4501,6 +7722,119 @@
     </w:lvl>
   </w:abstractNum>
   <w:abstractNum w:abstractNumId="2" w15:restartNumberingAfterBreak="0">
+    <w:nsid w:val="1960327F"/>
+    <w:multiLevelType w:val="hybridMultilevel"/>
+    <w:tmpl w:val="FE50E24C"/>
+    <w:lvl w:ilvl="0" w:tplc="04190001">
+      <w:start w:val="1"/>
+      <w:numFmt w:val="bullet"/>
+      <w:lvlText w:val=""/>
+      <w:lvlJc w:val="left"/>
+      <w:pPr>
+        <w:ind w:left="3600" w:hanging="360"/>
+      </w:pPr>
+      <w:rPr>
+        <w:rFonts w:ascii="Symbol" w:hAnsi="Symbol" w:hint="default"/>
+      </w:rPr>
+    </w:lvl>
+    <w:lvl w:ilvl="1" w:tplc="04190003" w:tentative="1">
+      <w:start w:val="1"/>
+      <w:numFmt w:val="bullet"/>
+      <w:lvlText w:val="o"/>
+      <w:lvlJc w:val="left"/>
+      <w:pPr>
+        <w:ind w:left="4320" w:hanging="360"/>
+      </w:pPr>
+      <w:rPr>
+        <w:rFonts w:ascii="Courier New" w:hAnsi="Courier New" w:cs="Courier New" w:hint="default"/>
+      </w:rPr>
+    </w:lvl>
+    <w:lvl w:ilvl="2" w:tplc="04190005" w:tentative="1">
+      <w:start w:val="1"/>
+      <w:numFmt w:val="bullet"/>
+      <w:lvlText w:val=""/>
+      <w:lvlJc w:val="left"/>
+      <w:pPr>
+        <w:ind w:left="5040" w:hanging="360"/>
+      </w:pPr>
+      <w:rPr>
+        <w:rFonts w:ascii="Wingdings" w:hAnsi="Wingdings" w:hint="default"/>
+      </w:rPr>
+    </w:lvl>
+    <w:lvl w:ilvl="3" w:tplc="04190001" w:tentative="1">
+      <w:start w:val="1"/>
+      <w:numFmt w:val="bullet"/>
+      <w:lvlText w:val=""/>
+      <w:lvlJc w:val="left"/>
+      <w:pPr>
+        <w:ind w:left="5760" w:hanging="360"/>
+      </w:pPr>
+      <w:rPr>
+        <w:rFonts w:ascii="Symbol" w:hAnsi="Symbol" w:hint="default"/>
+      </w:rPr>
+    </w:lvl>
+    <w:lvl w:ilvl="4" w:tplc="04190003" w:tentative="1">
+      <w:start w:val="1"/>
+      <w:numFmt w:val="bullet"/>
+      <w:lvlText w:val="o"/>
+      <w:lvlJc w:val="left"/>
+      <w:pPr>
+        <w:ind w:left="6480" w:hanging="360"/>
+      </w:pPr>
+      <w:rPr>
+        <w:rFonts w:ascii="Courier New" w:hAnsi="Courier New" w:cs="Courier New" w:hint="default"/>
+      </w:rPr>
+    </w:lvl>
+    <w:lvl w:ilvl="5" w:tplc="04190005" w:tentative="1">
+      <w:start w:val="1"/>
+      <w:numFmt w:val="bullet"/>
+      <w:lvlText w:val=""/>
+      <w:lvlJc w:val="left"/>
+      <w:pPr>
+        <w:ind w:left="7200" w:hanging="360"/>
+      </w:pPr>
+      <w:rPr>
+        <w:rFonts w:ascii="Wingdings" w:hAnsi="Wingdings" w:hint="default"/>
+      </w:rPr>
+    </w:lvl>
+    <w:lvl w:ilvl="6" w:tplc="04190001" w:tentative="1">
+      <w:start w:val="1"/>
+      <w:numFmt w:val="bullet"/>
+      <w:lvlText w:val=""/>
+      <w:lvlJc w:val="left"/>
+      <w:pPr>
+        <w:ind w:left="7920" w:hanging="360"/>
+      </w:pPr>
+      <w:rPr>
+        <w:rFonts w:ascii="Symbol" w:hAnsi="Symbol" w:hint="default"/>
+      </w:rPr>
+    </w:lvl>
+    <w:lvl w:ilvl="7" w:tplc="04190003" w:tentative="1">
+      <w:start w:val="1"/>
+      <w:numFmt w:val="bullet"/>
+      <w:lvlText w:val="o"/>
+      <w:lvlJc w:val="left"/>
+      <w:pPr>
+        <w:ind w:left="8640" w:hanging="360"/>
+      </w:pPr>
+      <w:rPr>
+        <w:rFonts w:ascii="Courier New" w:hAnsi="Courier New" w:cs="Courier New" w:hint="default"/>
+      </w:rPr>
+    </w:lvl>
+    <w:lvl w:ilvl="8" w:tplc="04190005" w:tentative="1">
+      <w:start w:val="1"/>
+      <w:numFmt w:val="bullet"/>
+      <w:lvlText w:val=""/>
+      <w:lvlJc w:val="left"/>
+      <w:pPr>
+        <w:ind w:left="9360" w:hanging="360"/>
+      </w:pPr>
+      <w:rPr>
+        <w:rFonts w:ascii="Wingdings" w:hAnsi="Wingdings" w:hint="default"/>
+      </w:rPr>
+    </w:lvl>
+  </w:abstractNum>
+  <w:abstractNum w:abstractNumId="3" w15:restartNumberingAfterBreak="0">
     <w:nsid w:val="1B107408"/>
     <w:multiLevelType w:val="hybridMultilevel"/>
     <w:tmpl w:val="2FF8C2B0"/>
@@ -4589,7 +7923,7 @@
       </w:pPr>
     </w:lvl>
   </w:abstractNum>
-  <w:abstractNum w:abstractNumId="3" w15:restartNumberingAfterBreak="0">
+  <w:abstractNum w:abstractNumId="4" w15:restartNumberingAfterBreak="0">
     <w:nsid w:val="20C01CD8"/>
     <w:multiLevelType w:val="hybridMultilevel"/>
     <w:tmpl w:val="C262A2D2"/>
@@ -4703,7 +8037,7 @@
       </w:rPr>
     </w:lvl>
   </w:abstractNum>
-  <w:abstractNum w:abstractNumId="4" w15:restartNumberingAfterBreak="0">
+  <w:abstractNum w:abstractNumId="5" w15:restartNumberingAfterBreak="0">
     <w:nsid w:val="22013029"/>
     <w:multiLevelType w:val="hybridMultilevel"/>
     <w:tmpl w:val="A43E8C9C"/>
@@ -4789,7 +8123,7 @@
       </w:pPr>
     </w:lvl>
   </w:abstractNum>
-  <w:abstractNum w:abstractNumId="5" w15:restartNumberingAfterBreak="0">
+  <w:abstractNum w:abstractNumId="6" w15:restartNumberingAfterBreak="0">
     <w:nsid w:val="220D12D0"/>
     <w:multiLevelType w:val="hybridMultilevel"/>
     <w:tmpl w:val="F41094E8"/>
@@ -4875,7 +8209,7 @@
       </w:pPr>
     </w:lvl>
   </w:abstractNum>
-  <w:abstractNum w:abstractNumId="6" w15:restartNumberingAfterBreak="0">
+  <w:abstractNum w:abstractNumId="7" w15:restartNumberingAfterBreak="0">
     <w:nsid w:val="225B24B2"/>
     <w:multiLevelType w:val="hybridMultilevel"/>
     <w:tmpl w:val="D5560324"/>
@@ -4961,7 +8295,7 @@
       </w:pPr>
     </w:lvl>
   </w:abstractNum>
-  <w:abstractNum w:abstractNumId="7" w15:restartNumberingAfterBreak="0">
+  <w:abstractNum w:abstractNumId="8" w15:restartNumberingAfterBreak="0">
     <w:nsid w:val="254B7500"/>
     <w:multiLevelType w:val="multilevel"/>
     <w:tmpl w:val="0419001D"/>
@@ -5048,7 +8382,7 @@
       </w:pPr>
     </w:lvl>
   </w:abstractNum>
-  <w:abstractNum w:abstractNumId="8" w15:restartNumberingAfterBreak="0">
+  <w:abstractNum w:abstractNumId="9" w15:restartNumberingAfterBreak="0">
     <w:nsid w:val="27B1639B"/>
     <w:multiLevelType w:val="hybridMultilevel"/>
     <w:tmpl w:val="0B669F5E"/>
@@ -5134,7 +8468,93 @@
       </w:pPr>
     </w:lvl>
   </w:abstractNum>
-  <w:abstractNum w:abstractNumId="9" w15:restartNumberingAfterBreak="0">
+  <w:abstractNum w:abstractNumId="10" w15:restartNumberingAfterBreak="0">
+    <w:nsid w:val="2A037A1E"/>
+    <w:multiLevelType w:val="hybridMultilevel"/>
+    <w:tmpl w:val="42AAC022"/>
+    <w:lvl w:ilvl="0" w:tplc="0419000F">
+      <w:start w:val="1"/>
+      <w:numFmt w:val="decimal"/>
+      <w:lvlText w:val="%1."/>
+      <w:lvlJc w:val="left"/>
+      <w:pPr>
+        <w:ind w:left="1069" w:hanging="360"/>
+      </w:pPr>
+    </w:lvl>
+    <w:lvl w:ilvl="1" w:tplc="04190019" w:tentative="1">
+      <w:start w:val="1"/>
+      <w:numFmt w:val="lowerLetter"/>
+      <w:lvlText w:val="%2."/>
+      <w:lvlJc w:val="left"/>
+      <w:pPr>
+        <w:ind w:left="1789" w:hanging="360"/>
+      </w:pPr>
+    </w:lvl>
+    <w:lvl w:ilvl="2" w:tplc="0419001B" w:tentative="1">
+      <w:start w:val="1"/>
+      <w:numFmt w:val="lowerRoman"/>
+      <w:lvlText w:val="%3."/>
+      <w:lvlJc w:val="right"/>
+      <w:pPr>
+        <w:ind w:left="2509" w:hanging="180"/>
+      </w:pPr>
+    </w:lvl>
+    <w:lvl w:ilvl="3" w:tplc="0419000F" w:tentative="1">
+      <w:start w:val="1"/>
+      <w:numFmt w:val="decimal"/>
+      <w:lvlText w:val="%4."/>
+      <w:lvlJc w:val="left"/>
+      <w:pPr>
+        <w:ind w:left="3229" w:hanging="360"/>
+      </w:pPr>
+    </w:lvl>
+    <w:lvl w:ilvl="4" w:tplc="04190019" w:tentative="1">
+      <w:start w:val="1"/>
+      <w:numFmt w:val="lowerLetter"/>
+      <w:lvlText w:val="%5."/>
+      <w:lvlJc w:val="left"/>
+      <w:pPr>
+        <w:ind w:left="3949" w:hanging="360"/>
+      </w:pPr>
+    </w:lvl>
+    <w:lvl w:ilvl="5" w:tplc="0419001B" w:tentative="1">
+      <w:start w:val="1"/>
+      <w:numFmt w:val="lowerRoman"/>
+      <w:lvlText w:val="%6."/>
+      <w:lvlJc w:val="right"/>
+      <w:pPr>
+        <w:ind w:left="4669" w:hanging="180"/>
+      </w:pPr>
+    </w:lvl>
+    <w:lvl w:ilvl="6" w:tplc="0419000F" w:tentative="1">
+      <w:start w:val="1"/>
+      <w:numFmt w:val="decimal"/>
+      <w:lvlText w:val="%7."/>
+      <w:lvlJc w:val="left"/>
+      <w:pPr>
+        <w:ind w:left="5389" w:hanging="360"/>
+      </w:pPr>
+    </w:lvl>
+    <w:lvl w:ilvl="7" w:tplc="04190019" w:tentative="1">
+      <w:start w:val="1"/>
+      <w:numFmt w:val="lowerLetter"/>
+      <w:lvlText w:val="%8."/>
+      <w:lvlJc w:val="left"/>
+      <w:pPr>
+        <w:ind w:left="6109" w:hanging="360"/>
+      </w:pPr>
+    </w:lvl>
+    <w:lvl w:ilvl="8" w:tplc="0419001B" w:tentative="1">
+      <w:start w:val="1"/>
+      <w:numFmt w:val="lowerRoman"/>
+      <w:lvlText w:val="%9."/>
+      <w:lvlJc w:val="right"/>
+      <w:pPr>
+        <w:ind w:left="6829" w:hanging="180"/>
+      </w:pPr>
+    </w:lvl>
+  </w:abstractNum>
+  <w:abstractNum w:abstractNumId="11" w15:restartNumberingAfterBreak="0">
     <w:nsid w:val="2C4B675D"/>
     <w:multiLevelType w:val="hybridMultilevel"/>
     <w:tmpl w:val="7E1A1EC4"/>
@@ -5269,7 +8689,7 @@
       </w:pPr>
     </w:lvl>
   </w:abstractNum>
-  <w:abstractNum w:abstractNumId="10" w15:restartNumberingAfterBreak="0">
+  <w:abstractNum w:abstractNumId="12" w15:restartNumberingAfterBreak="0">
     <w:nsid w:val="32423F77"/>
     <w:multiLevelType w:val="hybridMultilevel"/>
     <w:tmpl w:val="5DEA47FE"/>
@@ -5355,7 +8775,7 @@
       </w:pPr>
     </w:lvl>
   </w:abstractNum>
-  <w:abstractNum w:abstractNumId="11" w15:restartNumberingAfterBreak="0">
+  <w:abstractNum w:abstractNumId="13" w15:restartNumberingAfterBreak="0">
     <w:nsid w:val="395775A8"/>
     <w:multiLevelType w:val="hybridMultilevel"/>
     <w:tmpl w:val="58A883E8"/>
@@ -5468,7 +8888,7 @@
       </w:pPr>
     </w:lvl>
   </w:abstractNum>
-  <w:abstractNum w:abstractNumId="12" w15:restartNumberingAfterBreak="0">
+  <w:abstractNum w:abstractNumId="14" w15:restartNumberingAfterBreak="0">
     <w:nsid w:val="3BE576AF"/>
     <w:multiLevelType w:val="hybridMultilevel"/>
     <w:tmpl w:val="EAE29BA6"/>
@@ -5554,7 +8974,7 @@
       </w:pPr>
     </w:lvl>
   </w:abstractNum>
-  <w:abstractNum w:abstractNumId="13" w15:restartNumberingAfterBreak="0">
+  <w:abstractNum w:abstractNumId="15" w15:restartNumberingAfterBreak="0">
     <w:nsid w:val="3F9160C0"/>
     <w:multiLevelType w:val="hybridMultilevel"/>
     <w:tmpl w:val="D3FA9606"/>
@@ -5669,7 +9089,7 @@
       </w:rPr>
     </w:lvl>
   </w:abstractNum>
-  <w:abstractNum w:abstractNumId="14" w15:restartNumberingAfterBreak="0">
+  <w:abstractNum w:abstractNumId="16" w15:restartNumberingAfterBreak="0">
     <w:nsid w:val="43E72AEE"/>
     <w:multiLevelType w:val="hybridMultilevel"/>
     <w:tmpl w:val="2B3852D4"/>
@@ -5783,7 +9203,7 @@
       </w:rPr>
     </w:lvl>
   </w:abstractNum>
-  <w:abstractNum w:abstractNumId="15" w15:restartNumberingAfterBreak="0">
+  <w:abstractNum w:abstractNumId="17" w15:restartNumberingAfterBreak="0">
     <w:nsid w:val="440F23C3"/>
     <w:multiLevelType w:val="hybridMultilevel"/>
     <w:tmpl w:val="B3704494"/>
@@ -5872,7 +9292,7 @@
       </w:pPr>
     </w:lvl>
   </w:abstractNum>
-  <w:abstractNum w:abstractNumId="16" w15:restartNumberingAfterBreak="0">
+  <w:abstractNum w:abstractNumId="18" w15:restartNumberingAfterBreak="0">
     <w:nsid w:val="453D062F"/>
     <w:multiLevelType w:val="hybridMultilevel"/>
     <w:tmpl w:val="A45CF914"/>
@@ -5962,7 +9382,7 @@
       </w:pPr>
     </w:lvl>
   </w:abstractNum>
-  <w:abstractNum w:abstractNumId="17" w15:restartNumberingAfterBreak="0">
+  <w:abstractNum w:abstractNumId="19" w15:restartNumberingAfterBreak="0">
     <w:nsid w:val="4549512E"/>
     <w:multiLevelType w:val="hybridMultilevel"/>
     <w:tmpl w:val="B3704494"/>
@@ -6051,7 +9471,7 @@
       </w:pPr>
     </w:lvl>
   </w:abstractNum>
-  <w:abstractNum w:abstractNumId="18" w15:restartNumberingAfterBreak="0">
+  <w:abstractNum w:abstractNumId="20" w15:restartNumberingAfterBreak="0">
     <w:nsid w:val="4599449F"/>
     <w:multiLevelType w:val="hybridMultilevel"/>
     <w:tmpl w:val="B3704494"/>
@@ -6140,7 +9560,7 @@
       </w:pPr>
     </w:lvl>
   </w:abstractNum>
-  <w:abstractNum w:abstractNumId="19" w15:restartNumberingAfterBreak="0">
+  <w:abstractNum w:abstractNumId="21" w15:restartNumberingAfterBreak="0">
     <w:nsid w:val="4AD922E3"/>
     <w:multiLevelType w:val="hybridMultilevel"/>
     <w:tmpl w:val="138076E2"/>
@@ -6233,7 +9653,7 @@
       </w:pPr>
     </w:lvl>
   </w:abstractNum>
-  <w:abstractNum w:abstractNumId="20" w15:restartNumberingAfterBreak="0">
+  <w:abstractNum w:abstractNumId="22" w15:restartNumberingAfterBreak="0">
     <w:nsid w:val="4CB75830"/>
     <w:multiLevelType w:val="hybridMultilevel"/>
     <w:tmpl w:val="F336EF54"/>
@@ -6322,7 +9742,7 @@
       </w:pPr>
     </w:lvl>
   </w:abstractNum>
-  <w:abstractNum w:abstractNumId="21" w15:restartNumberingAfterBreak="0">
+  <w:abstractNum w:abstractNumId="23" w15:restartNumberingAfterBreak="0">
     <w:nsid w:val="52D4553F"/>
     <w:multiLevelType w:val="hybridMultilevel"/>
     <w:tmpl w:val="33CC83F8"/>
@@ -6408,7 +9828,7 @@
       </w:pPr>
     </w:lvl>
   </w:abstractNum>
-  <w:abstractNum w:abstractNumId="22" w15:restartNumberingAfterBreak="0">
+  <w:abstractNum w:abstractNumId="24" w15:restartNumberingAfterBreak="0">
     <w:nsid w:val="62866AE9"/>
     <w:multiLevelType w:val="hybridMultilevel"/>
     <w:tmpl w:val="7EDE83F0"/>
@@ -6521,7 +9941,7 @@
       </w:rPr>
     </w:lvl>
   </w:abstractNum>
-  <w:abstractNum w:abstractNumId="23" w15:restartNumberingAfterBreak="0">
+  <w:abstractNum w:abstractNumId="25" w15:restartNumberingAfterBreak="0">
     <w:nsid w:val="63EA5790"/>
     <w:multiLevelType w:val="hybridMultilevel"/>
     <w:tmpl w:val="D5AE2B62"/>
@@ -6610,7 +10030,7 @@
       </w:pPr>
     </w:lvl>
   </w:abstractNum>
-  <w:abstractNum w:abstractNumId="24" w15:restartNumberingAfterBreak="0">
+  <w:abstractNum w:abstractNumId="26" w15:restartNumberingAfterBreak="0">
     <w:nsid w:val="67CA759E"/>
     <w:multiLevelType w:val="hybridMultilevel"/>
     <w:tmpl w:val="90A23BFA"/>
@@ -6700,7 +10120,7 @@
       </w:pPr>
     </w:lvl>
   </w:abstractNum>
-  <w:abstractNum w:abstractNumId="25" w15:restartNumberingAfterBreak="0">
+  <w:abstractNum w:abstractNumId="27" w15:restartNumberingAfterBreak="0">
     <w:nsid w:val="690E18B4"/>
     <w:multiLevelType w:val="hybridMultilevel"/>
     <w:tmpl w:val="3FC019BE"/>
@@ -6814,7 +10234,7 @@
       </w:rPr>
     </w:lvl>
   </w:abstractNum>
-  <w:abstractNum w:abstractNumId="26" w15:restartNumberingAfterBreak="0">
+  <w:abstractNum w:abstractNumId="28" w15:restartNumberingAfterBreak="0">
     <w:nsid w:val="6A532FED"/>
     <w:multiLevelType w:val="hybridMultilevel"/>
     <w:tmpl w:val="5B86B54A"/>
@@ -6900,7 +10320,7 @@
       </w:pPr>
     </w:lvl>
   </w:abstractNum>
-  <w:abstractNum w:abstractNumId="27" w15:restartNumberingAfterBreak="0">
+  <w:abstractNum w:abstractNumId="29" w15:restartNumberingAfterBreak="0">
     <w:nsid w:val="6B060AFC"/>
     <w:multiLevelType w:val="hybridMultilevel"/>
     <w:tmpl w:val="35B24B42"/>
@@ -7014,7 +10434,7 @@
       </w:rPr>
     </w:lvl>
   </w:abstractNum>
-  <w:abstractNum w:abstractNumId="28" w15:restartNumberingAfterBreak="0">
+  <w:abstractNum w:abstractNumId="30" w15:restartNumberingAfterBreak="0">
     <w:nsid w:val="6D022F8E"/>
     <w:multiLevelType w:val="hybridMultilevel"/>
     <w:tmpl w:val="14C2BD5C"/>
@@ -7100,7 +10520,7 @@
       </w:pPr>
     </w:lvl>
   </w:abstractNum>
-  <w:abstractNum w:abstractNumId="29" w15:restartNumberingAfterBreak="0">
+  <w:abstractNum w:abstractNumId="31" w15:restartNumberingAfterBreak="0">
     <w:nsid w:val="6DE54362"/>
     <w:multiLevelType w:val="hybridMultilevel"/>
     <w:tmpl w:val="87E4A09C"/>
@@ -7186,7 +10606,7 @@
       </w:pPr>
     </w:lvl>
   </w:abstractNum>
-  <w:abstractNum w:abstractNumId="30" w15:restartNumberingAfterBreak="0">
+  <w:abstractNum w:abstractNumId="32" w15:restartNumberingAfterBreak="0">
     <w:nsid w:val="6EED495B"/>
     <w:multiLevelType w:val="hybridMultilevel"/>
     <w:tmpl w:val="B536787A"/>
@@ -7272,7 +10692,7 @@
       </w:pPr>
     </w:lvl>
   </w:abstractNum>
-  <w:abstractNum w:abstractNumId="31" w15:restartNumberingAfterBreak="0">
+  <w:abstractNum w:abstractNumId="33" w15:restartNumberingAfterBreak="0">
     <w:nsid w:val="6FFE31CE"/>
     <w:multiLevelType w:val="hybridMultilevel"/>
     <w:tmpl w:val="D096BAC2"/>
@@ -7358,7 +10778,7 @@
       </w:pPr>
     </w:lvl>
   </w:abstractNum>
-  <w:abstractNum w:abstractNumId="32" w15:restartNumberingAfterBreak="0">
+  <w:abstractNum w:abstractNumId="34" w15:restartNumberingAfterBreak="0">
     <w:nsid w:val="733F1890"/>
     <w:multiLevelType w:val="hybridMultilevel"/>
     <w:tmpl w:val="16844776"/>
@@ -7471,7 +10891,7 @@
       </w:rPr>
     </w:lvl>
   </w:abstractNum>
-  <w:abstractNum w:abstractNumId="33" w15:restartNumberingAfterBreak="0">
+  <w:abstractNum w:abstractNumId="35" w15:restartNumberingAfterBreak="0">
     <w:nsid w:val="73FD7184"/>
     <w:multiLevelType w:val="hybridMultilevel"/>
     <w:tmpl w:val="4C1654C8"/>
@@ -7584,7 +11004,93 @@
       </w:rPr>
     </w:lvl>
   </w:abstractNum>
-  <w:abstractNum w:abstractNumId="34" w15:restartNumberingAfterBreak="0">
+  <w:abstractNum w:abstractNumId="36" w15:restartNumberingAfterBreak="0">
+    <w:nsid w:val="74564CFB"/>
+    <w:multiLevelType w:val="hybridMultilevel"/>
+    <w:tmpl w:val="101A36B4"/>
+    <w:lvl w:ilvl="0" w:tplc="0419000F">
+      <w:start w:val="1"/>
+      <w:numFmt w:val="decimal"/>
+      <w:lvlText w:val="%1."/>
+      <w:lvlJc w:val="left"/>
+      <w:pPr>
+        <w:ind w:left="3196" w:hanging="360"/>
+      </w:pPr>
+    </w:lvl>
+    <w:lvl w:ilvl="1" w:tplc="04190019" w:tentative="1">
+      <w:start w:val="1"/>
+      <w:numFmt w:val="lowerLetter"/>
+      <w:lvlText w:val="%2."/>
+      <w:lvlJc w:val="left"/>
+      <w:pPr>
+        <w:ind w:left="3916" w:hanging="360"/>
+      </w:pPr>
+    </w:lvl>
+    <w:lvl w:ilvl="2" w:tplc="0419001B" w:tentative="1">
+      <w:start w:val="1"/>
+      <w:numFmt w:val="lowerRoman"/>
+      <w:lvlText w:val="%3."/>
+      <w:lvlJc w:val="right"/>
+      <w:pPr>
+        <w:ind w:left="4636" w:hanging="180"/>
+      </w:pPr>
+    </w:lvl>
+    <w:lvl w:ilvl="3" w:tplc="0419000F" w:tentative="1">
+      <w:start w:val="1"/>
+      <w:numFmt w:val="decimal"/>
+      <w:lvlText w:val="%4."/>
+      <w:lvlJc w:val="left"/>
+      <w:pPr>
+        <w:ind w:left="5356" w:hanging="360"/>
+      </w:pPr>
+    </w:lvl>
+    <w:lvl w:ilvl="4" w:tplc="04190019" w:tentative="1">
+      <w:start w:val="1"/>
+      <w:numFmt w:val="lowerLetter"/>
+      <w:lvlText w:val="%5."/>
+      <w:lvlJc w:val="left"/>
+      <w:pPr>
+        <w:ind w:left="6076" w:hanging="360"/>
+      </w:pPr>
+    </w:lvl>
+    <w:lvl w:ilvl="5" w:tplc="0419001B" w:tentative="1">
+      <w:start w:val="1"/>
+      <w:numFmt w:val="lowerRoman"/>
+      <w:lvlText w:val="%6."/>
+      <w:lvlJc w:val="right"/>
+      <w:pPr>
+        <w:ind w:left="6796" w:hanging="180"/>
+      </w:pPr>
+    </w:lvl>
+    <w:lvl w:ilvl="6" w:tplc="0419000F" w:tentative="1">
+      <w:start w:val="1"/>
+      <w:numFmt w:val="decimal"/>
+      <w:lvlText w:val="%7."/>
+      <w:lvlJc w:val="left"/>
+      <w:pPr>
+        <w:ind w:left="7516" w:hanging="360"/>
+      </w:pPr>
+    </w:lvl>
+    <w:lvl w:ilvl="7" w:tplc="04190019" w:tentative="1">
+      <w:start w:val="1"/>
+      <w:numFmt w:val="lowerLetter"/>
+      <w:lvlText w:val="%8."/>
+      <w:lvlJc w:val="left"/>
+      <w:pPr>
+        <w:ind w:left="8236" w:hanging="360"/>
+      </w:pPr>
+    </w:lvl>
+    <w:lvl w:ilvl="8" w:tplc="0419001B" w:tentative="1">
+      <w:start w:val="1"/>
+      <w:numFmt w:val="lowerRoman"/>
+      <w:lvlText w:val="%9."/>
+      <w:lvlJc w:val="right"/>
+      <w:pPr>
+        <w:ind w:left="8956" w:hanging="180"/>
+      </w:pPr>
+    </w:lvl>
+  </w:abstractNum>
+  <w:abstractNum w:abstractNumId="37" w15:restartNumberingAfterBreak="0">
     <w:nsid w:val="75895108"/>
     <w:multiLevelType w:val="singleLevel"/>
     <w:tmpl w:val="EE0847D6"/>
@@ -7604,7 +11110,7 @@
       </w:rPr>
     </w:lvl>
   </w:abstractNum>
-  <w:abstractNum w:abstractNumId="35" w15:restartNumberingAfterBreak="0">
+  <w:abstractNum w:abstractNumId="38" w15:restartNumberingAfterBreak="0">
     <w:nsid w:val="7A7C44DB"/>
     <w:multiLevelType w:val="hybridMultilevel"/>
     <w:tmpl w:val="2DBCE660"/>
@@ -7740,7 +11246,7 @@
       </w:pPr>
     </w:lvl>
   </w:abstractNum>
-  <w:abstractNum w:abstractNumId="36" w15:restartNumberingAfterBreak="0">
+  <w:abstractNum w:abstractNumId="39" w15:restartNumberingAfterBreak="0">
     <w:nsid w:val="7B040EC4"/>
     <w:multiLevelType w:val="hybridMultilevel"/>
     <w:tmpl w:val="5FE43D36"/>
@@ -7824,6 +11330,119 @@
       <w:pPr>
         <w:ind w:left="7189" w:hanging="180"/>
       </w:pPr>
+    </w:lvl>
+  </w:abstractNum>
+  <w:abstractNum w:abstractNumId="40" w15:restartNumberingAfterBreak="0">
+    <w:nsid w:val="7CF16F7C"/>
+    <w:multiLevelType w:val="hybridMultilevel"/>
+    <w:tmpl w:val="5122D46A"/>
+    <w:lvl w:ilvl="0" w:tplc="EB6E6D06">
+      <w:start w:val="1"/>
+      <w:numFmt w:val="bullet"/>
+      <w:lvlText w:val=""/>
+      <w:lvlJc w:val="left"/>
+      <w:pPr>
+        <w:ind w:left="3600" w:hanging="360"/>
+      </w:pPr>
+      <w:rPr>
+        <w:rFonts w:ascii="Symbol" w:hAnsi="Symbol" w:hint="default"/>
+      </w:rPr>
+    </w:lvl>
+    <w:lvl w:ilvl="1" w:tplc="04190003" w:tentative="1">
+      <w:start w:val="1"/>
+      <w:numFmt w:val="bullet"/>
+      <w:lvlText w:val="o"/>
+      <w:lvlJc w:val="left"/>
+      <w:pPr>
+        <w:ind w:left="4320" w:hanging="360"/>
+      </w:pPr>
+      <w:rPr>
+        <w:rFonts w:ascii="Courier New" w:hAnsi="Courier New" w:cs="Courier New" w:hint="default"/>
+      </w:rPr>
+    </w:lvl>
+    <w:lvl w:ilvl="2" w:tplc="04190005" w:tentative="1">
+      <w:start w:val="1"/>
+      <w:numFmt w:val="bullet"/>
+      <w:lvlText w:val=""/>
+      <w:lvlJc w:val="left"/>
+      <w:pPr>
+        <w:ind w:left="5040" w:hanging="360"/>
+      </w:pPr>
+      <w:rPr>
+        <w:rFonts w:ascii="Wingdings" w:hAnsi="Wingdings" w:hint="default"/>
+      </w:rPr>
+    </w:lvl>
+    <w:lvl w:ilvl="3" w:tplc="04190001" w:tentative="1">
+      <w:start w:val="1"/>
+      <w:numFmt w:val="bullet"/>
+      <w:lvlText w:val=""/>
+      <w:lvlJc w:val="left"/>
+      <w:pPr>
+        <w:ind w:left="5760" w:hanging="360"/>
+      </w:pPr>
+      <w:rPr>
+        <w:rFonts w:ascii="Symbol" w:hAnsi="Symbol" w:hint="default"/>
+      </w:rPr>
+    </w:lvl>
+    <w:lvl w:ilvl="4" w:tplc="04190003" w:tentative="1">
+      <w:start w:val="1"/>
+      <w:numFmt w:val="bullet"/>
+      <w:lvlText w:val="o"/>
+      <w:lvlJc w:val="left"/>
+      <w:pPr>
+        <w:ind w:left="6480" w:hanging="360"/>
+      </w:pPr>
+      <w:rPr>
+        <w:rFonts w:ascii="Courier New" w:hAnsi="Courier New" w:cs="Courier New" w:hint="default"/>
+      </w:rPr>
+    </w:lvl>
+    <w:lvl w:ilvl="5" w:tplc="04190005" w:tentative="1">
+      <w:start w:val="1"/>
+      <w:numFmt w:val="bullet"/>
+      <w:lvlText w:val=""/>
+      <w:lvlJc w:val="left"/>
+      <w:pPr>
+        <w:ind w:left="7200" w:hanging="360"/>
+      </w:pPr>
+      <w:rPr>
+        <w:rFonts w:ascii="Wingdings" w:hAnsi="Wingdings" w:hint="default"/>
+      </w:rPr>
+    </w:lvl>
+    <w:lvl w:ilvl="6" w:tplc="04190001" w:tentative="1">
+      <w:start w:val="1"/>
+      <w:numFmt w:val="bullet"/>
+      <w:lvlText w:val=""/>
+      <w:lvlJc w:val="left"/>
+      <w:pPr>
+        <w:ind w:left="7920" w:hanging="360"/>
+      </w:pPr>
+      <w:rPr>
+        <w:rFonts w:ascii="Symbol" w:hAnsi="Symbol" w:hint="default"/>
+      </w:rPr>
+    </w:lvl>
+    <w:lvl w:ilvl="7" w:tplc="04190003" w:tentative="1">
+      <w:start w:val="1"/>
+      <w:numFmt w:val="bullet"/>
+      <w:lvlText w:val="o"/>
+      <w:lvlJc w:val="left"/>
+      <w:pPr>
+        <w:ind w:left="8640" w:hanging="360"/>
+      </w:pPr>
+      <w:rPr>
+        <w:rFonts w:ascii="Courier New" w:hAnsi="Courier New" w:cs="Courier New" w:hint="default"/>
+      </w:rPr>
+    </w:lvl>
+    <w:lvl w:ilvl="8" w:tplc="04190005" w:tentative="1">
+      <w:start w:val="1"/>
+      <w:numFmt w:val="bullet"/>
+      <w:lvlText w:val=""/>
+      <w:lvlJc w:val="left"/>
+      <w:pPr>
+        <w:ind w:left="9360" w:hanging="360"/>
+      </w:pPr>
+      <w:rPr>
+        <w:rFonts w:ascii="Wingdings" w:hAnsi="Wingdings" w:hint="default"/>
+      </w:rPr>
     </w:lvl>
   </w:abstractNum>
   <w:num w:numId="1">
@@ -7836,7 +11455,7 @@
     </w:lvlOverride>
   </w:num>
   <w:num w:numId="3">
-    <w:abstractNumId w:val="7"/>
+    <w:abstractNumId w:val="8"/>
   </w:num>
   <w:num w:numId="4">
     <w:abstractNumId w:val="1"/>
@@ -7845,16 +11464,16 @@
     </w:lvlOverride>
   </w:num>
   <w:num w:numId="5">
-    <w:abstractNumId w:val="9"/>
+    <w:abstractNumId w:val="11"/>
   </w:num>
   <w:num w:numId="6">
-    <w:abstractNumId w:val="25"/>
+    <w:abstractNumId w:val="27"/>
   </w:num>
   <w:num w:numId="7">
-    <w:abstractNumId w:val="13"/>
+    <w:abstractNumId w:val="15"/>
   </w:num>
   <w:num w:numId="8">
-    <w:abstractNumId w:val="3"/>
+    <w:abstractNumId w:val="4"/>
   </w:num>
   <w:num w:numId="9">
     <w:abstractNumId w:val="1"/>
@@ -7863,10 +11482,10 @@
     </w:lvlOverride>
   </w:num>
   <w:num w:numId="10">
-    <w:abstractNumId w:val="16"/>
+    <w:abstractNumId w:val="18"/>
   </w:num>
   <w:num w:numId="11">
-    <w:abstractNumId w:val="14"/>
+    <w:abstractNumId w:val="16"/>
   </w:num>
   <w:num w:numId="12">
     <w:abstractNumId w:val="1"/>
@@ -7875,52 +11494,52 @@
     </w:lvlOverride>
   </w:num>
   <w:num w:numId="13">
-    <w:abstractNumId w:val="23"/>
+    <w:abstractNumId w:val="25"/>
   </w:num>
   <w:num w:numId="14">
-    <w:abstractNumId w:val="35"/>
+    <w:abstractNumId w:val="38"/>
   </w:num>
   <w:num w:numId="15">
-    <w:abstractNumId w:val="22"/>
+    <w:abstractNumId w:val="24"/>
   </w:num>
   <w:num w:numId="16">
-    <w:abstractNumId w:val="8"/>
+    <w:abstractNumId w:val="9"/>
   </w:num>
   <w:num w:numId="17">
-    <w:abstractNumId w:val="31"/>
+    <w:abstractNumId w:val="33"/>
   </w:num>
   <w:num w:numId="18">
-    <w:abstractNumId w:val="12"/>
+    <w:abstractNumId w:val="14"/>
   </w:num>
   <w:num w:numId="19">
-    <w:abstractNumId w:val="5"/>
+    <w:abstractNumId w:val="6"/>
   </w:num>
   <w:num w:numId="20">
-    <w:abstractNumId w:val="21"/>
+    <w:abstractNumId w:val="23"/>
   </w:num>
   <w:num w:numId="21">
     <w:abstractNumId w:val="0"/>
   </w:num>
   <w:num w:numId="22">
-    <w:abstractNumId w:val="2"/>
+    <w:abstractNumId w:val="3"/>
   </w:num>
   <w:num w:numId="23">
-    <w:abstractNumId w:val="20"/>
+    <w:abstractNumId w:val="22"/>
   </w:num>
   <w:num w:numId="24">
-    <w:abstractNumId w:val="30"/>
+    <w:abstractNumId w:val="32"/>
   </w:num>
   <w:num w:numId="25">
-    <w:abstractNumId w:val="19"/>
+    <w:abstractNumId w:val="21"/>
   </w:num>
   <w:num w:numId="26">
-    <w:abstractNumId w:val="27"/>
+    <w:abstractNumId w:val="29"/>
   </w:num>
   <w:num w:numId="27">
-    <w:abstractNumId w:val="36"/>
+    <w:abstractNumId w:val="39"/>
   </w:num>
   <w:num w:numId="28">
-    <w:abstractNumId w:val="24"/>
+    <w:abstractNumId w:val="26"/>
   </w:num>
   <w:num w:numId="29">
     <w:abstractNumId w:val="1"/>
@@ -7929,31 +11548,31 @@
     </w:lvlOverride>
   </w:num>
   <w:num w:numId="30">
+    <w:abstractNumId w:val="37"/>
+  </w:num>
+  <w:num w:numId="31">
     <w:abstractNumId w:val="34"/>
   </w:num>
-  <w:num w:numId="31">
-    <w:abstractNumId w:val="32"/>
-  </w:num>
   <w:num w:numId="32">
-    <w:abstractNumId w:val="10"/>
+    <w:abstractNumId w:val="12"/>
   </w:num>
   <w:num w:numId="33">
-    <w:abstractNumId w:val="28"/>
+    <w:abstractNumId w:val="30"/>
   </w:num>
   <w:num w:numId="34">
+    <w:abstractNumId w:val="19"/>
+  </w:num>
+  <w:num w:numId="35">
+    <w:abstractNumId w:val="20"/>
+  </w:num>
+  <w:num w:numId="36">
     <w:abstractNumId w:val="17"/>
   </w:num>
-  <w:num w:numId="35">
-    <w:abstractNumId w:val="18"/>
-  </w:num>
-  <w:num w:numId="36">
-    <w:abstractNumId w:val="15"/>
-  </w:num>
   <w:num w:numId="37">
-    <w:abstractNumId w:val="33"/>
+    <w:abstractNumId w:val="35"/>
   </w:num>
   <w:num w:numId="38">
-    <w:abstractNumId w:val="26"/>
+    <w:abstractNumId w:val="28"/>
     <w:lvlOverride w:ilvl="0">
       <w:startOverride w:val="1"/>
     </w:lvlOverride>
@@ -7983,10 +11602,10 @@
     </w:lvlOverride>
   </w:num>
   <w:num w:numId="39">
-    <w:abstractNumId w:val="4"/>
+    <w:abstractNumId w:val="5"/>
   </w:num>
   <w:num w:numId="40">
-    <w:abstractNumId w:val="11"/>
+    <w:abstractNumId w:val="13"/>
     <w:lvlOverride w:ilvl="0">
       <w:startOverride w:val="1"/>
     </w:lvlOverride>
@@ -8016,10 +11635,22 @@
     </w:lvlOverride>
   </w:num>
   <w:num w:numId="41">
-    <w:abstractNumId w:val="29"/>
+    <w:abstractNumId w:val="31"/>
   </w:num>
   <w:num w:numId="42">
-    <w:abstractNumId w:val="6"/>
+    <w:abstractNumId w:val="7"/>
+  </w:num>
+  <w:num w:numId="43">
+    <w:abstractNumId w:val="2"/>
+  </w:num>
+  <w:num w:numId="44">
+    <w:abstractNumId w:val="40"/>
+  </w:num>
+  <w:num w:numId="45">
+    <w:abstractNumId w:val="36"/>
+  </w:num>
+  <w:num w:numId="46">
+    <w:abstractNumId w:val="10"/>
   </w:num>
   <w:numIdMacAtCleanup w:val="14"/>
 </w:numbering>

</xml_diff>